<commit_message>
Added Selenium Test cases and update test case document
</commit_message>
<xml_diff>
--- a/CA Test Document.docx
+++ b/CA Test Document.docx
@@ -172,21 +172,7 @@
               <w:rPr>
                 <w:rFonts w:ascii="Times New Roman" w:hAnsi="Times New Roman" w:cs="Times New Roman"/>
               </w:rPr>
-              <w:t xml:space="preserve"> </w:t>
-            </w:r>
-            <w:proofErr w:type="spellStart"/>
-            <w:r>
-              <w:rPr>
-                <w:rFonts w:ascii="Times New Roman" w:hAnsi="Times New Roman" w:cs="Times New Roman"/>
-              </w:rPr>
-              <w:t>Eportfolio</w:t>
-            </w:r>
-            <w:proofErr w:type="spellEnd"/>
-            <w:r>
-              <w:rPr>
-                <w:rFonts w:ascii="Times New Roman" w:hAnsi="Times New Roman" w:cs="Times New Roman"/>
-              </w:rPr>
-              <w:t xml:space="preserve"> site</w:t>
+              <w:t xml:space="preserve"> Eportfolio site</w:t>
             </w:r>
           </w:p>
         </w:tc>
@@ -237,6 +223,12 @@
                 <w:rFonts w:ascii="Times New Roman" w:hAnsi="Times New Roman" w:cs="Times New Roman"/>
               </w:rPr>
             </w:pPr>
+            <w:r>
+              <w:rPr>
+                <w:rFonts w:ascii="Times New Roman" w:hAnsi="Times New Roman" w:cs="Times New Roman"/>
+              </w:rPr>
+              <w:t>Webpage Launched with 3 projects shown</w:t>
+            </w:r>
           </w:p>
         </w:tc>
       </w:tr>
@@ -294,21 +286,7 @@
               <w:rPr>
                 <w:rFonts w:ascii="Times New Roman" w:hAnsi="Times New Roman" w:cs="Times New Roman"/>
               </w:rPr>
-              <w:t xml:space="preserve"> </w:t>
-            </w:r>
-            <w:proofErr w:type="spellStart"/>
-            <w:r>
-              <w:rPr>
-                <w:rFonts w:ascii="Times New Roman" w:hAnsi="Times New Roman" w:cs="Times New Roman"/>
-              </w:rPr>
-              <w:t>Eportfolio</w:t>
-            </w:r>
-            <w:proofErr w:type="spellEnd"/>
-            <w:r>
-              <w:rPr>
-                <w:rFonts w:ascii="Times New Roman" w:hAnsi="Times New Roman" w:cs="Times New Roman"/>
-              </w:rPr>
-              <w:t xml:space="preserve"> site</w:t>
+              <w:t xml:space="preserve"> Eportfolio site</w:t>
             </w:r>
           </w:p>
         </w:tc>
@@ -353,6 +331,12 @@
                 <w:rFonts w:ascii="Times New Roman" w:hAnsi="Times New Roman" w:cs="Times New Roman"/>
               </w:rPr>
             </w:pPr>
+            <w:r>
+              <w:rPr>
+                <w:rFonts w:ascii="Times New Roman" w:hAnsi="Times New Roman" w:cs="Times New Roman"/>
+              </w:rPr>
+              <w:t>404 Page Not Found</w:t>
+            </w:r>
           </w:p>
         </w:tc>
       </w:tr>
@@ -406,6 +390,38 @@
                 <w:rFonts w:ascii="Times New Roman" w:hAnsi="Times New Roman" w:cs="Times New Roman"/>
               </w:rPr>
             </w:pPr>
+            <w:r>
+              <w:rPr>
+                <w:rFonts w:ascii="Times New Roman" w:hAnsi="Times New Roman" w:cs="Times New Roman"/>
+              </w:rPr>
+              <w:t>Web Browser:</w:t>
+            </w:r>
+          </w:p>
+          <w:p>
+            <w:pPr>
+              <w:rPr>
+                <w:rFonts w:ascii="Times New Roman" w:hAnsi="Times New Roman" w:cs="Times New Roman"/>
+              </w:rPr>
+            </w:pPr>
+            <w:r>
+              <w:rPr>
+                <w:rFonts w:ascii="Times New Roman" w:hAnsi="Times New Roman" w:cs="Times New Roman"/>
+              </w:rPr>
+              <w:t>Localhost:8000/projects/resume</w:t>
+            </w:r>
+          </w:p>
+          <w:p>
+            <w:pPr>
+              <w:rPr>
+                <w:rFonts w:ascii="Times New Roman" w:hAnsi="Times New Roman" w:cs="Times New Roman"/>
+              </w:rPr>
+            </w:pPr>
+            <w:r>
+              <w:rPr>
+                <w:rFonts w:ascii="Times New Roman" w:hAnsi="Times New Roman" w:cs="Times New Roman"/>
+              </w:rPr>
+              <w:t>Find Element ‘Experience’ to verify experience section is there</w:t>
+            </w:r>
           </w:p>
         </w:tc>
         <w:tc>
@@ -418,6 +434,12 @@
                 <w:rFonts w:ascii="Times New Roman" w:hAnsi="Times New Roman" w:cs="Times New Roman"/>
               </w:rPr>
             </w:pPr>
+            <w:r>
+              <w:rPr>
+                <w:rFonts w:ascii="Times New Roman" w:hAnsi="Times New Roman" w:cs="Times New Roman"/>
+              </w:rPr>
+              <w:t>Passed, element was found and webpage was loaded</w:t>
+            </w:r>
           </w:p>
         </w:tc>
       </w:tr>
@@ -471,6 +493,25 @@
                 <w:rFonts w:ascii="Times New Roman" w:hAnsi="Times New Roman" w:cs="Times New Roman"/>
               </w:rPr>
             </w:pPr>
+            <w:r>
+              <w:rPr>
+                <w:rFonts w:ascii="Times New Roman" w:hAnsi="Times New Roman" w:cs="Times New Roman"/>
+              </w:rPr>
+              <w:t>Web Browser:</w:t>
+            </w:r>
+          </w:p>
+          <w:p>
+            <w:pPr>
+              <w:rPr>
+                <w:rFonts w:ascii="Times New Roman" w:hAnsi="Times New Roman" w:cs="Times New Roman"/>
+              </w:rPr>
+            </w:pPr>
+            <w:r>
+              <w:rPr>
+                <w:rFonts w:ascii="Times New Roman" w:hAnsi="Times New Roman" w:cs="Times New Roman"/>
+              </w:rPr>
+              <w:t>Localhost:8000/projects/resume</w:t>
+            </w:r>
           </w:p>
         </w:tc>
         <w:tc>
@@ -483,6 +524,12 @@
                 <w:rFonts w:ascii="Times New Roman" w:hAnsi="Times New Roman" w:cs="Times New Roman"/>
               </w:rPr>
             </w:pPr>
+            <w:r>
+              <w:rPr>
+                <w:rFonts w:ascii="Times New Roman" w:hAnsi="Times New Roman" w:cs="Times New Roman"/>
+              </w:rPr>
+              <w:t>Webpage did load</w:t>
+            </w:r>
           </w:p>
         </w:tc>
       </w:tr>
@@ -611,29 +658,7 @@
           <w:sz w:val="32"/>
           <w:szCs w:val="32"/>
         </w:rPr>
-        <w:t xml:space="preserve">Rayner’s </w:t>
-      </w:r>
-      <w:proofErr w:type="spellStart"/>
-      <w:r>
-        <w:rPr>
-          <w:rFonts w:ascii="Times New Roman" w:hAnsi="Times New Roman" w:cs="Times New Roman"/>
-          <w:b/>
-          <w:bCs/>
-          <w:sz w:val="32"/>
-          <w:szCs w:val="32"/>
-        </w:rPr>
-        <w:t>Eportfolio</w:t>
-      </w:r>
-      <w:proofErr w:type="spellEnd"/>
-      <w:r>
-        <w:rPr>
-          <w:rFonts w:ascii="Times New Roman" w:hAnsi="Times New Roman" w:cs="Times New Roman"/>
-          <w:b/>
-          <w:bCs/>
-          <w:sz w:val="32"/>
-          <w:szCs w:val="32"/>
-        </w:rPr>
-        <w:t xml:space="preserve"> Test Cases Document</w:t>
+        <w:t>Rayner’s Eportfolio Test Cases Document</w:t>
       </w:r>
     </w:p>
     <w:p>
@@ -849,19 +874,11 @@
                 <w:rFonts w:ascii="Times New Roman" w:hAnsi="Times New Roman" w:cs="Times New Roman"/>
               </w:rPr>
             </w:pPr>
-            <w:proofErr w:type="spellStart"/>
-            <w:r>
-              <w:rPr>
-                <w:rFonts w:ascii="Times New Roman" w:hAnsi="Times New Roman" w:cs="Times New Roman"/>
-              </w:rPr>
-              <w:t>project_index</w:t>
-            </w:r>
-            <w:proofErr w:type="spellEnd"/>
-            <w:r>
-              <w:rPr>
-                <w:rFonts w:ascii="Times New Roman" w:hAnsi="Times New Roman" w:cs="Times New Roman"/>
-              </w:rPr>
-              <w:t>(localhost:8000/projects)</w:t>
+            <w:r>
+              <w:rPr>
+                <w:rFonts w:ascii="Times New Roman" w:hAnsi="Times New Roman" w:cs="Times New Roman"/>
+              </w:rPr>
+              <w:t>project_index(localhost:8000/projects)</w:t>
             </w:r>
           </w:p>
         </w:tc>
@@ -934,19 +951,11 @@
                 <w:rFonts w:ascii="Times New Roman" w:hAnsi="Times New Roman" w:cs="Times New Roman"/>
               </w:rPr>
             </w:pPr>
-            <w:proofErr w:type="spellStart"/>
-            <w:r>
-              <w:rPr>
-                <w:rFonts w:ascii="Times New Roman" w:hAnsi="Times New Roman" w:cs="Times New Roman"/>
-              </w:rPr>
-              <w:t>project_detail</w:t>
-            </w:r>
-            <w:proofErr w:type="spellEnd"/>
-            <w:r>
-              <w:rPr>
-                <w:rFonts w:ascii="Times New Roman" w:hAnsi="Times New Roman" w:cs="Times New Roman"/>
-              </w:rPr>
-              <w:t>(localhost:8000/projects,</w:t>
+            <w:r>
+              <w:rPr>
+                <w:rFonts w:ascii="Times New Roman" w:hAnsi="Times New Roman" w:cs="Times New Roman"/>
+              </w:rPr>
+              <w:t>project_detail(localhost:8000/projects,</w:t>
             </w:r>
             <w:r>
               <w:rPr>
@@ -1025,19 +1034,11 @@
                 <w:rFonts w:ascii="Times New Roman" w:hAnsi="Times New Roman" w:cs="Times New Roman"/>
               </w:rPr>
             </w:pPr>
-            <w:proofErr w:type="spellStart"/>
-            <w:r>
-              <w:rPr>
-                <w:rFonts w:ascii="Times New Roman" w:hAnsi="Times New Roman" w:cs="Times New Roman"/>
-              </w:rPr>
-              <w:t>project_detail</w:t>
-            </w:r>
-            <w:proofErr w:type="spellEnd"/>
-            <w:r>
-              <w:rPr>
-                <w:rFonts w:ascii="Times New Roman" w:hAnsi="Times New Roman" w:cs="Times New Roman"/>
-              </w:rPr>
-              <w:t>(localhost:8000/projects,0)</w:t>
+            <w:r>
+              <w:rPr>
+                <w:rFonts w:ascii="Times New Roman" w:hAnsi="Times New Roman" w:cs="Times New Roman"/>
+              </w:rPr>
+              <w:t>project_detail(localhost:8000/projects,0)</w:t>
             </w:r>
           </w:p>
         </w:tc>
@@ -1104,19 +1105,23 @@
                 <w:rFonts w:ascii="Times New Roman" w:hAnsi="Times New Roman" w:cs="Times New Roman"/>
               </w:rPr>
             </w:pPr>
-            <w:proofErr w:type="spellStart"/>
-            <w:r>
-              <w:rPr>
-                <w:rFonts w:ascii="Times New Roman" w:hAnsi="Times New Roman" w:cs="Times New Roman"/>
-              </w:rPr>
-              <w:t>project_detail</w:t>
-            </w:r>
-            <w:proofErr w:type="spellEnd"/>
-            <w:r>
-              <w:rPr>
-                <w:rFonts w:ascii="Times New Roman" w:hAnsi="Times New Roman" w:cs="Times New Roman"/>
-              </w:rPr>
-              <w:t>(localhost:8000/projects,1000)</w:t>
+            <w:r>
+              <w:rPr>
+                <w:rFonts w:ascii="Times New Roman" w:hAnsi="Times New Roman" w:cs="Times New Roman"/>
+              </w:rPr>
+              <w:t>project_detail(localhost:8000/projects,</w:t>
+            </w:r>
+            <w:r>
+              <w:rPr>
+                <w:rFonts w:ascii="Times New Roman" w:hAnsi="Times New Roman" w:cs="Times New Roman"/>
+              </w:rPr>
+              <w:t>2</w:t>
+            </w:r>
+            <w:r>
+              <w:rPr>
+                <w:rFonts w:ascii="Times New Roman" w:hAnsi="Times New Roman" w:cs="Times New Roman"/>
+              </w:rPr>
+              <w:t>)</w:t>
             </w:r>
           </w:p>
         </w:tc>
@@ -1201,6 +1206,12 @@
                 <w:rFonts w:ascii="Times New Roman" w:hAnsi="Times New Roman" w:cs="Times New Roman"/>
               </w:rPr>
             </w:pPr>
+            <w:r>
+              <w:rPr>
+                <w:rFonts w:ascii="Times New Roman" w:hAnsi="Times New Roman" w:cs="Times New Roman"/>
+              </w:rPr>
+              <w:t>Read More button able to be clicked and page redirected. Pass</w:t>
+            </w:r>
           </w:p>
         </w:tc>
       </w:tr>
@@ -1240,21 +1251,7 @@
               <w:rPr>
                 <w:rFonts w:ascii="Times New Roman" w:hAnsi="Times New Roman" w:cs="Times New Roman"/>
               </w:rPr>
-              <w:t xml:space="preserve">Test if </w:t>
-            </w:r>
-            <w:proofErr w:type="spellStart"/>
-            <w:r>
-              <w:rPr>
-                <w:rFonts w:ascii="Times New Roman" w:hAnsi="Times New Roman" w:cs="Times New Roman"/>
-              </w:rPr>
-              <w:t>Eportfolio</w:t>
-            </w:r>
-            <w:proofErr w:type="spellEnd"/>
-            <w:r>
-              <w:rPr>
-                <w:rFonts w:ascii="Times New Roman" w:hAnsi="Times New Roman" w:cs="Times New Roman"/>
-              </w:rPr>
-              <w:t xml:space="preserve"> Header redirects back to </w:t>
+              <w:t xml:space="preserve">Test if Eportfolio Header redirects back to </w:t>
             </w:r>
             <w:r>
               <w:rPr>
@@ -1280,21 +1277,7 @@
                 <w:rFonts w:ascii="Times New Roman" w:hAnsi="Times New Roman" w:cs="Times New Roman"/>
               </w:rPr>
               <w:lastRenderedPageBreak/>
-              <w:t>Click on ‘</w:t>
-            </w:r>
-            <w:proofErr w:type="spellStart"/>
-            <w:r>
-              <w:rPr>
-                <w:rFonts w:ascii="Times New Roman" w:hAnsi="Times New Roman" w:cs="Times New Roman"/>
-              </w:rPr>
-              <w:t>Eportfolio</w:t>
-            </w:r>
-            <w:proofErr w:type="spellEnd"/>
-            <w:r>
-              <w:rPr>
-                <w:rFonts w:ascii="Times New Roman" w:hAnsi="Times New Roman" w:cs="Times New Roman"/>
-              </w:rPr>
-              <w:t>’ header</w:t>
+              <w:t>Click on ‘Eportfolio’ header</w:t>
             </w:r>
           </w:p>
         </w:tc>
@@ -1308,6 +1291,14 @@
                 <w:rFonts w:ascii="Times New Roman" w:hAnsi="Times New Roman" w:cs="Times New Roman"/>
               </w:rPr>
             </w:pPr>
+            <w:r>
+              <w:rPr>
+                <w:rFonts w:ascii="Times New Roman" w:hAnsi="Times New Roman" w:cs="Times New Roman"/>
+              </w:rPr>
+              <w:t>Header is clickable and redirects back to homepage. Pass</w:t>
+            </w:r>
+            <w:bookmarkStart w:id="0" w:name="_GoBack"/>
+            <w:bookmarkEnd w:id="0"/>
           </w:p>
         </w:tc>
       </w:tr>
@@ -1613,19 +1604,11 @@
                 <w:rFonts w:ascii="Times New Roman" w:hAnsi="Times New Roman" w:cs="Times New Roman"/>
               </w:rPr>
             </w:pPr>
-            <w:proofErr w:type="spellStart"/>
-            <w:r>
-              <w:rPr>
-                <w:rFonts w:ascii="Times New Roman" w:hAnsi="Times New Roman" w:cs="Times New Roman"/>
-              </w:rPr>
-              <w:t>blog_detail</w:t>
-            </w:r>
-            <w:proofErr w:type="spellEnd"/>
-            <w:r>
-              <w:rPr>
-                <w:rFonts w:ascii="Times New Roman" w:hAnsi="Times New Roman" w:cs="Times New Roman"/>
-              </w:rPr>
-              <w:t>(localhost:8000/blog,1)</w:t>
+            <w:r>
+              <w:rPr>
+                <w:rFonts w:ascii="Times New Roman" w:hAnsi="Times New Roman" w:cs="Times New Roman"/>
+              </w:rPr>
+              <w:t>blog_detail(localhost:8000/blog,1)</w:t>
             </w:r>
           </w:p>
         </w:tc>
@@ -1692,19 +1675,11 @@
                 <w:rFonts w:ascii="Times New Roman" w:hAnsi="Times New Roman" w:cs="Times New Roman"/>
               </w:rPr>
             </w:pPr>
-            <w:proofErr w:type="spellStart"/>
-            <w:r>
-              <w:rPr>
-                <w:rFonts w:ascii="Times New Roman" w:hAnsi="Times New Roman" w:cs="Times New Roman"/>
-              </w:rPr>
-              <w:t>blog_detail</w:t>
-            </w:r>
-            <w:proofErr w:type="spellEnd"/>
-            <w:r>
-              <w:rPr>
-                <w:rFonts w:ascii="Times New Roman" w:hAnsi="Times New Roman" w:cs="Times New Roman"/>
-              </w:rPr>
-              <w:t>(localhost:8000/blog,-1)</w:t>
+            <w:r>
+              <w:rPr>
+                <w:rFonts w:ascii="Times New Roman" w:hAnsi="Times New Roman" w:cs="Times New Roman"/>
+              </w:rPr>
+              <w:t>blog_detail(localhost:8000/blog,-1)</w:t>
             </w:r>
           </w:p>
         </w:tc>
@@ -2014,16 +1989,8 @@
               <w:rPr>
                 <w:rFonts w:ascii="Times New Roman" w:hAnsi="Times New Roman" w:cs="Times New Roman"/>
               </w:rPr>
-              <w:t xml:space="preserve">Name: </w:t>
-            </w:r>
-            <w:proofErr w:type="spellStart"/>
-            <w:r>
-              <w:rPr>
-                <w:rFonts w:ascii="Times New Roman" w:hAnsi="Times New Roman" w:cs="Times New Roman"/>
-              </w:rPr>
-              <w:t>TestMaxNumWords</w:t>
-            </w:r>
-            <w:proofErr w:type="spellEnd"/>
+              <w:t>Name: TestMaxNumWords</w:t>
+            </w:r>
           </w:p>
           <w:p>
             <w:pPr>
@@ -2497,8 +2464,6 @@
           <w:szCs w:val="32"/>
         </w:rPr>
       </w:pPr>
-      <w:bookmarkStart w:id="0" w:name="_GoBack"/>
-      <w:bookmarkEnd w:id="0"/>
     </w:p>
     <w:tbl>
       <w:tblPr>

</xml_diff>

<commit_message>
Added new test cases and write outcome in document
</commit_message>
<xml_diff>
--- a/CA Test Document.docx
+++ b/CA Test Document.docx
@@ -119,7 +119,7 @@
       </w:tr>
       <w:tr>
         <w:trPr>
-          <w:trHeight w:val="582"/>
+          <w:trHeight w:val="965"/>
         </w:trPr>
         <w:tc>
           <w:tcPr>
@@ -172,7 +172,21 @@
               <w:rPr>
                 <w:rFonts w:ascii="Times New Roman" w:hAnsi="Times New Roman" w:cs="Times New Roman"/>
               </w:rPr>
-              <w:t xml:space="preserve"> Eportfolio site</w:t>
+              <w:t xml:space="preserve"> </w:t>
+            </w:r>
+            <w:proofErr w:type="spellStart"/>
+            <w:r>
+              <w:rPr>
+                <w:rFonts w:ascii="Times New Roman" w:hAnsi="Times New Roman" w:cs="Times New Roman"/>
+              </w:rPr>
+              <w:t>Eportfolio</w:t>
+            </w:r>
+            <w:proofErr w:type="spellEnd"/>
+            <w:r>
+              <w:rPr>
+                <w:rFonts w:ascii="Times New Roman" w:hAnsi="Times New Roman" w:cs="Times New Roman"/>
+              </w:rPr>
+              <w:t xml:space="preserve"> site</w:t>
             </w:r>
           </w:p>
         </w:tc>
@@ -228,13 +242,37 @@
                 <w:rFonts w:ascii="Times New Roman" w:hAnsi="Times New Roman" w:cs="Times New Roman"/>
               </w:rPr>
               <w:t>Webpage Launched with 3 projects shown</w:t>
+            </w:r>
+            <w:r>
+              <w:rPr>
+                <w:rFonts w:ascii="Times New Roman" w:hAnsi="Times New Roman" w:cs="Times New Roman"/>
+              </w:rPr>
+              <w:t xml:space="preserve"> </w:t>
+            </w:r>
+          </w:p>
+          <w:p>
+            <w:pPr>
+              <w:rPr>
+                <w:rFonts w:ascii="Times New Roman" w:hAnsi="Times New Roman" w:cs="Times New Roman"/>
+                <w:b/>
+                <w:bCs/>
+              </w:rPr>
+            </w:pPr>
+            <w:r>
+              <w:rPr>
+                <w:rFonts w:ascii="Times New Roman" w:hAnsi="Times New Roman" w:cs="Times New Roman"/>
+                <w:b/>
+                <w:bCs/>
+                <w:color w:val="70AD47" w:themeColor="accent6"/>
+              </w:rPr>
+              <w:t>Pass</w:t>
             </w:r>
           </w:p>
         </w:tc>
       </w:tr>
       <w:tr>
         <w:trPr>
-          <w:trHeight w:val="570"/>
+          <w:trHeight w:val="708"/>
         </w:trPr>
         <w:tc>
           <w:tcPr>
@@ -286,7 +324,21 @@
               <w:rPr>
                 <w:rFonts w:ascii="Times New Roman" w:hAnsi="Times New Roman" w:cs="Times New Roman"/>
               </w:rPr>
-              <w:t xml:space="preserve"> Eportfolio site</w:t>
+              <w:t xml:space="preserve"> </w:t>
+            </w:r>
+            <w:proofErr w:type="spellStart"/>
+            <w:r>
+              <w:rPr>
+                <w:rFonts w:ascii="Times New Roman" w:hAnsi="Times New Roman" w:cs="Times New Roman"/>
+              </w:rPr>
+              <w:t>Eportfolio</w:t>
+            </w:r>
+            <w:proofErr w:type="spellEnd"/>
+            <w:r>
+              <w:rPr>
+                <w:rFonts w:ascii="Times New Roman" w:hAnsi="Times New Roman" w:cs="Times New Roman"/>
+              </w:rPr>
+              <w:t xml:space="preserve"> site</w:t>
             </w:r>
           </w:p>
         </w:tc>
@@ -335,14 +387,28 @@
               <w:rPr>
                 <w:rFonts w:ascii="Times New Roman" w:hAnsi="Times New Roman" w:cs="Times New Roman"/>
               </w:rPr>
-              <w:t>404 Page Not Found</w:t>
+              <w:t>Page Not Found</w:t>
+            </w:r>
+          </w:p>
+          <w:p>
+            <w:pPr>
+              <w:rPr>
+                <w:rFonts w:ascii="Times New Roman" w:hAnsi="Times New Roman" w:cs="Times New Roman"/>
+              </w:rPr>
+            </w:pPr>
+            <w:r>
+              <w:rPr>
+                <w:rFonts w:ascii="Times New Roman" w:hAnsi="Times New Roman" w:cs="Times New Roman"/>
+                <w:color w:val="70AD47" w:themeColor="accent6"/>
+              </w:rPr>
+              <w:t>Pass</w:t>
             </w:r>
           </w:p>
         </w:tc>
       </w:tr>
       <w:tr>
         <w:trPr>
-          <w:trHeight w:val="582"/>
+          <w:trHeight w:val="1258"/>
         </w:trPr>
         <w:tc>
           <w:tcPr>
@@ -438,14 +504,34 @@
               <w:rPr>
                 <w:rFonts w:ascii="Times New Roman" w:hAnsi="Times New Roman" w:cs="Times New Roman"/>
               </w:rPr>
-              <w:t>Passed, element was found and webpage was loaded</w:t>
+              <w:t>E</w:t>
+            </w:r>
+            <w:r>
+              <w:rPr>
+                <w:rFonts w:ascii="Times New Roman" w:hAnsi="Times New Roman" w:cs="Times New Roman"/>
+              </w:rPr>
+              <w:t>lement was found and webpage was loaded</w:t>
+            </w:r>
+          </w:p>
+          <w:p>
+            <w:pPr>
+              <w:rPr>
+                <w:rFonts w:ascii="Times New Roman" w:hAnsi="Times New Roman" w:cs="Times New Roman"/>
+              </w:rPr>
+            </w:pPr>
+            <w:r>
+              <w:rPr>
+                <w:rFonts w:ascii="Times New Roman" w:hAnsi="Times New Roman" w:cs="Times New Roman"/>
+                <w:color w:val="70AD47" w:themeColor="accent6"/>
+              </w:rPr>
+              <w:t>Pass</w:t>
             </w:r>
           </w:p>
         </w:tc>
       </w:tr>
       <w:tr>
         <w:trPr>
-          <w:trHeight w:val="570"/>
+          <w:trHeight w:val="708"/>
         </w:trPr>
         <w:tc>
           <w:tcPr>
@@ -531,111 +617,19 @@
               <w:t>Webpage did load</w:t>
             </w:r>
           </w:p>
-        </w:tc>
-      </w:tr>
-      <w:tr>
-        <w:trPr>
-          <w:trHeight w:val="582"/>
-        </w:trPr>
-        <w:tc>
-          <w:tcPr>
-            <w:tcW w:w="1271" w:type="dxa"/>
-          </w:tcPr>
-          <w:p>
-            <w:pPr>
-              <w:rPr>
-                <w:rFonts w:ascii="Times New Roman" w:hAnsi="Times New Roman" w:cs="Times New Roman"/>
-              </w:rPr>
-            </w:pPr>
-          </w:p>
-        </w:tc>
-        <w:tc>
-          <w:tcPr>
-            <w:tcW w:w="2410" w:type="dxa"/>
-          </w:tcPr>
-          <w:p>
-            <w:pPr>
-              <w:rPr>
-                <w:rFonts w:ascii="Times New Roman" w:hAnsi="Times New Roman" w:cs="Times New Roman"/>
-              </w:rPr>
-            </w:pPr>
-          </w:p>
-        </w:tc>
-        <w:tc>
-          <w:tcPr>
-            <w:tcW w:w="3144" w:type="dxa"/>
-          </w:tcPr>
-          <w:p>
-            <w:pPr>
-              <w:rPr>
-                <w:rFonts w:ascii="Times New Roman" w:hAnsi="Times New Roman" w:cs="Times New Roman"/>
-              </w:rPr>
-            </w:pPr>
-          </w:p>
-        </w:tc>
-        <w:tc>
-          <w:tcPr>
-            <w:tcW w:w="2243" w:type="dxa"/>
-          </w:tcPr>
-          <w:p>
-            <w:pPr>
-              <w:rPr>
-                <w:rFonts w:ascii="Times New Roman" w:hAnsi="Times New Roman" w:cs="Times New Roman"/>
-              </w:rPr>
-            </w:pPr>
-          </w:p>
-        </w:tc>
-      </w:tr>
-      <w:tr>
-        <w:trPr>
-          <w:trHeight w:val="570"/>
-        </w:trPr>
-        <w:tc>
-          <w:tcPr>
-            <w:tcW w:w="1271" w:type="dxa"/>
-          </w:tcPr>
-          <w:p>
-            <w:pPr>
-              <w:rPr>
-                <w:rFonts w:ascii="Times New Roman" w:hAnsi="Times New Roman" w:cs="Times New Roman"/>
-              </w:rPr>
-            </w:pPr>
-          </w:p>
-        </w:tc>
-        <w:tc>
-          <w:tcPr>
-            <w:tcW w:w="2410" w:type="dxa"/>
-          </w:tcPr>
-          <w:p>
-            <w:pPr>
-              <w:rPr>
-                <w:rFonts w:ascii="Times New Roman" w:hAnsi="Times New Roman" w:cs="Times New Roman"/>
-              </w:rPr>
-            </w:pPr>
-          </w:p>
-        </w:tc>
-        <w:tc>
-          <w:tcPr>
-            <w:tcW w:w="3144" w:type="dxa"/>
-          </w:tcPr>
-          <w:p>
-            <w:pPr>
-              <w:rPr>
-                <w:rFonts w:ascii="Times New Roman" w:hAnsi="Times New Roman" w:cs="Times New Roman"/>
-              </w:rPr>
-            </w:pPr>
-          </w:p>
-        </w:tc>
-        <w:tc>
-          <w:tcPr>
-            <w:tcW w:w="2243" w:type="dxa"/>
-          </w:tcPr>
-          <w:p>
-            <w:pPr>
-              <w:rPr>
-                <w:rFonts w:ascii="Times New Roman" w:hAnsi="Times New Roman" w:cs="Times New Roman"/>
-              </w:rPr>
-            </w:pPr>
+          <w:p>
+            <w:pPr>
+              <w:rPr>
+                <w:rFonts w:ascii="Times New Roman" w:hAnsi="Times New Roman" w:cs="Times New Roman"/>
+              </w:rPr>
+            </w:pPr>
+            <w:r>
+              <w:rPr>
+                <w:rFonts w:ascii="Times New Roman" w:hAnsi="Times New Roman" w:cs="Times New Roman"/>
+                <w:color w:val="70AD47" w:themeColor="accent6"/>
+              </w:rPr>
+              <w:t>Pass</w:t>
+            </w:r>
           </w:p>
         </w:tc>
       </w:tr>
@@ -658,7 +652,29 @@
           <w:sz w:val="32"/>
           <w:szCs w:val="32"/>
         </w:rPr>
-        <w:t>Rayner’s Eportfolio Test Cases Document</w:t>
+        <w:t xml:space="preserve">Rayner’s </w:t>
+      </w:r>
+      <w:proofErr w:type="spellStart"/>
+      <w:r>
+        <w:rPr>
+          <w:rFonts w:ascii="Times New Roman" w:hAnsi="Times New Roman" w:cs="Times New Roman"/>
+          <w:b/>
+          <w:bCs/>
+          <w:sz w:val="32"/>
+          <w:szCs w:val="32"/>
+        </w:rPr>
+        <w:t>Eportfolio</w:t>
+      </w:r>
+      <w:proofErr w:type="spellEnd"/>
+      <w:r>
+        <w:rPr>
+          <w:rFonts w:ascii="Times New Roman" w:hAnsi="Times New Roman" w:cs="Times New Roman"/>
+          <w:b/>
+          <w:bCs/>
+          <w:sz w:val="32"/>
+          <w:szCs w:val="32"/>
+        </w:rPr>
+        <w:t xml:space="preserve"> Test Cases Document</w:t>
       </w:r>
     </w:p>
     <w:p>
@@ -874,11 +890,19 @@
                 <w:rFonts w:ascii="Times New Roman" w:hAnsi="Times New Roman" w:cs="Times New Roman"/>
               </w:rPr>
             </w:pPr>
-            <w:r>
-              <w:rPr>
-                <w:rFonts w:ascii="Times New Roman" w:hAnsi="Times New Roman" w:cs="Times New Roman"/>
-              </w:rPr>
-              <w:t>project_index(localhost:8000/projects)</w:t>
+            <w:proofErr w:type="spellStart"/>
+            <w:r>
+              <w:rPr>
+                <w:rFonts w:ascii="Times New Roman" w:hAnsi="Times New Roman" w:cs="Times New Roman"/>
+              </w:rPr>
+              <w:t>project_index</w:t>
+            </w:r>
+            <w:proofErr w:type="spellEnd"/>
+            <w:r>
+              <w:rPr>
+                <w:rFonts w:ascii="Times New Roman" w:hAnsi="Times New Roman" w:cs="Times New Roman"/>
+              </w:rPr>
+              <w:t>(localhost:8000/projects)</w:t>
             </w:r>
           </w:p>
         </w:tc>
@@ -951,11 +975,19 @@
                 <w:rFonts w:ascii="Times New Roman" w:hAnsi="Times New Roman" w:cs="Times New Roman"/>
               </w:rPr>
             </w:pPr>
-            <w:r>
-              <w:rPr>
-                <w:rFonts w:ascii="Times New Roman" w:hAnsi="Times New Roman" w:cs="Times New Roman"/>
-              </w:rPr>
-              <w:t>project_detail(localhost:8000/projects,</w:t>
+            <w:proofErr w:type="spellStart"/>
+            <w:r>
+              <w:rPr>
+                <w:rFonts w:ascii="Times New Roman" w:hAnsi="Times New Roman" w:cs="Times New Roman"/>
+              </w:rPr>
+              <w:t>project_detail</w:t>
+            </w:r>
+            <w:proofErr w:type="spellEnd"/>
+            <w:r>
+              <w:rPr>
+                <w:rFonts w:ascii="Times New Roman" w:hAnsi="Times New Roman" w:cs="Times New Roman"/>
+              </w:rPr>
+              <w:t>(localhost:8000/projects,</w:t>
             </w:r>
             <w:r>
               <w:rPr>
@@ -1034,11 +1066,19 @@
                 <w:rFonts w:ascii="Times New Roman" w:hAnsi="Times New Roman" w:cs="Times New Roman"/>
               </w:rPr>
             </w:pPr>
-            <w:r>
-              <w:rPr>
-                <w:rFonts w:ascii="Times New Roman" w:hAnsi="Times New Roman" w:cs="Times New Roman"/>
-              </w:rPr>
-              <w:t>project_detail(localhost:8000/projects,0)</w:t>
+            <w:proofErr w:type="spellStart"/>
+            <w:r>
+              <w:rPr>
+                <w:rFonts w:ascii="Times New Roman" w:hAnsi="Times New Roman" w:cs="Times New Roman"/>
+              </w:rPr>
+              <w:t>project_detail</w:t>
+            </w:r>
+            <w:proofErr w:type="spellEnd"/>
+            <w:r>
+              <w:rPr>
+                <w:rFonts w:ascii="Times New Roman" w:hAnsi="Times New Roman" w:cs="Times New Roman"/>
+              </w:rPr>
+              <w:t>(localhost:8000/projects,0)</w:t>
             </w:r>
           </w:p>
         </w:tc>
@@ -1105,11 +1145,19 @@
                 <w:rFonts w:ascii="Times New Roman" w:hAnsi="Times New Roman" w:cs="Times New Roman"/>
               </w:rPr>
             </w:pPr>
-            <w:r>
-              <w:rPr>
-                <w:rFonts w:ascii="Times New Roman" w:hAnsi="Times New Roman" w:cs="Times New Roman"/>
-              </w:rPr>
-              <w:t>project_detail(localhost:8000/projects,</w:t>
+            <w:proofErr w:type="spellStart"/>
+            <w:r>
+              <w:rPr>
+                <w:rFonts w:ascii="Times New Roman" w:hAnsi="Times New Roman" w:cs="Times New Roman"/>
+              </w:rPr>
+              <w:t>project_detail</w:t>
+            </w:r>
+            <w:proofErr w:type="spellEnd"/>
+            <w:r>
+              <w:rPr>
+                <w:rFonts w:ascii="Times New Roman" w:hAnsi="Times New Roman" w:cs="Times New Roman"/>
+              </w:rPr>
+              <w:t>(localhost:8000/projects,</w:t>
             </w:r>
             <w:r>
               <w:rPr>
@@ -1210,7 +1258,14 @@
               <w:rPr>
                 <w:rFonts w:ascii="Times New Roman" w:hAnsi="Times New Roman" w:cs="Times New Roman"/>
               </w:rPr>
-              <w:t>Read More button able to be clicked and page redirected. Pass</w:t>
+              <w:t xml:space="preserve">Read More button able to be clicked and page redirected. </w:t>
+            </w:r>
+            <w:r>
+              <w:rPr>
+                <w:rFonts w:ascii="Times New Roman" w:hAnsi="Times New Roman" w:cs="Times New Roman"/>
+                <w:color w:val="70AD47" w:themeColor="accent6"/>
+              </w:rPr>
+              <w:t>Pass</w:t>
             </w:r>
           </w:p>
         </w:tc>
@@ -1251,7 +1306,21 @@
               <w:rPr>
                 <w:rFonts w:ascii="Times New Roman" w:hAnsi="Times New Roman" w:cs="Times New Roman"/>
               </w:rPr>
-              <w:t xml:space="preserve">Test if Eportfolio Header redirects back to </w:t>
+              <w:t xml:space="preserve">Test if </w:t>
+            </w:r>
+            <w:proofErr w:type="spellStart"/>
+            <w:r>
+              <w:rPr>
+                <w:rFonts w:ascii="Times New Roman" w:hAnsi="Times New Roman" w:cs="Times New Roman"/>
+              </w:rPr>
+              <w:t>Eportfolio</w:t>
+            </w:r>
+            <w:proofErr w:type="spellEnd"/>
+            <w:r>
+              <w:rPr>
+                <w:rFonts w:ascii="Times New Roman" w:hAnsi="Times New Roman" w:cs="Times New Roman"/>
+              </w:rPr>
+              <w:t xml:space="preserve"> Header redirects back to </w:t>
             </w:r>
             <w:r>
               <w:rPr>
@@ -1277,7 +1346,21 @@
                 <w:rFonts w:ascii="Times New Roman" w:hAnsi="Times New Roman" w:cs="Times New Roman"/>
               </w:rPr>
               <w:lastRenderedPageBreak/>
-              <w:t>Click on ‘Eportfolio’ header</w:t>
+              <w:t>Click on ‘</w:t>
+            </w:r>
+            <w:proofErr w:type="spellStart"/>
+            <w:r>
+              <w:rPr>
+                <w:rFonts w:ascii="Times New Roman" w:hAnsi="Times New Roman" w:cs="Times New Roman"/>
+              </w:rPr>
+              <w:t>Eportfolio</w:t>
+            </w:r>
+            <w:proofErr w:type="spellEnd"/>
+            <w:r>
+              <w:rPr>
+                <w:rFonts w:ascii="Times New Roman" w:hAnsi="Times New Roman" w:cs="Times New Roman"/>
+              </w:rPr>
+              <w:t>’ header</w:t>
             </w:r>
           </w:p>
         </w:tc>
@@ -1295,10 +1378,15 @@
               <w:rPr>
                 <w:rFonts w:ascii="Times New Roman" w:hAnsi="Times New Roman" w:cs="Times New Roman"/>
               </w:rPr>
-              <w:t>Header is clickable and redirects back to homepage. Pass</w:t>
-            </w:r>
-            <w:bookmarkStart w:id="0" w:name="_GoBack"/>
-            <w:bookmarkEnd w:id="0"/>
+              <w:t xml:space="preserve">Header is clickable and redirects back to homepage. </w:t>
+            </w:r>
+            <w:r>
+              <w:rPr>
+                <w:rFonts w:ascii="Times New Roman" w:hAnsi="Times New Roman" w:cs="Times New Roman"/>
+                <w:color w:val="70AD47" w:themeColor="accent6"/>
+              </w:rPr>
+              <w:t>Pass</w:t>
+            </w:r>
           </w:p>
         </w:tc>
       </w:tr>
@@ -1356,21 +1444,10 @@
         </w:tc>
       </w:tr>
     </w:tbl>
-    <w:p>
-      <w:pPr>
-        <w:rPr>
-          <w:rFonts w:ascii="Times New Roman" w:hAnsi="Times New Roman" w:cs="Times New Roman"/>
-          <w:b/>
-          <w:bCs/>
-          <w:sz w:val="32"/>
-          <w:szCs w:val="32"/>
-        </w:rPr>
-      </w:pPr>
-    </w:p>
     <w:tbl>
       <w:tblPr>
         <w:tblStyle w:val="TableGrid"/>
-        <w:tblpPr w:leftFromText="180" w:rightFromText="180" w:vertAnchor="page" w:horzAnchor="margin" w:tblpY="3655"/>
+        <w:tblpPr w:leftFromText="180" w:rightFromText="180" w:vertAnchor="page" w:horzAnchor="margin" w:tblpY="3221"/>
         <w:tblW w:w="9068" w:type="dxa"/>
         <w:tblLook w:val="04A0" w:firstRow="1" w:lastRow="0" w:firstColumn="1" w:lastColumn="0" w:noHBand="0" w:noVBand="1"/>
       </w:tblPr>
@@ -1484,7 +1561,7 @@
       </w:tr>
       <w:tr>
         <w:trPr>
-          <w:trHeight w:val="582"/>
+          <w:trHeight w:val="832"/>
         </w:trPr>
         <w:tc>
           <w:tcPr>
@@ -1538,6 +1615,184 @@
                 <w:rFonts w:ascii="Times New Roman" w:hAnsi="Times New Roman" w:cs="Times New Roman"/>
               </w:rPr>
               <w:t>Navigate to ‘localhost:8000/blog’</w:t>
+            </w:r>
+          </w:p>
+        </w:tc>
+        <w:tc>
+          <w:tcPr>
+            <w:tcW w:w="1560" w:type="dxa"/>
+          </w:tcPr>
+          <w:p>
+            <w:pPr>
+              <w:rPr>
+                <w:rFonts w:ascii="Times New Roman" w:hAnsi="Times New Roman" w:cs="Times New Roman"/>
+              </w:rPr>
+            </w:pPr>
+            <w:r>
+              <w:rPr>
+                <w:rFonts w:ascii="Times New Roman" w:hAnsi="Times New Roman" w:cs="Times New Roman"/>
+              </w:rPr>
+              <w:t>Blog page launched</w:t>
+            </w:r>
+          </w:p>
+          <w:p>
+            <w:pPr>
+              <w:rPr>
+                <w:rFonts w:ascii="Times New Roman" w:hAnsi="Times New Roman" w:cs="Times New Roman"/>
+              </w:rPr>
+            </w:pPr>
+            <w:r>
+              <w:rPr>
+                <w:rFonts w:ascii="Times New Roman" w:hAnsi="Times New Roman" w:cs="Times New Roman"/>
+                <w:color w:val="70AD47" w:themeColor="accent6"/>
+              </w:rPr>
+              <w:t>Pass</w:t>
+            </w:r>
+          </w:p>
+        </w:tc>
+      </w:tr>
+      <w:tr>
+        <w:trPr>
+          <w:trHeight w:val="843"/>
+        </w:trPr>
+        <w:tc>
+          <w:tcPr>
+            <w:tcW w:w="1244" w:type="dxa"/>
+          </w:tcPr>
+          <w:p>
+            <w:pPr>
+              <w:rPr>
+                <w:rFonts w:ascii="Times New Roman" w:hAnsi="Times New Roman" w:cs="Times New Roman"/>
+              </w:rPr>
+            </w:pPr>
+            <w:r>
+              <w:rPr>
+                <w:rFonts w:ascii="Times New Roman" w:hAnsi="Times New Roman" w:cs="Times New Roman"/>
+              </w:rPr>
+              <w:t>2</w:t>
+            </w:r>
+          </w:p>
+        </w:tc>
+        <w:tc>
+          <w:tcPr>
+            <w:tcW w:w="2364" w:type="dxa"/>
+          </w:tcPr>
+          <w:p>
+            <w:pPr>
+              <w:rPr>
+                <w:rFonts w:ascii="Times New Roman" w:hAnsi="Times New Roman" w:cs="Times New Roman"/>
+              </w:rPr>
+            </w:pPr>
+            <w:r>
+              <w:rPr>
+                <w:rFonts w:ascii="Times New Roman" w:hAnsi="Times New Roman" w:cs="Times New Roman"/>
+              </w:rPr>
+              <w:t>View the full post as well as comments and a form with valid public key</w:t>
+            </w:r>
+          </w:p>
+        </w:tc>
+        <w:tc>
+          <w:tcPr>
+            <w:tcW w:w="3900" w:type="dxa"/>
+          </w:tcPr>
+          <w:p>
+            <w:pPr>
+              <w:rPr>
+                <w:rFonts w:ascii="Times New Roman" w:hAnsi="Times New Roman" w:cs="Times New Roman"/>
+              </w:rPr>
+            </w:pPr>
+            <w:proofErr w:type="spellStart"/>
+            <w:r>
+              <w:rPr>
+                <w:rFonts w:ascii="Times New Roman" w:hAnsi="Times New Roman" w:cs="Times New Roman"/>
+              </w:rPr>
+              <w:t>blog_detail</w:t>
+            </w:r>
+            <w:proofErr w:type="spellEnd"/>
+            <w:r>
+              <w:rPr>
+                <w:rFonts w:ascii="Times New Roman" w:hAnsi="Times New Roman" w:cs="Times New Roman"/>
+              </w:rPr>
+              <w:t>(localhost:8000/blog,1)</w:t>
+            </w:r>
+          </w:p>
+        </w:tc>
+        <w:tc>
+          <w:tcPr>
+            <w:tcW w:w="1560" w:type="dxa"/>
+          </w:tcPr>
+          <w:p>
+            <w:pPr>
+              <w:rPr>
+                <w:rFonts w:ascii="Times New Roman" w:hAnsi="Times New Roman" w:cs="Times New Roman"/>
+              </w:rPr>
+            </w:pPr>
+          </w:p>
+        </w:tc>
+      </w:tr>
+      <w:tr>
+        <w:trPr>
+          <w:trHeight w:val="658"/>
+        </w:trPr>
+        <w:tc>
+          <w:tcPr>
+            <w:tcW w:w="1244" w:type="dxa"/>
+          </w:tcPr>
+          <w:p>
+            <w:pPr>
+              <w:rPr>
+                <w:rFonts w:ascii="Times New Roman" w:hAnsi="Times New Roman" w:cs="Times New Roman"/>
+              </w:rPr>
+            </w:pPr>
+            <w:r>
+              <w:rPr>
+                <w:rFonts w:ascii="Times New Roman" w:hAnsi="Times New Roman" w:cs="Times New Roman"/>
+              </w:rPr>
+              <w:t>3</w:t>
+            </w:r>
+          </w:p>
+        </w:tc>
+        <w:tc>
+          <w:tcPr>
+            <w:tcW w:w="2364" w:type="dxa"/>
+          </w:tcPr>
+          <w:p>
+            <w:pPr>
+              <w:rPr>
+                <w:rFonts w:ascii="Times New Roman" w:hAnsi="Times New Roman" w:cs="Times New Roman"/>
+              </w:rPr>
+            </w:pPr>
+            <w:r>
+              <w:rPr>
+                <w:rFonts w:ascii="Times New Roman" w:hAnsi="Times New Roman" w:cs="Times New Roman"/>
+              </w:rPr>
+              <w:t>View full post as well as comments and a form with invalid public key</w:t>
+            </w:r>
+          </w:p>
+        </w:tc>
+        <w:tc>
+          <w:tcPr>
+            <w:tcW w:w="3900" w:type="dxa"/>
+          </w:tcPr>
+          <w:p>
+            <w:pPr>
+              <w:rPr>
+                <w:rFonts w:ascii="Times New Roman" w:hAnsi="Times New Roman" w:cs="Times New Roman"/>
+              </w:rPr>
+            </w:pPr>
+            <w:proofErr w:type="spellStart"/>
+            <w:r>
+              <w:rPr>
+                <w:rFonts w:ascii="Times New Roman" w:hAnsi="Times New Roman" w:cs="Times New Roman"/>
+              </w:rPr>
+              <w:t>blog_detail</w:t>
+            </w:r>
+            <w:proofErr w:type="spellEnd"/>
+            <w:r>
+              <w:rPr>
+                <w:rFonts w:ascii="Times New Roman" w:hAnsi="Times New Roman" w:cs="Times New Roman"/>
+              </w:rPr>
+              <w:t>(localhost:8000/blog,-1)</w:t>
             </w:r>
           </w:p>
         </w:tc>
@@ -1572,7 +1827,7 @@
               <w:rPr>
                 <w:rFonts w:ascii="Times New Roman" w:hAnsi="Times New Roman" w:cs="Times New Roman"/>
               </w:rPr>
-              <w:t>2</w:t>
+              <w:t>4</w:t>
             </w:r>
           </w:p>
         </w:tc>
@@ -1590,7 +1845,7 @@
               <w:rPr>
                 <w:rFonts w:ascii="Times New Roman" w:hAnsi="Times New Roman" w:cs="Times New Roman"/>
               </w:rPr>
-              <w:t>View the full post as well as comments and a form with valid public key</w:t>
+              <w:t>View posts of specific category</w:t>
             </w:r>
           </w:p>
         </w:tc>
@@ -1608,7 +1863,7 @@
               <w:rPr>
                 <w:rFonts w:ascii="Times New Roman" w:hAnsi="Times New Roman" w:cs="Times New Roman"/>
               </w:rPr>
-              <w:t>blog_detail(localhost:8000/blog,1)</w:t>
+              <w:t>Navigate to ‘localhost:8000/blog/python’</w:t>
             </w:r>
           </w:p>
         </w:tc>
@@ -1622,12 +1877,37 @@
                 <w:rFonts w:ascii="Times New Roman" w:hAnsi="Times New Roman" w:cs="Times New Roman"/>
               </w:rPr>
             </w:pPr>
+            <w:r>
+              <w:rPr>
+                <w:rFonts w:ascii="Times New Roman" w:hAnsi="Times New Roman" w:cs="Times New Roman"/>
+              </w:rPr>
+              <w:t xml:space="preserve">Blog page launched with category page </w:t>
+            </w:r>
+          </w:p>
+          <w:p>
+            <w:pPr>
+              <w:rPr>
+                <w:rFonts w:ascii="Times New Roman" w:hAnsi="Times New Roman" w:cs="Times New Roman"/>
+                <w:b/>
+                <w:bCs/>
+                <w:color w:val="70AD47" w:themeColor="accent6"/>
+              </w:rPr>
+            </w:pPr>
+            <w:r>
+              <w:rPr>
+                <w:rFonts w:ascii="Times New Roman" w:hAnsi="Times New Roman" w:cs="Times New Roman"/>
+                <w:b/>
+                <w:bCs/>
+                <w:color w:val="70AD47" w:themeColor="accent6"/>
+              </w:rPr>
+              <w:t>Pass</w:t>
+            </w:r>
           </w:p>
         </w:tc>
       </w:tr>
       <w:tr>
         <w:trPr>
-          <w:trHeight w:val="582"/>
+          <w:trHeight w:val="1312"/>
         </w:trPr>
         <w:tc>
           <w:tcPr>
@@ -1643,7 +1923,7 @@
               <w:rPr>
                 <w:rFonts w:ascii="Times New Roman" w:hAnsi="Times New Roman" w:cs="Times New Roman"/>
               </w:rPr>
-              <w:t>3</w:t>
+              <w:t>5</w:t>
             </w:r>
           </w:p>
         </w:tc>
@@ -1661,7 +1941,7 @@
               <w:rPr>
                 <w:rFonts w:ascii="Times New Roman" w:hAnsi="Times New Roman" w:cs="Times New Roman"/>
               </w:rPr>
-              <w:t>View full post as well as comments and a form with invalid public key</w:t>
+              <w:t>View Post a comment form on blog</w:t>
             </w:r>
           </w:p>
         </w:tc>
@@ -1679,8 +1959,28 @@
               <w:rPr>
                 <w:rFonts w:ascii="Times New Roman" w:hAnsi="Times New Roman" w:cs="Times New Roman"/>
               </w:rPr>
-              <w:t>blog_detail(localhost:8000/blog,-1)</w:t>
-            </w:r>
+              <w:t>‘localhost:8000/blog’</w:t>
+            </w:r>
+          </w:p>
+          <w:p>
+            <w:pPr>
+              <w:rPr>
+                <w:rFonts w:ascii="Times New Roman" w:hAnsi="Times New Roman" w:cs="Times New Roman"/>
+              </w:rPr>
+            </w:pPr>
+            <w:r>
+              <w:rPr>
+                <w:rFonts w:ascii="Times New Roman" w:hAnsi="Times New Roman" w:cs="Times New Roman"/>
+              </w:rPr>
+              <w:t>Click ‘on a blog’</w:t>
+            </w:r>
+          </w:p>
+          <w:p>
+            <w:pPr>
+              <w:rPr>
+                <w:rFonts w:ascii="Times New Roman" w:hAnsi="Times New Roman" w:cs="Times New Roman"/>
+              </w:rPr>
+            </w:pPr>
           </w:p>
         </w:tc>
         <w:tc>
@@ -1693,6 +1993,374 @@
                 <w:rFonts w:ascii="Times New Roman" w:hAnsi="Times New Roman" w:cs="Times New Roman"/>
               </w:rPr>
             </w:pPr>
+            <w:r>
+              <w:rPr>
+                <w:rFonts w:ascii="Times New Roman" w:hAnsi="Times New Roman" w:cs="Times New Roman"/>
+              </w:rPr>
+              <w:t>View post web page successfully launched</w:t>
+            </w:r>
+          </w:p>
+          <w:p>
+            <w:pPr>
+              <w:rPr>
+                <w:rFonts w:ascii="Times New Roman" w:hAnsi="Times New Roman" w:cs="Times New Roman"/>
+              </w:rPr>
+            </w:pPr>
+            <w:r>
+              <w:rPr>
+                <w:rFonts w:ascii="Times New Roman" w:hAnsi="Times New Roman" w:cs="Times New Roman"/>
+                <w:color w:val="70AD47" w:themeColor="accent6"/>
+              </w:rPr>
+              <w:t>Pass</w:t>
+            </w:r>
+          </w:p>
+        </w:tc>
+      </w:tr>
+      <w:tr>
+        <w:trPr>
+          <w:trHeight w:val="2819"/>
+        </w:trPr>
+        <w:tc>
+          <w:tcPr>
+            <w:tcW w:w="1244" w:type="dxa"/>
+          </w:tcPr>
+          <w:p>
+            <w:pPr>
+              <w:rPr>
+                <w:rFonts w:ascii="Times New Roman" w:hAnsi="Times New Roman" w:cs="Times New Roman"/>
+              </w:rPr>
+            </w:pPr>
+            <w:r>
+              <w:rPr>
+                <w:rFonts w:ascii="Times New Roman" w:hAnsi="Times New Roman" w:cs="Times New Roman"/>
+              </w:rPr>
+              <w:t>6</w:t>
+            </w:r>
+          </w:p>
+        </w:tc>
+        <w:tc>
+          <w:tcPr>
+            <w:tcW w:w="2364" w:type="dxa"/>
+          </w:tcPr>
+          <w:p>
+            <w:pPr>
+              <w:rPr>
+                <w:rFonts w:ascii="Times New Roman" w:hAnsi="Times New Roman" w:cs="Times New Roman"/>
+              </w:rPr>
+            </w:pPr>
+            <w:r>
+              <w:rPr>
+                <w:rFonts w:ascii="Times New Roman" w:hAnsi="Times New Roman" w:cs="Times New Roman"/>
+              </w:rPr>
+              <w:t>Test add new comment with empty fields</w:t>
+            </w:r>
+          </w:p>
+        </w:tc>
+        <w:tc>
+          <w:tcPr>
+            <w:tcW w:w="3900" w:type="dxa"/>
+          </w:tcPr>
+          <w:p>
+            <w:pPr>
+              <w:rPr>
+                <w:rFonts w:ascii="Times New Roman" w:hAnsi="Times New Roman" w:cs="Times New Roman"/>
+              </w:rPr>
+            </w:pPr>
+            <w:r>
+              <w:rPr>
+                <w:rFonts w:ascii="Times New Roman" w:hAnsi="Times New Roman" w:cs="Times New Roman"/>
+              </w:rPr>
+              <w:t>Name:</w:t>
+            </w:r>
+          </w:p>
+          <w:p>
+            <w:pPr>
+              <w:rPr>
+                <w:rFonts w:ascii="Times New Roman" w:hAnsi="Times New Roman" w:cs="Times New Roman"/>
+              </w:rPr>
+            </w:pPr>
+            <w:r>
+              <w:rPr>
+                <w:rFonts w:ascii="Times New Roman" w:hAnsi="Times New Roman" w:cs="Times New Roman"/>
+              </w:rPr>
+              <w:t>Leave a comment:</w:t>
+            </w:r>
+          </w:p>
+        </w:tc>
+        <w:tc>
+          <w:tcPr>
+            <w:tcW w:w="1560" w:type="dxa"/>
+          </w:tcPr>
+          <w:p>
+            <w:pPr>
+              <w:rPr>
+                <w:rFonts w:ascii="Times New Roman" w:hAnsi="Times New Roman" w:cs="Times New Roman"/>
+              </w:rPr>
+            </w:pPr>
+            <w:r>
+              <w:rPr>
+                <w:rFonts w:ascii="Times New Roman" w:hAnsi="Times New Roman" w:cs="Times New Roman"/>
+              </w:rPr>
+              <w:t xml:space="preserve">Comment was still able to post, no error message. However at blog page you </w:t>
+            </w:r>
+            <w:proofErr w:type="spellStart"/>
+            <w:r>
+              <w:rPr>
+                <w:rFonts w:ascii="Times New Roman" w:hAnsi="Times New Roman" w:cs="Times New Roman"/>
+              </w:rPr>
+              <w:t>cant</w:t>
+            </w:r>
+            <w:proofErr w:type="spellEnd"/>
+            <w:r>
+              <w:rPr>
+                <w:rFonts w:ascii="Times New Roman" w:hAnsi="Times New Roman" w:cs="Times New Roman"/>
+              </w:rPr>
+              <w:t xml:space="preserve"> see the comment </w:t>
+            </w:r>
+            <w:proofErr w:type="spellStart"/>
+            <w:r>
+              <w:rPr>
+                <w:rFonts w:ascii="Times New Roman" w:hAnsi="Times New Roman" w:cs="Times New Roman"/>
+              </w:rPr>
+              <w:t>ot</w:t>
+            </w:r>
+            <w:proofErr w:type="spellEnd"/>
+            <w:r>
+              <w:rPr>
+                <w:rFonts w:ascii="Times New Roman" w:hAnsi="Times New Roman" w:cs="Times New Roman"/>
+              </w:rPr>
+              <w:t xml:space="preserve"> even an empty string.</w:t>
+            </w:r>
+          </w:p>
+          <w:p>
+            <w:pPr>
+              <w:rPr>
+                <w:rFonts w:ascii="Times New Roman" w:hAnsi="Times New Roman" w:cs="Times New Roman"/>
+              </w:rPr>
+            </w:pPr>
+            <w:r>
+              <w:rPr>
+                <w:rFonts w:ascii="Times New Roman" w:hAnsi="Times New Roman" w:cs="Times New Roman"/>
+                <w:color w:val="70AD47" w:themeColor="accent6"/>
+              </w:rPr>
+              <w:t>Pass</w:t>
+            </w:r>
+          </w:p>
+        </w:tc>
+      </w:tr>
+      <w:tr>
+        <w:trPr>
+          <w:trHeight w:val="1414"/>
+        </w:trPr>
+        <w:tc>
+          <w:tcPr>
+            <w:tcW w:w="1244" w:type="dxa"/>
+          </w:tcPr>
+          <w:p>
+            <w:pPr>
+              <w:rPr>
+                <w:rFonts w:ascii="Times New Roman" w:hAnsi="Times New Roman" w:cs="Times New Roman"/>
+              </w:rPr>
+            </w:pPr>
+            <w:r>
+              <w:rPr>
+                <w:rFonts w:ascii="Times New Roman" w:hAnsi="Times New Roman" w:cs="Times New Roman"/>
+              </w:rPr>
+              <w:t>7</w:t>
+            </w:r>
+          </w:p>
+        </w:tc>
+        <w:tc>
+          <w:tcPr>
+            <w:tcW w:w="2364" w:type="dxa"/>
+          </w:tcPr>
+          <w:p>
+            <w:pPr>
+              <w:rPr>
+                <w:rFonts w:ascii="Times New Roman" w:hAnsi="Times New Roman" w:cs="Times New Roman"/>
+              </w:rPr>
+            </w:pPr>
+            <w:r>
+              <w:rPr>
+                <w:rFonts w:ascii="Times New Roman" w:hAnsi="Times New Roman" w:cs="Times New Roman"/>
+              </w:rPr>
+              <w:t xml:space="preserve">Test the max number of words ‘Leave a comment’ field can have </w:t>
+            </w:r>
+          </w:p>
+        </w:tc>
+        <w:tc>
+          <w:tcPr>
+            <w:tcW w:w="3900" w:type="dxa"/>
+          </w:tcPr>
+          <w:p>
+            <w:pPr>
+              <w:rPr>
+                <w:rFonts w:ascii="Times New Roman" w:hAnsi="Times New Roman" w:cs="Times New Roman"/>
+              </w:rPr>
+            </w:pPr>
+            <w:r>
+              <w:rPr>
+                <w:rFonts w:ascii="Times New Roman" w:hAnsi="Times New Roman" w:cs="Times New Roman"/>
+              </w:rPr>
+              <w:t xml:space="preserve">Name: </w:t>
+            </w:r>
+            <w:proofErr w:type="spellStart"/>
+            <w:r>
+              <w:rPr>
+                <w:rFonts w:ascii="Times New Roman" w:hAnsi="Times New Roman" w:cs="Times New Roman"/>
+              </w:rPr>
+              <w:t>TestMaxNumWords</w:t>
+            </w:r>
+            <w:proofErr w:type="spellEnd"/>
+          </w:p>
+          <w:p>
+            <w:pPr>
+              <w:rPr>
+                <w:rFonts w:ascii="Times New Roman" w:hAnsi="Times New Roman" w:cs="Times New Roman"/>
+              </w:rPr>
+            </w:pPr>
+            <w:r>
+              <w:rPr>
+                <w:rFonts w:ascii="Times New Roman" w:hAnsi="Times New Roman" w:cs="Times New Roman"/>
+              </w:rPr>
+              <w:t xml:space="preserve">Leave a comment: (1000 Words essay) </w:t>
+            </w:r>
+          </w:p>
+        </w:tc>
+        <w:tc>
+          <w:tcPr>
+            <w:tcW w:w="1560" w:type="dxa"/>
+          </w:tcPr>
+          <w:p>
+            <w:pPr>
+              <w:rPr>
+                <w:rFonts w:ascii="Times New Roman" w:hAnsi="Times New Roman" w:cs="Times New Roman"/>
+              </w:rPr>
+            </w:pPr>
+            <w:r>
+              <w:rPr>
+                <w:rFonts w:ascii="Times New Roman" w:hAnsi="Times New Roman" w:cs="Times New Roman"/>
+              </w:rPr>
+              <w:t>No max words limit comment was still able to post</w:t>
+            </w:r>
+          </w:p>
+          <w:p>
+            <w:pPr>
+              <w:rPr>
+                <w:rFonts w:ascii="Times New Roman" w:hAnsi="Times New Roman" w:cs="Times New Roman"/>
+              </w:rPr>
+            </w:pPr>
+            <w:r>
+              <w:rPr>
+                <w:rFonts w:ascii="Times New Roman" w:hAnsi="Times New Roman" w:cs="Times New Roman"/>
+                <w:color w:val="70AD47" w:themeColor="accent6"/>
+              </w:rPr>
+              <w:t>Pass</w:t>
+            </w:r>
+          </w:p>
+        </w:tc>
+      </w:tr>
+      <w:tr>
+        <w:trPr>
+          <w:trHeight w:val="851"/>
+        </w:trPr>
+        <w:tc>
+          <w:tcPr>
+            <w:tcW w:w="1244" w:type="dxa"/>
+          </w:tcPr>
+          <w:p>
+            <w:pPr>
+              <w:rPr>
+                <w:rFonts w:ascii="Times New Roman" w:hAnsi="Times New Roman" w:cs="Times New Roman"/>
+              </w:rPr>
+            </w:pPr>
+            <w:r>
+              <w:rPr>
+                <w:rFonts w:ascii="Times New Roman" w:hAnsi="Times New Roman" w:cs="Times New Roman"/>
+              </w:rPr>
+              <w:t>8</w:t>
+            </w:r>
+          </w:p>
+        </w:tc>
+        <w:tc>
+          <w:tcPr>
+            <w:tcW w:w="2364" w:type="dxa"/>
+          </w:tcPr>
+          <w:p>
+            <w:pPr>
+              <w:rPr>
+                <w:rFonts w:ascii="Times New Roman" w:hAnsi="Times New Roman" w:cs="Times New Roman"/>
+              </w:rPr>
+            </w:pPr>
+            <w:r>
+              <w:rPr>
+                <w:rFonts w:ascii="Times New Roman" w:hAnsi="Times New Roman" w:cs="Times New Roman"/>
+              </w:rPr>
+              <w:t>Test if ‘vulgarities’ can be written in comments</w:t>
+            </w:r>
+          </w:p>
+        </w:tc>
+        <w:tc>
+          <w:tcPr>
+            <w:tcW w:w="3900" w:type="dxa"/>
+          </w:tcPr>
+          <w:p>
+            <w:pPr>
+              <w:rPr>
+                <w:rFonts w:ascii="Times New Roman" w:hAnsi="Times New Roman" w:cs="Times New Roman"/>
+              </w:rPr>
+            </w:pPr>
+            <w:r>
+              <w:rPr>
+                <w:rFonts w:ascii="Times New Roman" w:hAnsi="Times New Roman" w:cs="Times New Roman"/>
+              </w:rPr>
+              <w:t>Name: Rayner</w:t>
+            </w:r>
+          </w:p>
+          <w:p>
+            <w:pPr>
+              <w:rPr>
+                <w:rFonts w:ascii="Times New Roman" w:hAnsi="Times New Roman" w:cs="Times New Roman"/>
+              </w:rPr>
+            </w:pPr>
+            <w:r>
+              <w:rPr>
+                <w:rFonts w:ascii="Times New Roman" w:hAnsi="Times New Roman" w:cs="Times New Roman"/>
+              </w:rPr>
+              <w:t xml:space="preserve">Leave a comment: This blog is shit </w:t>
+            </w:r>
+          </w:p>
+        </w:tc>
+        <w:tc>
+          <w:tcPr>
+            <w:tcW w:w="1560" w:type="dxa"/>
+          </w:tcPr>
+          <w:p>
+            <w:pPr>
+              <w:rPr>
+                <w:rFonts w:ascii="Times New Roman" w:hAnsi="Times New Roman" w:cs="Times New Roman"/>
+              </w:rPr>
+            </w:pPr>
+            <w:r>
+              <w:rPr>
+                <w:rFonts w:ascii="Times New Roman" w:hAnsi="Times New Roman" w:cs="Times New Roman"/>
+              </w:rPr>
+              <w:t>Post successful</w:t>
+            </w:r>
+          </w:p>
+          <w:p>
+            <w:pPr>
+              <w:rPr>
+                <w:rFonts w:ascii="Times New Roman" w:hAnsi="Times New Roman" w:cs="Times New Roman"/>
+              </w:rPr>
+            </w:pPr>
+            <w:r>
+              <w:rPr>
+                <w:rFonts w:ascii="Times New Roman" w:hAnsi="Times New Roman" w:cs="Times New Roman"/>
+                <w:color w:val="70AD47" w:themeColor="accent6"/>
+              </w:rPr>
+              <w:t>Pass</w:t>
+            </w:r>
           </w:p>
         </w:tc>
       </w:tr>
@@ -1714,7 +2382,7 @@
               <w:rPr>
                 <w:rFonts w:ascii="Times New Roman" w:hAnsi="Times New Roman" w:cs="Times New Roman"/>
               </w:rPr>
-              <w:t>4</w:t>
+              <w:t>9</w:t>
             </w:r>
           </w:p>
         </w:tc>
@@ -1732,7 +2400,7 @@
               <w:rPr>
                 <w:rFonts w:ascii="Times New Roman" w:hAnsi="Times New Roman" w:cs="Times New Roman"/>
               </w:rPr>
-              <w:t>View posts of specific category</w:t>
+              <w:t>Test if non alphabet characters can be written in the fields</w:t>
             </w:r>
           </w:p>
         </w:tc>
@@ -1750,8 +2418,49 @@
               <w:rPr>
                 <w:rFonts w:ascii="Times New Roman" w:hAnsi="Times New Roman" w:cs="Times New Roman"/>
               </w:rPr>
-              <w:t>Navigate to ‘localhost:8000/blog/python’</w:t>
-            </w:r>
+              <w:t>Name: #$718/</w:t>
+            </w:r>
+          </w:p>
+          <w:p>
+            <w:pPr>
+              <w:rPr>
+                <w:rFonts w:ascii="Times New Roman" w:hAnsi="Times New Roman" w:cs="Times New Roman"/>
+              </w:rPr>
+            </w:pPr>
+            <w:r>
+              <w:rPr>
+                <w:rFonts w:ascii="Times New Roman" w:hAnsi="Times New Roman" w:cs="Times New Roman"/>
+              </w:rPr>
+              <w:t xml:space="preserve">Leave a comment: </w:t>
+            </w:r>
+          </w:p>
+          <w:p>
+            <w:pPr>
+              <w:shd w:val="clear" w:color="auto" w:fill="1E1E1E"/>
+              <w:spacing w:line="285" w:lineRule="atLeast"/>
+              <w:rPr>
+                <w:rFonts w:ascii="Consolas" w:eastAsia="Times New Roman" w:hAnsi="Consolas" w:cs="Times New Roman"/>
+                <w:color w:val="D4D4D4"/>
+                <w:sz w:val="21"/>
+                <w:szCs w:val="21"/>
+              </w:rPr>
+            </w:pPr>
+            <w:r>
+              <w:rPr>
+                <w:rFonts w:ascii="Segoe UI Emoji" w:eastAsia="Times New Roman" w:hAnsi="Segoe UI Emoji" w:cs="Segoe UI Emoji"/>
+                <w:color w:val="CE9178"/>
+                <w:sz w:val="21"/>
+                <w:szCs w:val="21"/>
+              </w:rPr>
+              <w:t>🤑😲</w:t>
+            </w:r>
+          </w:p>
+          <w:p>
+            <w:pPr>
+              <w:rPr>
+                <w:rFonts w:ascii="Times New Roman" w:hAnsi="Times New Roman" w:cs="Times New Roman"/>
+              </w:rPr>
+            </w:pPr>
           </w:p>
         </w:tc>
         <w:tc>
@@ -1764,90 +2473,27 @@
                 <w:rFonts w:ascii="Times New Roman" w:hAnsi="Times New Roman" w:cs="Times New Roman"/>
               </w:rPr>
             </w:pPr>
-          </w:p>
-        </w:tc>
-      </w:tr>
-      <w:tr>
-        <w:trPr>
-          <w:trHeight w:val="582"/>
-        </w:trPr>
-        <w:tc>
-          <w:tcPr>
-            <w:tcW w:w="1244" w:type="dxa"/>
-          </w:tcPr>
-          <w:p>
-            <w:pPr>
-              <w:rPr>
-                <w:rFonts w:ascii="Times New Roman" w:hAnsi="Times New Roman" w:cs="Times New Roman"/>
-              </w:rPr>
-            </w:pPr>
-            <w:r>
-              <w:rPr>
-                <w:rFonts w:ascii="Times New Roman" w:hAnsi="Times New Roman" w:cs="Times New Roman"/>
-              </w:rPr>
-              <w:t>5</w:t>
-            </w:r>
-          </w:p>
-        </w:tc>
-        <w:tc>
-          <w:tcPr>
-            <w:tcW w:w="2364" w:type="dxa"/>
-          </w:tcPr>
-          <w:p>
-            <w:pPr>
-              <w:rPr>
-                <w:rFonts w:ascii="Times New Roman" w:hAnsi="Times New Roman" w:cs="Times New Roman"/>
-              </w:rPr>
-            </w:pPr>
-            <w:r>
-              <w:rPr>
-                <w:rFonts w:ascii="Times New Roman" w:hAnsi="Times New Roman" w:cs="Times New Roman"/>
-              </w:rPr>
-              <w:t>View Post a comment form on blog</w:t>
-            </w:r>
-          </w:p>
-        </w:tc>
-        <w:tc>
-          <w:tcPr>
-            <w:tcW w:w="3900" w:type="dxa"/>
-          </w:tcPr>
-          <w:p>
-            <w:pPr>
-              <w:rPr>
-                <w:rFonts w:ascii="Times New Roman" w:hAnsi="Times New Roman" w:cs="Times New Roman"/>
-              </w:rPr>
-            </w:pPr>
-            <w:r>
-              <w:rPr>
-                <w:rFonts w:ascii="Times New Roman" w:hAnsi="Times New Roman" w:cs="Times New Roman"/>
-              </w:rPr>
-              <w:t>‘localhost:8000/blog’</w:t>
-            </w:r>
-          </w:p>
-          <w:p>
-            <w:pPr>
-              <w:rPr>
-                <w:rFonts w:ascii="Times New Roman" w:hAnsi="Times New Roman" w:cs="Times New Roman"/>
-              </w:rPr>
-            </w:pPr>
-            <w:r>
-              <w:rPr>
-                <w:rFonts w:ascii="Times New Roman" w:hAnsi="Times New Roman" w:cs="Times New Roman"/>
-              </w:rPr>
-              <w:t>Click ‘Comment’</w:t>
-            </w:r>
-          </w:p>
-        </w:tc>
-        <w:tc>
-          <w:tcPr>
-            <w:tcW w:w="1560" w:type="dxa"/>
-          </w:tcPr>
-          <w:p>
-            <w:pPr>
-              <w:rPr>
-                <w:rFonts w:ascii="Times New Roman" w:hAnsi="Times New Roman" w:cs="Times New Roman"/>
-              </w:rPr>
-            </w:pPr>
+            <w:r>
+              <w:rPr>
+                <w:rFonts w:ascii="Times New Roman" w:hAnsi="Times New Roman" w:cs="Times New Roman"/>
+              </w:rPr>
+              <w:t>Emoji can’t be tested and showed error</w:t>
+            </w:r>
+          </w:p>
+          <w:p>
+            <w:pPr>
+              <w:rPr>
+                <w:rFonts w:ascii="Times New Roman" w:hAnsi="Times New Roman" w:cs="Times New Roman"/>
+                <w:color w:val="FF0000"/>
+              </w:rPr>
+            </w:pPr>
+            <w:r>
+              <w:rPr>
+                <w:rFonts w:ascii="Times New Roman" w:hAnsi="Times New Roman" w:cs="Times New Roman"/>
+                <w:color w:val="FF0000"/>
+              </w:rPr>
+              <w:t xml:space="preserve">Failed </w:t>
+            </w:r>
           </w:p>
         </w:tc>
       </w:tr>
@@ -1869,7 +2515,8 @@
               <w:rPr>
                 <w:rFonts w:ascii="Times New Roman" w:hAnsi="Times New Roman" w:cs="Times New Roman"/>
               </w:rPr>
-              <w:t>6</w:t>
+              <w:lastRenderedPageBreak/>
+              <w:t>10</w:t>
             </w:r>
           </w:p>
         </w:tc>
@@ -1887,7 +2534,20 @@
               <w:rPr>
                 <w:rFonts w:ascii="Times New Roman" w:hAnsi="Times New Roman" w:cs="Times New Roman"/>
               </w:rPr>
-              <w:t>Test add new comment with empty fields</w:t>
+              <w:t>Verify valid input</w:t>
+            </w:r>
+          </w:p>
+          <w:p>
+            <w:pPr>
+              <w:rPr>
+                <w:rFonts w:ascii="Times New Roman" w:hAnsi="Times New Roman" w:cs="Times New Roman"/>
+              </w:rPr>
+            </w:pPr>
+            <w:r>
+              <w:rPr>
+                <w:rFonts w:ascii="Times New Roman" w:hAnsi="Times New Roman" w:cs="Times New Roman"/>
+              </w:rPr>
+              <w:t>(assuming valid means a normal name like ‘John’ and the type of comments usually posted online)</w:t>
             </w:r>
           </w:p>
         </w:tc>
@@ -1905,20 +2565,20 @@
               <w:rPr>
                 <w:rFonts w:ascii="Times New Roman" w:hAnsi="Times New Roman" w:cs="Times New Roman"/>
               </w:rPr>
-              <w:t>Name:</w:t>
-            </w:r>
-          </w:p>
-          <w:p>
-            <w:pPr>
-              <w:rPr>
-                <w:rFonts w:ascii="Times New Roman" w:hAnsi="Times New Roman" w:cs="Times New Roman"/>
-              </w:rPr>
-            </w:pPr>
-            <w:r>
-              <w:rPr>
-                <w:rFonts w:ascii="Times New Roman" w:hAnsi="Times New Roman" w:cs="Times New Roman"/>
-              </w:rPr>
-              <w:t>Leave a comment:</w:t>
+              <w:t xml:space="preserve">Name: John </w:t>
+            </w:r>
+          </w:p>
+          <w:p>
+            <w:pPr>
+              <w:rPr>
+                <w:rFonts w:ascii="Times New Roman" w:hAnsi="Times New Roman" w:cs="Times New Roman"/>
+              </w:rPr>
+            </w:pPr>
+            <w:r>
+              <w:rPr>
+                <w:rFonts w:ascii="Times New Roman" w:hAnsi="Times New Roman" w:cs="Times New Roman"/>
+              </w:rPr>
+              <w:t xml:space="preserve">Leave a comment: Wow, I heard React is a good framework for developing web applications. It is far better than Django. Anyways awesome project! </w:t>
             </w:r>
           </w:p>
         </w:tc>
@@ -1932,361 +2592,26 @@
                 <w:rFonts w:ascii="Times New Roman" w:hAnsi="Times New Roman" w:cs="Times New Roman"/>
               </w:rPr>
             </w:pPr>
-          </w:p>
-        </w:tc>
-      </w:tr>
-      <w:tr>
-        <w:trPr>
-          <w:trHeight w:val="570"/>
-        </w:trPr>
-        <w:tc>
-          <w:tcPr>
-            <w:tcW w:w="1244" w:type="dxa"/>
-          </w:tcPr>
-          <w:p>
-            <w:pPr>
-              <w:rPr>
-                <w:rFonts w:ascii="Times New Roman" w:hAnsi="Times New Roman" w:cs="Times New Roman"/>
-              </w:rPr>
-            </w:pPr>
-            <w:r>
-              <w:rPr>
-                <w:rFonts w:ascii="Times New Roman" w:hAnsi="Times New Roman" w:cs="Times New Roman"/>
-              </w:rPr>
-              <w:t>7</w:t>
-            </w:r>
-          </w:p>
-        </w:tc>
-        <w:tc>
-          <w:tcPr>
-            <w:tcW w:w="2364" w:type="dxa"/>
-          </w:tcPr>
-          <w:p>
-            <w:pPr>
-              <w:rPr>
-                <w:rFonts w:ascii="Times New Roman" w:hAnsi="Times New Roman" w:cs="Times New Roman"/>
-              </w:rPr>
-            </w:pPr>
-            <w:r>
-              <w:rPr>
-                <w:rFonts w:ascii="Times New Roman" w:hAnsi="Times New Roman" w:cs="Times New Roman"/>
-              </w:rPr>
-              <w:t xml:space="preserve">Test the max number of words ‘Leave a comment’ field can have </w:t>
-            </w:r>
-          </w:p>
-        </w:tc>
-        <w:tc>
-          <w:tcPr>
-            <w:tcW w:w="3900" w:type="dxa"/>
-          </w:tcPr>
-          <w:p>
-            <w:pPr>
-              <w:rPr>
-                <w:rFonts w:ascii="Times New Roman" w:hAnsi="Times New Roman" w:cs="Times New Roman"/>
-              </w:rPr>
-            </w:pPr>
-            <w:r>
-              <w:rPr>
-                <w:rFonts w:ascii="Times New Roman" w:hAnsi="Times New Roman" w:cs="Times New Roman"/>
-              </w:rPr>
-              <w:t>Name: TestMaxNumWords</w:t>
-            </w:r>
-          </w:p>
-          <w:p>
-            <w:pPr>
-              <w:rPr>
-                <w:rFonts w:ascii="Times New Roman" w:hAnsi="Times New Roman" w:cs="Times New Roman"/>
-              </w:rPr>
-            </w:pPr>
-            <w:r>
-              <w:rPr>
-                <w:rFonts w:ascii="Times New Roman" w:hAnsi="Times New Roman" w:cs="Times New Roman"/>
-              </w:rPr>
-              <w:t xml:space="preserve">Leave a comment: (1000 Words essay) </w:t>
-            </w:r>
-          </w:p>
-        </w:tc>
-        <w:tc>
-          <w:tcPr>
-            <w:tcW w:w="1560" w:type="dxa"/>
-          </w:tcPr>
-          <w:p>
-            <w:pPr>
-              <w:rPr>
-                <w:rFonts w:ascii="Times New Roman" w:hAnsi="Times New Roman" w:cs="Times New Roman"/>
-              </w:rPr>
-            </w:pPr>
-          </w:p>
-        </w:tc>
-      </w:tr>
-      <w:tr>
-        <w:trPr>
-          <w:trHeight w:val="570"/>
-        </w:trPr>
-        <w:tc>
-          <w:tcPr>
-            <w:tcW w:w="1244" w:type="dxa"/>
-          </w:tcPr>
-          <w:p>
-            <w:pPr>
-              <w:rPr>
-                <w:rFonts w:ascii="Times New Roman" w:hAnsi="Times New Roman" w:cs="Times New Roman"/>
-              </w:rPr>
-            </w:pPr>
-            <w:r>
-              <w:rPr>
-                <w:rFonts w:ascii="Times New Roman" w:hAnsi="Times New Roman" w:cs="Times New Roman"/>
-              </w:rPr>
-              <w:t>8</w:t>
-            </w:r>
-          </w:p>
-        </w:tc>
-        <w:tc>
-          <w:tcPr>
-            <w:tcW w:w="2364" w:type="dxa"/>
-          </w:tcPr>
-          <w:p>
-            <w:pPr>
-              <w:rPr>
-                <w:rFonts w:ascii="Times New Roman" w:hAnsi="Times New Roman" w:cs="Times New Roman"/>
-              </w:rPr>
-            </w:pPr>
-            <w:r>
-              <w:rPr>
-                <w:rFonts w:ascii="Times New Roman" w:hAnsi="Times New Roman" w:cs="Times New Roman"/>
-              </w:rPr>
-              <w:t>Test if vulgarities can be written in comments</w:t>
-            </w:r>
-          </w:p>
-        </w:tc>
-        <w:tc>
-          <w:tcPr>
-            <w:tcW w:w="3900" w:type="dxa"/>
-          </w:tcPr>
-          <w:p>
-            <w:pPr>
-              <w:rPr>
-                <w:rFonts w:ascii="Times New Roman" w:hAnsi="Times New Roman" w:cs="Times New Roman"/>
-              </w:rPr>
-            </w:pPr>
-            <w:r>
-              <w:rPr>
-                <w:rFonts w:ascii="Times New Roman" w:hAnsi="Times New Roman" w:cs="Times New Roman"/>
-              </w:rPr>
-              <w:t>Name: Rayner</w:t>
-            </w:r>
-          </w:p>
-          <w:p>
-            <w:pPr>
-              <w:rPr>
-                <w:rFonts w:ascii="Times New Roman" w:hAnsi="Times New Roman" w:cs="Times New Roman"/>
-              </w:rPr>
-            </w:pPr>
-            <w:r>
-              <w:rPr>
-                <w:rFonts w:ascii="Times New Roman" w:hAnsi="Times New Roman" w:cs="Times New Roman"/>
-              </w:rPr>
-              <w:t xml:space="preserve">Leave a comment: This blog is shit </w:t>
-            </w:r>
-          </w:p>
-        </w:tc>
-        <w:tc>
-          <w:tcPr>
-            <w:tcW w:w="1560" w:type="dxa"/>
-          </w:tcPr>
-          <w:p>
-            <w:pPr>
-              <w:rPr>
-                <w:rFonts w:ascii="Times New Roman" w:hAnsi="Times New Roman" w:cs="Times New Roman"/>
-              </w:rPr>
-            </w:pPr>
-          </w:p>
-        </w:tc>
-      </w:tr>
-      <w:tr>
-        <w:trPr>
-          <w:trHeight w:val="570"/>
-        </w:trPr>
-        <w:tc>
-          <w:tcPr>
-            <w:tcW w:w="1244" w:type="dxa"/>
-          </w:tcPr>
-          <w:p>
-            <w:pPr>
-              <w:rPr>
-                <w:rFonts w:ascii="Times New Roman" w:hAnsi="Times New Roman" w:cs="Times New Roman"/>
-              </w:rPr>
-            </w:pPr>
-            <w:r>
-              <w:rPr>
-                <w:rFonts w:ascii="Times New Roman" w:hAnsi="Times New Roman" w:cs="Times New Roman"/>
-              </w:rPr>
-              <w:t>9</w:t>
-            </w:r>
-          </w:p>
-        </w:tc>
-        <w:tc>
-          <w:tcPr>
-            <w:tcW w:w="2364" w:type="dxa"/>
-          </w:tcPr>
-          <w:p>
-            <w:pPr>
-              <w:rPr>
-                <w:rFonts w:ascii="Times New Roman" w:hAnsi="Times New Roman" w:cs="Times New Roman"/>
-              </w:rPr>
-            </w:pPr>
-            <w:r>
-              <w:rPr>
-                <w:rFonts w:ascii="Times New Roman" w:hAnsi="Times New Roman" w:cs="Times New Roman"/>
-              </w:rPr>
-              <w:t>Test if non alphabet characters can be written in the fields</w:t>
-            </w:r>
-          </w:p>
-        </w:tc>
-        <w:tc>
-          <w:tcPr>
-            <w:tcW w:w="3900" w:type="dxa"/>
-          </w:tcPr>
-          <w:p>
-            <w:pPr>
-              <w:rPr>
-                <w:rFonts w:ascii="Times New Roman" w:hAnsi="Times New Roman" w:cs="Times New Roman"/>
-              </w:rPr>
-            </w:pPr>
-            <w:r>
-              <w:rPr>
-                <w:rFonts w:ascii="Times New Roman" w:hAnsi="Times New Roman" w:cs="Times New Roman"/>
-              </w:rPr>
-              <w:t>Name: #$718/</w:t>
-            </w:r>
-          </w:p>
-          <w:p>
-            <w:pPr>
-              <w:rPr>
-                <w:rFonts w:ascii="Times New Roman" w:hAnsi="Times New Roman" w:cs="Times New Roman"/>
-              </w:rPr>
-            </w:pPr>
-            <w:r>
-              <w:rPr>
-                <w:rFonts w:ascii="Times New Roman" w:hAnsi="Times New Roman" w:cs="Times New Roman"/>
-              </w:rPr>
-              <w:t xml:space="preserve">Leave a comment: -_- :) :( </w:t>
-            </w:r>
-          </w:p>
-        </w:tc>
-        <w:tc>
-          <w:tcPr>
-            <w:tcW w:w="1560" w:type="dxa"/>
-          </w:tcPr>
-          <w:p>
-            <w:pPr>
-              <w:rPr>
-                <w:rFonts w:ascii="Times New Roman" w:hAnsi="Times New Roman" w:cs="Times New Roman"/>
-              </w:rPr>
-            </w:pPr>
-          </w:p>
-        </w:tc>
-      </w:tr>
-      <w:tr>
-        <w:trPr>
-          <w:trHeight w:val="570"/>
-        </w:trPr>
-        <w:tc>
-          <w:tcPr>
-            <w:tcW w:w="1244" w:type="dxa"/>
-          </w:tcPr>
-          <w:p>
-            <w:pPr>
-              <w:rPr>
-                <w:rFonts w:ascii="Times New Roman" w:hAnsi="Times New Roman" w:cs="Times New Roman"/>
-              </w:rPr>
-            </w:pPr>
-            <w:r>
-              <w:rPr>
-                <w:rFonts w:ascii="Times New Roman" w:hAnsi="Times New Roman" w:cs="Times New Roman"/>
-              </w:rPr>
-              <w:t>10</w:t>
-            </w:r>
-          </w:p>
-        </w:tc>
-        <w:tc>
-          <w:tcPr>
-            <w:tcW w:w="2364" w:type="dxa"/>
-          </w:tcPr>
-          <w:p>
-            <w:pPr>
-              <w:rPr>
-                <w:rFonts w:ascii="Times New Roman" w:hAnsi="Times New Roman" w:cs="Times New Roman"/>
-              </w:rPr>
-            </w:pPr>
-            <w:r>
-              <w:rPr>
-                <w:rFonts w:ascii="Times New Roman" w:hAnsi="Times New Roman" w:cs="Times New Roman"/>
-              </w:rPr>
-              <w:t xml:space="preserve">Verify </w:t>
-            </w:r>
-            <w:r>
-              <w:rPr>
-                <w:rFonts w:ascii="Times New Roman" w:hAnsi="Times New Roman" w:cs="Times New Roman"/>
-              </w:rPr>
-              <w:t>valid input</w:t>
-            </w:r>
-          </w:p>
-          <w:p>
-            <w:pPr>
-              <w:rPr>
-                <w:rFonts w:ascii="Times New Roman" w:hAnsi="Times New Roman" w:cs="Times New Roman"/>
-              </w:rPr>
-            </w:pPr>
-            <w:r>
-              <w:rPr>
-                <w:rFonts w:ascii="Times New Roman" w:hAnsi="Times New Roman" w:cs="Times New Roman"/>
-              </w:rPr>
-              <w:t>(assuming valid means a normal name like ‘John’ and the type of comments usually posted online)</w:t>
-            </w:r>
-          </w:p>
-        </w:tc>
-        <w:tc>
-          <w:tcPr>
-            <w:tcW w:w="3900" w:type="dxa"/>
-          </w:tcPr>
-          <w:p>
-            <w:pPr>
-              <w:rPr>
-                <w:rFonts w:ascii="Times New Roman" w:hAnsi="Times New Roman" w:cs="Times New Roman"/>
-              </w:rPr>
-            </w:pPr>
-            <w:r>
-              <w:rPr>
-                <w:rFonts w:ascii="Times New Roman" w:hAnsi="Times New Roman" w:cs="Times New Roman"/>
-              </w:rPr>
-              <w:t xml:space="preserve">Name: John </w:t>
-            </w:r>
-          </w:p>
-          <w:p>
-            <w:pPr>
-              <w:rPr>
-                <w:rFonts w:ascii="Times New Roman" w:hAnsi="Times New Roman" w:cs="Times New Roman"/>
-              </w:rPr>
-            </w:pPr>
-            <w:r>
-              <w:rPr>
-                <w:rFonts w:ascii="Times New Roman" w:hAnsi="Times New Roman" w:cs="Times New Roman"/>
-              </w:rPr>
-              <w:t xml:space="preserve">Leave a comment: Wow, I heard React is a good framework for developing web applications. It is far better than Django. Anyways awesome project! </w:t>
-            </w:r>
-          </w:p>
-        </w:tc>
-        <w:tc>
-          <w:tcPr>
-            <w:tcW w:w="1560" w:type="dxa"/>
-          </w:tcPr>
-          <w:p>
-            <w:pPr>
-              <w:rPr>
-                <w:rFonts w:ascii="Times New Roman" w:hAnsi="Times New Roman" w:cs="Times New Roman"/>
-              </w:rPr>
-            </w:pPr>
+            <w:r>
+              <w:rPr>
+                <w:rFonts w:ascii="Times New Roman" w:hAnsi="Times New Roman" w:cs="Times New Roman"/>
+              </w:rPr>
+              <w:t>Post Successful</w:t>
+            </w:r>
+          </w:p>
+          <w:p>
+            <w:pPr>
+              <w:rPr>
+                <w:rFonts w:ascii="Times New Roman" w:hAnsi="Times New Roman" w:cs="Times New Roman"/>
+              </w:rPr>
+            </w:pPr>
+            <w:r>
+              <w:rPr>
+                <w:rFonts w:ascii="Times New Roman" w:hAnsi="Times New Roman" w:cs="Times New Roman"/>
+                <w:color w:val="70AD47" w:themeColor="accent6"/>
+              </w:rPr>
+              <w:t>Pass</w:t>
+            </w:r>
           </w:p>
         </w:tc>
       </w:tr>
@@ -2295,22 +2620,10 @@
       <w:pPr>
         <w:rPr>
           <w:rFonts w:ascii="Times New Roman" w:hAnsi="Times New Roman" w:cs="Times New Roman"/>
-          <w:b/>
-          <w:bCs/>
-          <w:sz w:val="32"/>
-          <w:szCs w:val="32"/>
+          <w:sz w:val="28"/>
+          <w:szCs w:val="28"/>
         </w:rPr>
       </w:pPr>
-      <w:r>
-        <w:rPr>
-          <w:rFonts w:ascii="Times New Roman" w:hAnsi="Times New Roman" w:cs="Times New Roman"/>
-          <w:b/>
-          <w:bCs/>
-          <w:sz w:val="32"/>
-          <w:szCs w:val="32"/>
-        </w:rPr>
-        <w:t>Blog Page</w:t>
-      </w:r>
     </w:p>
     <w:p>
       <w:pPr>
@@ -2465,6 +2778,17 @@
         </w:rPr>
       </w:pPr>
     </w:p>
+    <w:p>
+      <w:pPr>
+        <w:rPr>
+          <w:rFonts w:ascii="Times New Roman" w:hAnsi="Times New Roman" w:cs="Times New Roman"/>
+          <w:b/>
+          <w:bCs/>
+          <w:sz w:val="32"/>
+          <w:szCs w:val="32"/>
+        </w:rPr>
+      </w:pPr>
+    </w:p>
     <w:tbl>
       <w:tblPr>
         <w:tblStyle w:val="TableGrid"/>
@@ -2500,6 +2824,7 @@
                 <w:b/>
                 <w:bCs/>
               </w:rPr>
+              <w:lastRenderedPageBreak/>
               <w:t>Test No.</w:t>
             </w:r>
           </w:p>
@@ -2582,7 +2907,7 @@
       </w:tr>
       <w:tr>
         <w:trPr>
-          <w:trHeight w:val="582"/>
+          <w:trHeight w:val="834"/>
         </w:trPr>
         <w:tc>
           <w:tcPr>
@@ -2649,6 +2974,822 @@
                 <w:rFonts w:ascii="Times New Roman" w:hAnsi="Times New Roman" w:cs="Times New Roman"/>
               </w:rPr>
             </w:pPr>
+            <w:r>
+              <w:rPr>
+                <w:rFonts w:ascii="Times New Roman" w:hAnsi="Times New Roman" w:cs="Times New Roman"/>
+              </w:rPr>
+              <w:t>Admin page loaded successfully</w:t>
+            </w:r>
+          </w:p>
+          <w:p>
+            <w:pPr>
+              <w:rPr>
+                <w:rFonts w:ascii="Times New Roman" w:hAnsi="Times New Roman" w:cs="Times New Roman"/>
+              </w:rPr>
+            </w:pPr>
+            <w:r>
+              <w:rPr>
+                <w:rFonts w:ascii="Times New Roman" w:hAnsi="Times New Roman" w:cs="Times New Roman"/>
+                <w:color w:val="70AD47" w:themeColor="accent6"/>
+              </w:rPr>
+              <w:t>Pass</w:t>
+            </w:r>
+          </w:p>
+        </w:tc>
+      </w:tr>
+      <w:tr>
+        <w:trPr>
+          <w:trHeight w:val="974"/>
+        </w:trPr>
+        <w:tc>
+          <w:tcPr>
+            <w:tcW w:w="1271" w:type="dxa"/>
+          </w:tcPr>
+          <w:p>
+            <w:pPr>
+              <w:rPr>
+                <w:rFonts w:ascii="Times New Roman" w:hAnsi="Times New Roman" w:cs="Times New Roman"/>
+              </w:rPr>
+            </w:pPr>
+            <w:r>
+              <w:rPr>
+                <w:rFonts w:ascii="Times New Roman" w:hAnsi="Times New Roman" w:cs="Times New Roman"/>
+              </w:rPr>
+              <w:t>2</w:t>
+            </w:r>
+          </w:p>
+        </w:tc>
+        <w:tc>
+          <w:tcPr>
+            <w:tcW w:w="2410" w:type="dxa"/>
+          </w:tcPr>
+          <w:p>
+            <w:pPr>
+              <w:rPr>
+                <w:rFonts w:ascii="Times New Roman" w:hAnsi="Times New Roman" w:cs="Times New Roman"/>
+              </w:rPr>
+            </w:pPr>
+            <w:r>
+              <w:rPr>
+                <w:rFonts w:ascii="Times New Roman" w:hAnsi="Times New Roman" w:cs="Times New Roman"/>
+              </w:rPr>
+              <w:t xml:space="preserve">Verify login functionality with valid username &amp; pass </w:t>
+            </w:r>
+          </w:p>
+        </w:tc>
+        <w:tc>
+          <w:tcPr>
+            <w:tcW w:w="3144" w:type="dxa"/>
+          </w:tcPr>
+          <w:p>
+            <w:pPr>
+              <w:rPr>
+                <w:rFonts w:ascii="Times New Roman" w:hAnsi="Times New Roman" w:cs="Times New Roman"/>
+              </w:rPr>
+            </w:pPr>
+            <w:r>
+              <w:rPr>
+                <w:rFonts w:ascii="Times New Roman" w:hAnsi="Times New Roman" w:cs="Times New Roman"/>
+              </w:rPr>
+              <w:t xml:space="preserve">Username: </w:t>
+            </w:r>
+            <w:proofErr w:type="spellStart"/>
+            <w:r>
+              <w:rPr>
+                <w:rFonts w:ascii="Times New Roman" w:hAnsi="Times New Roman" w:cs="Times New Roman"/>
+              </w:rPr>
+              <w:t>rayne</w:t>
+            </w:r>
+            <w:proofErr w:type="spellEnd"/>
+          </w:p>
+          <w:p>
+            <w:pPr>
+              <w:rPr>
+                <w:rFonts w:ascii="Times New Roman" w:hAnsi="Times New Roman" w:cs="Times New Roman"/>
+              </w:rPr>
+            </w:pPr>
+            <w:r>
+              <w:rPr>
+                <w:rFonts w:ascii="Times New Roman" w:hAnsi="Times New Roman" w:cs="Times New Roman"/>
+              </w:rPr>
+              <w:t xml:space="preserve">Password: </w:t>
+            </w:r>
+            <w:r>
+              <w:rPr>
+                <w:rFonts w:ascii="Times New Roman" w:hAnsi="Times New Roman" w:cs="Times New Roman"/>
+              </w:rPr>
+              <w:t>t0034426a</w:t>
+            </w:r>
+          </w:p>
+          <w:p>
+            <w:pPr>
+              <w:rPr>
+                <w:rFonts w:ascii="Times New Roman" w:hAnsi="Times New Roman" w:cs="Times New Roman"/>
+              </w:rPr>
+            </w:pPr>
+            <w:r>
+              <w:rPr>
+                <w:rFonts w:ascii="Times New Roman" w:hAnsi="Times New Roman" w:cs="Times New Roman"/>
+              </w:rPr>
+              <w:t>Click Login / Hit Enter</w:t>
+            </w:r>
+          </w:p>
+        </w:tc>
+        <w:tc>
+          <w:tcPr>
+            <w:tcW w:w="2243" w:type="dxa"/>
+          </w:tcPr>
+          <w:p>
+            <w:pPr>
+              <w:rPr>
+                <w:rFonts w:ascii="Times New Roman" w:hAnsi="Times New Roman" w:cs="Times New Roman"/>
+              </w:rPr>
+            </w:pPr>
+            <w:r>
+              <w:rPr>
+                <w:rFonts w:ascii="Times New Roman" w:hAnsi="Times New Roman" w:cs="Times New Roman"/>
+              </w:rPr>
+              <w:t>Account login successful and redirect</w:t>
+            </w:r>
+          </w:p>
+          <w:p>
+            <w:pPr>
+              <w:rPr>
+                <w:rFonts w:ascii="Times New Roman" w:hAnsi="Times New Roman" w:cs="Times New Roman"/>
+              </w:rPr>
+            </w:pPr>
+            <w:r>
+              <w:rPr>
+                <w:rFonts w:ascii="Times New Roman" w:hAnsi="Times New Roman" w:cs="Times New Roman"/>
+                <w:color w:val="70AD47" w:themeColor="accent6"/>
+              </w:rPr>
+              <w:t>Pass</w:t>
+            </w:r>
+            <w:r>
+              <w:rPr>
+                <w:rFonts w:ascii="Times New Roman" w:hAnsi="Times New Roman" w:cs="Times New Roman"/>
+                <w:color w:val="70AD47" w:themeColor="accent6"/>
+              </w:rPr>
+              <w:t xml:space="preserve"> </w:t>
+            </w:r>
+          </w:p>
+        </w:tc>
+      </w:tr>
+      <w:tr>
+        <w:trPr>
+          <w:trHeight w:val="1129"/>
+        </w:trPr>
+        <w:tc>
+          <w:tcPr>
+            <w:tcW w:w="1271" w:type="dxa"/>
+          </w:tcPr>
+          <w:p>
+            <w:pPr>
+              <w:rPr>
+                <w:rFonts w:ascii="Times New Roman" w:hAnsi="Times New Roman" w:cs="Times New Roman"/>
+              </w:rPr>
+            </w:pPr>
+            <w:r>
+              <w:rPr>
+                <w:rFonts w:ascii="Times New Roman" w:hAnsi="Times New Roman" w:cs="Times New Roman"/>
+              </w:rPr>
+              <w:t>3</w:t>
+            </w:r>
+          </w:p>
+        </w:tc>
+        <w:tc>
+          <w:tcPr>
+            <w:tcW w:w="2410" w:type="dxa"/>
+          </w:tcPr>
+          <w:p>
+            <w:pPr>
+              <w:rPr>
+                <w:rFonts w:ascii="Times New Roman" w:hAnsi="Times New Roman" w:cs="Times New Roman"/>
+              </w:rPr>
+            </w:pPr>
+            <w:r>
+              <w:rPr>
+                <w:rFonts w:ascii="Times New Roman" w:hAnsi="Times New Roman" w:cs="Times New Roman"/>
+              </w:rPr>
+              <w:t xml:space="preserve">Verify login functionality with empty username &amp; pass </w:t>
+            </w:r>
+          </w:p>
+        </w:tc>
+        <w:tc>
+          <w:tcPr>
+            <w:tcW w:w="3144" w:type="dxa"/>
+          </w:tcPr>
+          <w:p>
+            <w:pPr>
+              <w:rPr>
+                <w:rFonts w:ascii="Times New Roman" w:hAnsi="Times New Roman" w:cs="Times New Roman"/>
+              </w:rPr>
+            </w:pPr>
+            <w:r>
+              <w:rPr>
+                <w:rFonts w:ascii="Times New Roman" w:hAnsi="Times New Roman" w:cs="Times New Roman"/>
+              </w:rPr>
+              <w:t xml:space="preserve">Username: </w:t>
+            </w:r>
+          </w:p>
+          <w:p>
+            <w:pPr>
+              <w:rPr>
+                <w:rFonts w:ascii="Times New Roman" w:hAnsi="Times New Roman" w:cs="Times New Roman"/>
+              </w:rPr>
+            </w:pPr>
+            <w:r>
+              <w:rPr>
+                <w:rFonts w:ascii="Times New Roman" w:hAnsi="Times New Roman" w:cs="Times New Roman"/>
+              </w:rPr>
+              <w:t>Password:</w:t>
+            </w:r>
+          </w:p>
+          <w:p>
+            <w:pPr>
+              <w:rPr>
+                <w:rFonts w:ascii="Times New Roman" w:hAnsi="Times New Roman" w:cs="Times New Roman"/>
+              </w:rPr>
+            </w:pPr>
+            <w:r>
+              <w:rPr>
+                <w:rFonts w:ascii="Times New Roman" w:hAnsi="Times New Roman" w:cs="Times New Roman"/>
+              </w:rPr>
+              <w:t>Click Login / Hit Enter</w:t>
+            </w:r>
+          </w:p>
+        </w:tc>
+        <w:tc>
+          <w:tcPr>
+            <w:tcW w:w="2243" w:type="dxa"/>
+          </w:tcPr>
+          <w:p>
+            <w:pPr>
+              <w:rPr>
+                <w:rFonts w:ascii="Times New Roman" w:hAnsi="Times New Roman" w:cs="Times New Roman"/>
+              </w:rPr>
+            </w:pPr>
+            <w:r>
+              <w:rPr>
+                <w:rFonts w:ascii="Times New Roman" w:hAnsi="Times New Roman" w:cs="Times New Roman"/>
+              </w:rPr>
+              <w:t>Program did not crash when empty fields were input</w:t>
+            </w:r>
+          </w:p>
+          <w:p>
+            <w:pPr>
+              <w:rPr>
+                <w:rFonts w:ascii="Times New Roman" w:hAnsi="Times New Roman" w:cs="Times New Roman"/>
+              </w:rPr>
+            </w:pPr>
+            <w:r>
+              <w:rPr>
+                <w:rFonts w:ascii="Times New Roman" w:hAnsi="Times New Roman" w:cs="Times New Roman"/>
+                <w:color w:val="70AD47" w:themeColor="accent6"/>
+              </w:rPr>
+              <w:t>Pass</w:t>
+            </w:r>
+          </w:p>
+        </w:tc>
+      </w:tr>
+      <w:tr>
+        <w:trPr>
+          <w:trHeight w:val="1116"/>
+        </w:trPr>
+        <w:tc>
+          <w:tcPr>
+            <w:tcW w:w="1271" w:type="dxa"/>
+          </w:tcPr>
+          <w:p>
+            <w:pPr>
+              <w:rPr>
+                <w:rFonts w:ascii="Times New Roman" w:hAnsi="Times New Roman" w:cs="Times New Roman"/>
+              </w:rPr>
+            </w:pPr>
+            <w:r>
+              <w:rPr>
+                <w:rFonts w:ascii="Times New Roman" w:hAnsi="Times New Roman" w:cs="Times New Roman"/>
+              </w:rPr>
+              <w:t>4</w:t>
+            </w:r>
+          </w:p>
+        </w:tc>
+        <w:tc>
+          <w:tcPr>
+            <w:tcW w:w="2410" w:type="dxa"/>
+          </w:tcPr>
+          <w:p>
+            <w:pPr>
+              <w:rPr>
+                <w:rFonts w:ascii="Times New Roman" w:hAnsi="Times New Roman" w:cs="Times New Roman"/>
+              </w:rPr>
+            </w:pPr>
+            <w:r>
+              <w:rPr>
+                <w:rFonts w:ascii="Times New Roman" w:hAnsi="Times New Roman" w:cs="Times New Roman"/>
+              </w:rPr>
+              <w:t>Verify login functionality with Chinese characters</w:t>
+            </w:r>
+          </w:p>
+        </w:tc>
+        <w:tc>
+          <w:tcPr>
+            <w:tcW w:w="3144" w:type="dxa"/>
+          </w:tcPr>
+          <w:p>
+            <w:pPr>
+              <w:rPr>
+                <w:rFonts w:ascii="Times New Roman" w:hAnsi="Times New Roman" w:cs="Times New Roman"/>
+              </w:rPr>
+            </w:pPr>
+            <w:r>
+              <w:rPr>
+                <w:rFonts w:ascii="Times New Roman" w:hAnsi="Times New Roman" w:cs="Times New Roman"/>
+              </w:rPr>
+              <w:t xml:space="preserve">Username:  </w:t>
+            </w:r>
+            <w:r>
+              <w:rPr>
+                <w:rFonts w:ascii="Times New Roman" w:hAnsi="Times New Roman" w:cs="Times New Roman" w:hint="eastAsia"/>
+              </w:rPr>
+              <w:t>陈健文</w:t>
+            </w:r>
+          </w:p>
+          <w:p>
+            <w:pPr>
+              <w:rPr>
+                <w:rFonts w:ascii="Times New Roman" w:hAnsi="Times New Roman" w:cs="Times New Roman"/>
+              </w:rPr>
+            </w:pPr>
+            <w:r>
+              <w:rPr>
+                <w:rFonts w:ascii="Times New Roman" w:hAnsi="Times New Roman" w:cs="Times New Roman"/>
+              </w:rPr>
+              <w:t xml:space="preserve">Password: </w:t>
+            </w:r>
+            <w:r>
+              <w:rPr>
+                <w:rFonts w:ascii="Times New Roman" w:hAnsi="Times New Roman" w:cs="Times New Roman"/>
+              </w:rPr>
+              <w:t>t0034426a</w:t>
+            </w:r>
+          </w:p>
+          <w:p>
+            <w:pPr>
+              <w:rPr>
+                <w:rFonts w:ascii="Times New Roman" w:hAnsi="Times New Roman" w:cs="Times New Roman"/>
+                <w:lang w:val="en-US"/>
+              </w:rPr>
+            </w:pPr>
+            <w:r>
+              <w:rPr>
+                <w:rFonts w:ascii="Times New Roman" w:hAnsi="Times New Roman" w:cs="Times New Roman"/>
+                <w:lang w:val="en-US"/>
+              </w:rPr>
+              <w:t>Click Login / Hit Enter</w:t>
+            </w:r>
+          </w:p>
+        </w:tc>
+        <w:tc>
+          <w:tcPr>
+            <w:tcW w:w="2243" w:type="dxa"/>
+          </w:tcPr>
+          <w:p>
+            <w:pPr>
+              <w:rPr>
+                <w:rFonts w:ascii="Times New Roman" w:hAnsi="Times New Roman" w:cs="Times New Roman"/>
+              </w:rPr>
+            </w:pPr>
+            <w:r>
+              <w:rPr>
+                <w:rFonts w:ascii="Times New Roman" w:hAnsi="Times New Roman" w:cs="Times New Roman"/>
+              </w:rPr>
+              <w:t>Program did not crash when Chinese chars were input</w:t>
+            </w:r>
+          </w:p>
+          <w:p>
+            <w:pPr>
+              <w:rPr>
+                <w:rFonts w:ascii="Times New Roman" w:hAnsi="Times New Roman" w:cs="Times New Roman"/>
+              </w:rPr>
+            </w:pPr>
+            <w:r>
+              <w:rPr>
+                <w:rFonts w:ascii="Times New Roman" w:hAnsi="Times New Roman" w:cs="Times New Roman"/>
+                <w:color w:val="70AD47" w:themeColor="accent6"/>
+              </w:rPr>
+              <w:t>Pass</w:t>
+            </w:r>
+          </w:p>
+        </w:tc>
+      </w:tr>
+      <w:tr>
+        <w:trPr>
+          <w:trHeight w:val="1416"/>
+        </w:trPr>
+        <w:tc>
+          <w:tcPr>
+            <w:tcW w:w="1271" w:type="dxa"/>
+          </w:tcPr>
+          <w:p>
+            <w:pPr>
+              <w:rPr>
+                <w:rFonts w:ascii="Times New Roman" w:hAnsi="Times New Roman" w:cs="Times New Roman"/>
+              </w:rPr>
+            </w:pPr>
+            <w:r>
+              <w:rPr>
+                <w:rFonts w:ascii="Times New Roman" w:hAnsi="Times New Roman" w:cs="Times New Roman"/>
+              </w:rPr>
+              <w:t>5</w:t>
+            </w:r>
+          </w:p>
+        </w:tc>
+        <w:tc>
+          <w:tcPr>
+            <w:tcW w:w="2410" w:type="dxa"/>
+          </w:tcPr>
+          <w:p>
+            <w:pPr>
+              <w:rPr>
+                <w:rFonts w:ascii="Times New Roman" w:hAnsi="Times New Roman" w:cs="Times New Roman"/>
+              </w:rPr>
+            </w:pPr>
+            <w:r>
+              <w:rPr>
+                <w:rFonts w:ascii="Times New Roman" w:hAnsi="Times New Roman" w:cs="Times New Roman"/>
+              </w:rPr>
+              <w:t>Verify login functionality with Invalid username &amp; pass</w:t>
+            </w:r>
+          </w:p>
+        </w:tc>
+        <w:tc>
+          <w:tcPr>
+            <w:tcW w:w="3144" w:type="dxa"/>
+          </w:tcPr>
+          <w:p>
+            <w:pPr>
+              <w:rPr>
+                <w:rFonts w:ascii="Times New Roman" w:hAnsi="Times New Roman" w:cs="Times New Roman"/>
+              </w:rPr>
+            </w:pPr>
+            <w:r>
+              <w:rPr>
+                <w:rFonts w:ascii="Times New Roman" w:hAnsi="Times New Roman" w:cs="Times New Roman"/>
+              </w:rPr>
+              <w:t>Username: hey12345</w:t>
+            </w:r>
+          </w:p>
+          <w:p>
+            <w:pPr>
+              <w:rPr>
+                <w:rFonts w:ascii="Times New Roman" w:hAnsi="Times New Roman" w:cs="Times New Roman"/>
+              </w:rPr>
+            </w:pPr>
+            <w:r>
+              <w:rPr>
+                <w:rFonts w:ascii="Times New Roman" w:hAnsi="Times New Roman" w:cs="Times New Roman"/>
+              </w:rPr>
+              <w:t>Password: peekaboo</w:t>
+            </w:r>
+          </w:p>
+          <w:p>
+            <w:pPr>
+              <w:rPr>
+                <w:rFonts w:ascii="Times New Roman" w:hAnsi="Times New Roman" w:cs="Times New Roman"/>
+              </w:rPr>
+            </w:pPr>
+            <w:r>
+              <w:rPr>
+                <w:rFonts w:ascii="Times New Roman" w:hAnsi="Times New Roman" w:cs="Times New Roman"/>
+              </w:rPr>
+              <w:t>Click Login / Hit Enter</w:t>
+            </w:r>
+          </w:p>
+        </w:tc>
+        <w:tc>
+          <w:tcPr>
+            <w:tcW w:w="2243" w:type="dxa"/>
+          </w:tcPr>
+          <w:p>
+            <w:pPr>
+              <w:rPr>
+                <w:rFonts w:ascii="Times New Roman" w:hAnsi="Times New Roman" w:cs="Times New Roman"/>
+              </w:rPr>
+            </w:pPr>
+            <w:r>
+              <w:rPr>
+                <w:rFonts w:ascii="Times New Roman" w:hAnsi="Times New Roman" w:cs="Times New Roman"/>
+              </w:rPr>
+              <w:t>App displayed invalid details. Please try again and didn’t crash</w:t>
+            </w:r>
+          </w:p>
+          <w:p>
+            <w:pPr>
+              <w:rPr>
+                <w:rFonts w:ascii="Times New Roman" w:hAnsi="Times New Roman" w:cs="Times New Roman"/>
+              </w:rPr>
+            </w:pPr>
+            <w:r>
+              <w:rPr>
+                <w:rFonts w:ascii="Times New Roman" w:hAnsi="Times New Roman" w:cs="Times New Roman"/>
+                <w:color w:val="70AD47" w:themeColor="accent6"/>
+              </w:rPr>
+              <w:t>Pass</w:t>
+            </w:r>
+          </w:p>
+        </w:tc>
+      </w:tr>
+      <w:tr>
+        <w:trPr>
+          <w:trHeight w:val="1416"/>
+        </w:trPr>
+        <w:tc>
+          <w:tcPr>
+            <w:tcW w:w="1271" w:type="dxa"/>
+          </w:tcPr>
+          <w:p>
+            <w:pPr>
+              <w:rPr>
+                <w:rFonts w:ascii="Times New Roman" w:hAnsi="Times New Roman" w:cs="Times New Roman"/>
+              </w:rPr>
+            </w:pPr>
+            <w:r>
+              <w:rPr>
+                <w:rFonts w:ascii="Times New Roman" w:hAnsi="Times New Roman" w:cs="Times New Roman"/>
+              </w:rPr>
+              <w:t>6</w:t>
+            </w:r>
+          </w:p>
+        </w:tc>
+        <w:tc>
+          <w:tcPr>
+            <w:tcW w:w="2410" w:type="dxa"/>
+          </w:tcPr>
+          <w:p>
+            <w:pPr>
+              <w:rPr>
+                <w:rFonts w:ascii="Times New Roman" w:hAnsi="Times New Roman" w:cs="Times New Roman"/>
+              </w:rPr>
+            </w:pPr>
+            <w:r>
+              <w:rPr>
+                <w:rFonts w:ascii="Times New Roman" w:hAnsi="Times New Roman" w:cs="Times New Roman"/>
+              </w:rPr>
+              <w:t>Verify login with emoji</w:t>
+            </w:r>
+          </w:p>
+        </w:tc>
+        <w:tc>
+          <w:tcPr>
+            <w:tcW w:w="3144" w:type="dxa"/>
+          </w:tcPr>
+          <w:p>
+            <w:pPr>
+              <w:shd w:val="clear" w:color="auto" w:fill="1E1E1E"/>
+              <w:spacing w:line="285" w:lineRule="atLeast"/>
+              <w:rPr>
+                <w:rFonts w:ascii="Consolas" w:eastAsia="Times New Roman" w:hAnsi="Consolas" w:cs="Times New Roman"/>
+                <w:color w:val="D4D4D4"/>
+                <w:sz w:val="21"/>
+                <w:szCs w:val="21"/>
+              </w:rPr>
+            </w:pPr>
+            <w:r>
+              <w:rPr>
+                <w:rFonts w:ascii="Consolas" w:eastAsia="Times New Roman" w:hAnsi="Consolas" w:cs="Times New Roman"/>
+                <w:color w:val="D4D4D4"/>
+                <w:sz w:val="21"/>
+                <w:szCs w:val="21"/>
+              </w:rPr>
+              <w:t>Username = </w:t>
+            </w:r>
+            <w:r>
+              <w:rPr>
+                <w:rFonts w:ascii="Consolas" w:eastAsia="Times New Roman" w:hAnsi="Consolas" w:cs="Times New Roman"/>
+                <w:color w:val="CE9178"/>
+                <w:sz w:val="21"/>
+                <w:szCs w:val="21"/>
+              </w:rPr>
+              <w:t>"</w:t>
+            </w:r>
+            <w:r>
+              <w:rPr>
+                <w:rFonts w:ascii="Segoe UI Emoji" w:eastAsia="Times New Roman" w:hAnsi="Segoe UI Emoji" w:cs="Segoe UI Emoji"/>
+                <w:color w:val="CE9178"/>
+                <w:sz w:val="21"/>
+                <w:szCs w:val="21"/>
+              </w:rPr>
+              <w:t>😍</w:t>
+            </w:r>
+            <w:r>
+              <w:rPr>
+                <w:rFonts w:ascii="Consolas" w:eastAsia="Times New Roman" w:hAnsi="Consolas" w:cs="Times New Roman"/>
+                <w:color w:val="CE9178"/>
+                <w:sz w:val="21"/>
+                <w:szCs w:val="21"/>
+              </w:rPr>
+              <w:t>"</w:t>
+            </w:r>
+          </w:p>
+          <w:p>
+            <w:pPr>
+              <w:shd w:val="clear" w:color="auto" w:fill="1E1E1E"/>
+              <w:spacing w:line="285" w:lineRule="atLeast"/>
+              <w:rPr>
+                <w:rFonts w:ascii="Consolas" w:eastAsia="Times New Roman" w:hAnsi="Consolas" w:cs="Times New Roman"/>
+                <w:color w:val="D4D4D4"/>
+                <w:sz w:val="21"/>
+                <w:szCs w:val="21"/>
+              </w:rPr>
+            </w:pPr>
+            <w:r>
+              <w:rPr>
+                <w:rFonts w:ascii="Consolas" w:eastAsia="Times New Roman" w:hAnsi="Consolas" w:cs="Times New Roman"/>
+                <w:color w:val="D4D4D4"/>
+                <w:sz w:val="21"/>
+                <w:szCs w:val="21"/>
+              </w:rPr>
+              <w:t>Password = </w:t>
+            </w:r>
+            <w:r>
+              <w:rPr>
+                <w:rFonts w:ascii="Consolas" w:eastAsia="Times New Roman" w:hAnsi="Consolas" w:cs="Times New Roman"/>
+                <w:color w:val="CE9178"/>
+                <w:sz w:val="21"/>
+                <w:szCs w:val="21"/>
+              </w:rPr>
+              <w:t>"</w:t>
+            </w:r>
+            <w:r>
+              <w:rPr>
+                <w:rFonts w:ascii="Segoe UI Emoji" w:eastAsia="Times New Roman" w:hAnsi="Segoe UI Emoji" w:cs="Segoe UI Emoji"/>
+                <w:color w:val="CE9178"/>
+                <w:sz w:val="21"/>
+                <w:szCs w:val="21"/>
+              </w:rPr>
+              <w:t>😅</w:t>
+            </w:r>
+            <w:r>
+              <w:rPr>
+                <w:rFonts w:ascii="Consolas" w:eastAsia="Times New Roman" w:hAnsi="Consolas" w:cs="Times New Roman"/>
+                <w:color w:val="CE9178"/>
+                <w:sz w:val="21"/>
+                <w:szCs w:val="21"/>
+              </w:rPr>
+              <w:t>"</w:t>
+            </w:r>
+          </w:p>
+          <w:p>
+            <w:pPr>
+              <w:rPr>
+                <w:rFonts w:ascii="Times New Roman" w:hAnsi="Times New Roman" w:cs="Times New Roman"/>
+              </w:rPr>
+            </w:pPr>
+          </w:p>
+        </w:tc>
+        <w:tc>
+          <w:tcPr>
+            <w:tcW w:w="2243" w:type="dxa"/>
+          </w:tcPr>
+          <w:p>
+            <w:pPr>
+              <w:rPr>
+                <w:rFonts w:ascii="Times New Roman" w:hAnsi="Times New Roman" w:cs="Times New Roman"/>
+              </w:rPr>
+            </w:pPr>
+            <w:r>
+              <w:rPr>
+                <w:rFonts w:ascii="Times New Roman" w:hAnsi="Times New Roman" w:cs="Times New Roman"/>
+              </w:rPr>
+              <w:t>Emojis can’t be tested in Selenium</w:t>
+            </w:r>
+          </w:p>
+          <w:p>
+            <w:pPr>
+              <w:rPr>
+                <w:rFonts w:ascii="Times New Roman" w:hAnsi="Times New Roman" w:cs="Times New Roman"/>
+              </w:rPr>
+            </w:pPr>
+            <w:r>
+              <w:rPr>
+                <w:rFonts w:ascii="Times New Roman" w:hAnsi="Times New Roman" w:cs="Times New Roman"/>
+                <w:color w:val="FF0000"/>
+              </w:rPr>
+              <w:t>Failed</w:t>
+            </w:r>
+          </w:p>
+        </w:tc>
+      </w:tr>
+      <w:tr>
+        <w:trPr>
+          <w:trHeight w:val="977"/>
+        </w:trPr>
+        <w:tc>
+          <w:tcPr>
+            <w:tcW w:w="1271" w:type="dxa"/>
+          </w:tcPr>
+          <w:p>
+            <w:pPr>
+              <w:rPr>
+                <w:rFonts w:ascii="Times New Roman" w:hAnsi="Times New Roman" w:cs="Times New Roman"/>
+              </w:rPr>
+            </w:pPr>
+            <w:r>
+              <w:rPr>
+                <w:rFonts w:ascii="Times New Roman" w:hAnsi="Times New Roman" w:cs="Times New Roman"/>
+              </w:rPr>
+              <w:t>7</w:t>
+            </w:r>
+          </w:p>
+        </w:tc>
+        <w:tc>
+          <w:tcPr>
+            <w:tcW w:w="2410" w:type="dxa"/>
+          </w:tcPr>
+          <w:p>
+            <w:pPr>
+              <w:rPr>
+                <w:rFonts w:ascii="Times New Roman" w:hAnsi="Times New Roman" w:cs="Times New Roman"/>
+              </w:rPr>
+            </w:pPr>
+            <w:r>
+              <w:rPr>
+                <w:rFonts w:ascii="Times New Roman" w:hAnsi="Times New Roman" w:cs="Times New Roman"/>
+              </w:rPr>
+              <w:t>Verify launch of adding new Group functionality page</w:t>
+            </w:r>
+          </w:p>
+        </w:tc>
+        <w:tc>
+          <w:tcPr>
+            <w:tcW w:w="3144" w:type="dxa"/>
+          </w:tcPr>
+          <w:p>
+            <w:pPr>
+              <w:rPr>
+                <w:rFonts w:ascii="Times New Roman" w:hAnsi="Times New Roman" w:cs="Times New Roman"/>
+              </w:rPr>
+            </w:pPr>
+            <w:r>
+              <w:rPr>
+                <w:rFonts w:ascii="Times New Roman" w:hAnsi="Times New Roman" w:cs="Times New Roman"/>
+              </w:rPr>
+              <w:t>Click New Group Button</w:t>
+            </w:r>
+          </w:p>
+          <w:p>
+            <w:pPr>
+              <w:rPr>
+                <w:rFonts w:ascii="Times New Roman" w:hAnsi="Times New Roman" w:cs="Times New Roman"/>
+              </w:rPr>
+            </w:pPr>
+            <w:r>
+              <w:rPr>
+                <w:rFonts w:ascii="Times New Roman" w:hAnsi="Times New Roman" w:cs="Times New Roman"/>
+              </w:rPr>
+              <w:t xml:space="preserve">Find New Group button by </w:t>
+            </w:r>
+            <w:proofErr w:type="spellStart"/>
+            <w:r>
+              <w:rPr>
+                <w:rFonts w:ascii="Times New Roman" w:hAnsi="Times New Roman" w:cs="Times New Roman"/>
+              </w:rPr>
+              <w:t>Xpath</w:t>
+            </w:r>
+            <w:proofErr w:type="spellEnd"/>
+          </w:p>
+        </w:tc>
+        <w:tc>
+          <w:tcPr>
+            <w:tcW w:w="2243" w:type="dxa"/>
+          </w:tcPr>
+          <w:p>
+            <w:pPr>
+              <w:rPr>
+                <w:rFonts w:ascii="Times New Roman" w:hAnsi="Times New Roman" w:cs="Times New Roman"/>
+              </w:rPr>
+            </w:pPr>
+            <w:r>
+              <w:rPr>
+                <w:rFonts w:ascii="Times New Roman" w:hAnsi="Times New Roman" w:cs="Times New Roman"/>
+              </w:rPr>
+              <w:t>Add New Group page launched</w:t>
+            </w:r>
+          </w:p>
+          <w:p>
+            <w:pPr>
+              <w:rPr>
+                <w:rFonts w:ascii="Times New Roman" w:hAnsi="Times New Roman" w:cs="Times New Roman"/>
+              </w:rPr>
+            </w:pPr>
+            <w:r>
+              <w:rPr>
+                <w:rFonts w:ascii="Times New Roman" w:hAnsi="Times New Roman" w:cs="Times New Roman"/>
+                <w:color w:val="70AD47" w:themeColor="accent6"/>
+              </w:rPr>
+              <w:t>Pass</w:t>
+            </w:r>
           </w:p>
         </w:tc>
       </w:tr>
@@ -2670,7 +3811,7 @@
               <w:rPr>
                 <w:rFonts w:ascii="Times New Roman" w:hAnsi="Times New Roman" w:cs="Times New Roman"/>
               </w:rPr>
-              <w:t>2</w:t>
+              <w:t>8</w:t>
             </w:r>
           </w:p>
         </w:tc>
@@ -2688,7 +3829,7 @@
               <w:rPr>
                 <w:rFonts w:ascii="Times New Roman" w:hAnsi="Times New Roman" w:cs="Times New Roman"/>
               </w:rPr>
-              <w:t xml:space="preserve">Verify login functionality with valid username &amp; pass </w:t>
+              <w:t>Verify launch of adding new User functionality page</w:t>
             </w:r>
           </w:p>
         </w:tc>
@@ -2706,34 +3847,29 @@
               <w:rPr>
                 <w:rFonts w:ascii="Times New Roman" w:hAnsi="Times New Roman" w:cs="Times New Roman"/>
               </w:rPr>
-              <w:t>Username: kazooie20</w:t>
-            </w:r>
-          </w:p>
-          <w:p>
-            <w:pPr>
-              <w:rPr>
-                <w:rFonts w:ascii="Times New Roman" w:hAnsi="Times New Roman" w:cs="Times New Roman"/>
-              </w:rPr>
-            </w:pPr>
-            <w:r>
-              <w:rPr>
-                <w:rFonts w:ascii="Times New Roman" w:hAnsi="Times New Roman" w:cs="Times New Roman"/>
-              </w:rPr>
-              <w:t>Password: T0034426A</w:t>
-            </w:r>
-          </w:p>
-          <w:p>
-            <w:pPr>
-              <w:rPr>
-                <w:rFonts w:ascii="Times New Roman" w:hAnsi="Times New Roman" w:cs="Times New Roman"/>
-              </w:rPr>
-            </w:pPr>
-            <w:r>
-              <w:rPr>
-                <w:rFonts w:ascii="Times New Roman" w:hAnsi="Times New Roman" w:cs="Times New Roman"/>
-              </w:rPr>
-              <w:t>Click Login / Hit Enter</w:t>
-            </w:r>
+              <w:t>Click New User Group button</w:t>
+            </w:r>
+          </w:p>
+          <w:p>
+            <w:pPr>
+              <w:rPr>
+                <w:rFonts w:ascii="Times New Roman" w:hAnsi="Times New Roman" w:cs="Times New Roman"/>
+              </w:rPr>
+            </w:pPr>
+            <w:r>
+              <w:rPr>
+                <w:rFonts w:ascii="Times New Roman" w:hAnsi="Times New Roman" w:cs="Times New Roman"/>
+              </w:rPr>
+              <w:t xml:space="preserve">Find New User Group by </w:t>
+            </w:r>
+            <w:proofErr w:type="spellStart"/>
+            <w:r>
+              <w:rPr>
+                <w:rFonts w:ascii="Times New Roman" w:hAnsi="Times New Roman" w:cs="Times New Roman"/>
+              </w:rPr>
+              <w:t>xpath</w:t>
+            </w:r>
+            <w:proofErr w:type="spellEnd"/>
           </w:p>
         </w:tc>
         <w:tc>
@@ -2746,12 +3882,32 @@
                 <w:rFonts w:ascii="Times New Roman" w:hAnsi="Times New Roman" w:cs="Times New Roman"/>
               </w:rPr>
             </w:pPr>
+            <w:r>
+              <w:rPr>
+                <w:rFonts w:ascii="Times New Roman" w:hAnsi="Times New Roman" w:cs="Times New Roman"/>
+              </w:rPr>
+              <w:t>Add New User page Launch success</w:t>
+            </w:r>
+          </w:p>
+          <w:p>
+            <w:pPr>
+              <w:rPr>
+                <w:rFonts w:ascii="Times New Roman" w:hAnsi="Times New Roman" w:cs="Times New Roman"/>
+              </w:rPr>
+            </w:pPr>
+            <w:r>
+              <w:rPr>
+                <w:rFonts w:ascii="Times New Roman" w:hAnsi="Times New Roman" w:cs="Times New Roman"/>
+                <w:color w:val="70AD47" w:themeColor="accent6"/>
+              </w:rPr>
+              <w:t>Pass</w:t>
+            </w:r>
           </w:p>
         </w:tc>
       </w:tr>
       <w:tr>
         <w:trPr>
-          <w:trHeight w:val="582"/>
+          <w:trHeight w:val="915"/>
         </w:trPr>
         <w:tc>
           <w:tcPr>
@@ -2767,7 +3923,7 @@
               <w:rPr>
                 <w:rFonts w:ascii="Times New Roman" w:hAnsi="Times New Roman" w:cs="Times New Roman"/>
               </w:rPr>
-              <w:t>3</w:t>
+              <w:t>9</w:t>
             </w:r>
           </w:p>
         </w:tc>
@@ -2785,7 +3941,7 @@
               <w:rPr>
                 <w:rFonts w:ascii="Times New Roman" w:hAnsi="Times New Roman" w:cs="Times New Roman"/>
               </w:rPr>
-              <w:t xml:space="preserve">Verify login functionality with empty username &amp; pass </w:t>
+              <w:t>Verify adding new Group</w:t>
             </w:r>
           </w:p>
         </w:tc>
@@ -2803,8 +3959,312 @@
               <w:rPr>
                 <w:rFonts w:ascii="Times New Roman" w:hAnsi="Times New Roman" w:cs="Times New Roman"/>
               </w:rPr>
+              <w:t>Group Name: TestGroup1</w:t>
+            </w:r>
+          </w:p>
+          <w:p>
+            <w:pPr>
+              <w:rPr>
+                <w:rFonts w:ascii="Times New Roman" w:hAnsi="Times New Roman" w:cs="Times New Roman"/>
+              </w:rPr>
+            </w:pPr>
+            <w:r>
+              <w:rPr>
+                <w:rFonts w:ascii="Times New Roman" w:hAnsi="Times New Roman" w:cs="Times New Roman"/>
+              </w:rPr>
+              <w:t>Check all permissions</w:t>
+            </w:r>
+          </w:p>
+        </w:tc>
+        <w:tc>
+          <w:tcPr>
+            <w:tcW w:w="2243" w:type="dxa"/>
+          </w:tcPr>
+          <w:p>
+            <w:pPr>
+              <w:rPr>
+                <w:rFonts w:ascii="Times New Roman" w:hAnsi="Times New Roman" w:cs="Times New Roman"/>
+              </w:rPr>
+            </w:pPr>
+            <w:r>
+              <w:rPr>
+                <w:rFonts w:ascii="Times New Roman" w:hAnsi="Times New Roman" w:cs="Times New Roman"/>
+              </w:rPr>
+              <w:t>Test Group successfully created</w:t>
+            </w:r>
+          </w:p>
+          <w:p>
+            <w:pPr>
+              <w:rPr>
+                <w:rFonts w:ascii="Times New Roman" w:hAnsi="Times New Roman" w:cs="Times New Roman"/>
+              </w:rPr>
+            </w:pPr>
+            <w:r>
+              <w:rPr>
+                <w:rFonts w:ascii="Times New Roman" w:hAnsi="Times New Roman" w:cs="Times New Roman"/>
+                <w:color w:val="70AD47" w:themeColor="accent6"/>
+              </w:rPr>
+              <w:t>Pass</w:t>
+            </w:r>
+          </w:p>
+        </w:tc>
+      </w:tr>
+      <w:tr>
+        <w:trPr>
+          <w:trHeight w:val="1126"/>
+        </w:trPr>
+        <w:tc>
+          <w:tcPr>
+            <w:tcW w:w="1271" w:type="dxa"/>
+          </w:tcPr>
+          <w:p>
+            <w:pPr>
+              <w:rPr>
+                <w:rFonts w:ascii="Times New Roman" w:hAnsi="Times New Roman" w:cs="Times New Roman"/>
+              </w:rPr>
+            </w:pPr>
+          </w:p>
+        </w:tc>
+        <w:tc>
+          <w:tcPr>
+            <w:tcW w:w="2410" w:type="dxa"/>
+          </w:tcPr>
+          <w:p>
+            <w:pPr>
+              <w:rPr>
+                <w:rFonts w:ascii="Times New Roman" w:hAnsi="Times New Roman" w:cs="Times New Roman"/>
+              </w:rPr>
+            </w:pPr>
+            <w:r>
+              <w:rPr>
+                <w:rFonts w:ascii="Times New Roman" w:hAnsi="Times New Roman" w:cs="Times New Roman"/>
+              </w:rPr>
+              <w:t>Verify adding duplicate User</w:t>
+            </w:r>
+          </w:p>
+        </w:tc>
+        <w:tc>
+          <w:tcPr>
+            <w:tcW w:w="3144" w:type="dxa"/>
+          </w:tcPr>
+          <w:p>
+            <w:pPr>
+              <w:rPr>
+                <w:rFonts w:ascii="Times New Roman" w:hAnsi="Times New Roman" w:cs="Times New Roman"/>
+              </w:rPr>
+            </w:pPr>
+            <w:r>
+              <w:rPr>
+                <w:rFonts w:ascii="Times New Roman" w:hAnsi="Times New Roman" w:cs="Times New Roman"/>
+              </w:rPr>
               <w:t xml:space="preserve">Username: </w:t>
             </w:r>
+            <w:proofErr w:type="spellStart"/>
+            <w:r>
+              <w:rPr>
+                <w:rFonts w:ascii="Times New Roman" w:hAnsi="Times New Roman" w:cs="Times New Roman"/>
+              </w:rPr>
+              <w:t>rayne</w:t>
+            </w:r>
+            <w:proofErr w:type="spellEnd"/>
+          </w:p>
+          <w:p>
+            <w:pPr>
+              <w:rPr>
+                <w:rFonts w:ascii="Times New Roman" w:hAnsi="Times New Roman" w:cs="Times New Roman"/>
+              </w:rPr>
+            </w:pPr>
+            <w:r>
+              <w:rPr>
+                <w:rFonts w:ascii="Times New Roman" w:hAnsi="Times New Roman" w:cs="Times New Roman"/>
+              </w:rPr>
+              <w:t>Pass</w:t>
+            </w:r>
+            <w:r>
+              <w:rPr>
+                <w:rFonts w:ascii="Times New Roman" w:hAnsi="Times New Roman" w:cs="Times New Roman"/>
+              </w:rPr>
+              <w:t>word</w:t>
+            </w:r>
+            <w:r>
+              <w:rPr>
+                <w:rFonts w:ascii="Times New Roman" w:hAnsi="Times New Roman" w:cs="Times New Roman"/>
+              </w:rPr>
+              <w:t>: t0034426a</w:t>
+            </w:r>
+          </w:p>
+          <w:p>
+            <w:pPr>
+              <w:rPr>
+                <w:rFonts w:ascii="Times New Roman" w:hAnsi="Times New Roman" w:cs="Times New Roman"/>
+              </w:rPr>
+            </w:pPr>
+            <w:r>
+              <w:rPr>
+                <w:rFonts w:ascii="Times New Roman" w:hAnsi="Times New Roman" w:cs="Times New Roman"/>
+              </w:rPr>
+              <w:t>C</w:t>
+            </w:r>
+            <w:r>
+              <w:rPr>
+                <w:rFonts w:ascii="Times New Roman" w:hAnsi="Times New Roman" w:cs="Times New Roman"/>
+              </w:rPr>
+              <w:t>on</w:t>
+            </w:r>
+            <w:r>
+              <w:rPr>
+                <w:rFonts w:ascii="Times New Roman" w:hAnsi="Times New Roman" w:cs="Times New Roman"/>
+              </w:rPr>
+              <w:t>f</w:t>
+            </w:r>
+            <w:r>
+              <w:rPr>
+                <w:rFonts w:ascii="Times New Roman" w:hAnsi="Times New Roman" w:cs="Times New Roman"/>
+              </w:rPr>
+              <w:t>ir</w:t>
+            </w:r>
+            <w:r>
+              <w:rPr>
+                <w:rFonts w:ascii="Times New Roman" w:hAnsi="Times New Roman" w:cs="Times New Roman"/>
+              </w:rPr>
+              <w:t>m</w:t>
+            </w:r>
+            <w:r>
+              <w:rPr>
+                <w:rFonts w:ascii="Times New Roman" w:hAnsi="Times New Roman" w:cs="Times New Roman"/>
+              </w:rPr>
+              <w:t xml:space="preserve"> </w:t>
+            </w:r>
+            <w:r>
+              <w:rPr>
+                <w:rFonts w:ascii="Times New Roman" w:hAnsi="Times New Roman" w:cs="Times New Roman"/>
+              </w:rPr>
+              <w:t>Pass</w:t>
+            </w:r>
+            <w:r>
+              <w:rPr>
+                <w:rFonts w:ascii="Times New Roman" w:hAnsi="Times New Roman" w:cs="Times New Roman"/>
+              </w:rPr>
+              <w:t>word</w:t>
+            </w:r>
+            <w:r>
+              <w:rPr>
+                <w:rFonts w:ascii="Times New Roman" w:hAnsi="Times New Roman" w:cs="Times New Roman"/>
+              </w:rPr>
+              <w:t>: t0034426a</w:t>
+            </w:r>
+          </w:p>
+        </w:tc>
+        <w:tc>
+          <w:tcPr>
+            <w:tcW w:w="2243" w:type="dxa"/>
+          </w:tcPr>
+          <w:p>
+            <w:pPr>
+              <w:rPr>
+                <w:rFonts w:ascii="Times New Roman" w:hAnsi="Times New Roman" w:cs="Times New Roman"/>
+              </w:rPr>
+            </w:pPr>
+            <w:r>
+              <w:rPr>
+                <w:rFonts w:ascii="Times New Roman" w:hAnsi="Times New Roman" w:cs="Times New Roman"/>
+              </w:rPr>
+              <w:t>Error Message of Duplicate username not allowed shown</w:t>
+            </w:r>
+          </w:p>
+          <w:p>
+            <w:pPr>
+              <w:rPr>
+                <w:rFonts w:ascii="Times New Roman" w:hAnsi="Times New Roman" w:cs="Times New Roman"/>
+              </w:rPr>
+            </w:pPr>
+            <w:r>
+              <w:rPr>
+                <w:rFonts w:ascii="Times New Roman" w:hAnsi="Times New Roman" w:cs="Times New Roman"/>
+                <w:color w:val="70AD47" w:themeColor="accent6"/>
+              </w:rPr>
+              <w:t>Pass</w:t>
+            </w:r>
+          </w:p>
+        </w:tc>
+      </w:tr>
+      <w:tr>
+        <w:trPr>
+          <w:trHeight w:val="987"/>
+        </w:trPr>
+        <w:tc>
+          <w:tcPr>
+            <w:tcW w:w="1271" w:type="dxa"/>
+          </w:tcPr>
+          <w:p>
+            <w:pPr>
+              <w:rPr>
+                <w:rFonts w:ascii="Times New Roman" w:hAnsi="Times New Roman" w:cs="Times New Roman"/>
+              </w:rPr>
+            </w:pPr>
+            <w:r>
+              <w:rPr>
+                <w:rFonts w:ascii="Times New Roman" w:hAnsi="Times New Roman" w:cs="Times New Roman"/>
+              </w:rPr>
+              <w:t>10</w:t>
+            </w:r>
+          </w:p>
+        </w:tc>
+        <w:tc>
+          <w:tcPr>
+            <w:tcW w:w="2410" w:type="dxa"/>
+          </w:tcPr>
+          <w:p>
+            <w:pPr>
+              <w:rPr>
+                <w:rFonts w:ascii="Times New Roman" w:hAnsi="Times New Roman" w:cs="Times New Roman"/>
+              </w:rPr>
+            </w:pPr>
+            <w:r>
+              <w:rPr>
+                <w:rFonts w:ascii="Times New Roman" w:hAnsi="Times New Roman" w:cs="Times New Roman"/>
+              </w:rPr>
+              <w:t>Verify adding new user</w:t>
+            </w:r>
+          </w:p>
+          <w:p>
+            <w:pPr>
+              <w:rPr>
+                <w:rFonts w:ascii="Times New Roman" w:hAnsi="Times New Roman" w:cs="Times New Roman"/>
+              </w:rPr>
+            </w:pPr>
+            <w:r>
+              <w:rPr>
+                <w:rFonts w:ascii="Times New Roman" w:hAnsi="Times New Roman" w:cs="Times New Roman"/>
+              </w:rPr>
+              <w:t>With username and without password</w:t>
+            </w:r>
+          </w:p>
+        </w:tc>
+        <w:tc>
+          <w:tcPr>
+            <w:tcW w:w="3144" w:type="dxa"/>
+          </w:tcPr>
+          <w:p>
+            <w:pPr>
+              <w:rPr>
+                <w:rFonts w:ascii="Times New Roman" w:hAnsi="Times New Roman" w:cs="Times New Roman"/>
+              </w:rPr>
+            </w:pPr>
+            <w:r>
+              <w:rPr>
+                <w:rFonts w:ascii="Times New Roman" w:hAnsi="Times New Roman" w:cs="Times New Roman"/>
+              </w:rPr>
+              <w:t xml:space="preserve">Username: </w:t>
+            </w:r>
+            <w:proofErr w:type="spellStart"/>
+            <w:r>
+              <w:rPr>
+                <w:rFonts w:ascii="Times New Roman" w:hAnsi="Times New Roman" w:cs="Times New Roman"/>
+              </w:rPr>
+              <w:t>rayne</w:t>
+            </w:r>
+            <w:proofErr w:type="spellEnd"/>
           </w:p>
           <w:p>
             <w:pPr>
@@ -2829,7 +4289,7 @@
               <w:rPr>
                 <w:rFonts w:ascii="Times New Roman" w:hAnsi="Times New Roman" w:cs="Times New Roman"/>
               </w:rPr>
-              <w:t>Click Login / Hit Enter</w:t>
+              <w:t xml:space="preserve">Confirm Password: </w:t>
             </w:r>
           </w:p>
         </w:tc>
@@ -2843,6 +4303,62 @@
                 <w:rFonts w:ascii="Times New Roman" w:hAnsi="Times New Roman" w:cs="Times New Roman"/>
               </w:rPr>
             </w:pPr>
+            <w:r>
+              <w:rPr>
+                <w:rFonts w:ascii="Times New Roman" w:hAnsi="Times New Roman" w:cs="Times New Roman"/>
+              </w:rPr>
+              <w:t>Field is required error m</w:t>
+            </w:r>
+            <w:r>
+              <w:rPr>
+                <w:rFonts w:ascii="Times New Roman" w:hAnsi="Times New Roman" w:cs="Times New Roman"/>
+              </w:rPr>
+              <w:t>e</w:t>
+            </w:r>
+            <w:r>
+              <w:rPr>
+                <w:rFonts w:ascii="Times New Roman" w:hAnsi="Times New Roman" w:cs="Times New Roman"/>
+              </w:rPr>
+              <w:t>s</w:t>
+            </w:r>
+            <w:r>
+              <w:rPr>
+                <w:rFonts w:ascii="Times New Roman" w:hAnsi="Times New Roman" w:cs="Times New Roman"/>
+              </w:rPr>
+              <w:t>sa</w:t>
+            </w:r>
+            <w:r>
+              <w:rPr>
+                <w:rFonts w:ascii="Times New Roman" w:hAnsi="Times New Roman" w:cs="Times New Roman"/>
+              </w:rPr>
+              <w:t>g</w:t>
+            </w:r>
+            <w:r>
+              <w:rPr>
+                <w:rFonts w:ascii="Times New Roman" w:hAnsi="Times New Roman" w:cs="Times New Roman"/>
+              </w:rPr>
+              <w:t>e</w:t>
+            </w:r>
+            <w:r>
+              <w:rPr>
+                <w:rFonts w:ascii="Times New Roman" w:hAnsi="Times New Roman" w:cs="Times New Roman"/>
+              </w:rPr>
+              <w:t xml:space="preserve"> shown </w:t>
+            </w:r>
+          </w:p>
+          <w:p>
+            <w:pPr>
+              <w:rPr>
+                <w:rFonts w:ascii="Times New Roman" w:hAnsi="Times New Roman" w:cs="Times New Roman"/>
+              </w:rPr>
+            </w:pPr>
+            <w:r>
+              <w:rPr>
+                <w:rFonts w:ascii="Times New Roman" w:hAnsi="Times New Roman" w:cs="Times New Roman"/>
+                <w:color w:val="70AD47" w:themeColor="accent6"/>
+              </w:rPr>
+              <w:t>Pass</w:t>
+            </w:r>
           </w:p>
         </w:tc>
       </w:tr>
@@ -2864,7 +4380,13 @@
               <w:rPr>
                 <w:rFonts w:ascii="Times New Roman" w:hAnsi="Times New Roman" w:cs="Times New Roman"/>
               </w:rPr>
-              <w:t>4</w:t>
+              <w:t>1</w:t>
+            </w:r>
+            <w:r>
+              <w:rPr>
+                <w:rFonts w:ascii="Times New Roman" w:hAnsi="Times New Roman" w:cs="Times New Roman"/>
+              </w:rPr>
+              <w:t>1</w:t>
             </w:r>
           </w:p>
         </w:tc>
@@ -2882,7 +4404,7 @@
               <w:rPr>
                 <w:rFonts w:ascii="Times New Roman" w:hAnsi="Times New Roman" w:cs="Times New Roman"/>
               </w:rPr>
-              <w:t>Verify login functionality with Chinese characters</w:t>
+              <w:t>Viewing list of valid usernames and password</w:t>
             </w:r>
           </w:p>
         </w:tc>
@@ -2900,41 +4422,20 @@
               <w:rPr>
                 <w:rFonts w:ascii="Times New Roman" w:hAnsi="Times New Roman" w:cs="Times New Roman"/>
               </w:rPr>
-              <w:t xml:space="preserve">Username:  </w:t>
-            </w:r>
-            <w:r>
-              <w:rPr>
-                <w:rFonts w:ascii="Times New Roman" w:hAnsi="Times New Roman" w:cs="Times New Roman" w:hint="eastAsia"/>
-              </w:rPr>
-              <w:t>陈健文</w:t>
-            </w:r>
-          </w:p>
-          <w:p>
-            <w:pPr>
-              <w:rPr>
-                <w:rFonts w:ascii="Times New Roman" w:hAnsi="Times New Roman" w:cs="Times New Roman"/>
-              </w:rPr>
-            </w:pPr>
-            <w:r>
-              <w:rPr>
-                <w:rFonts w:ascii="Times New Roman" w:hAnsi="Times New Roman" w:cs="Times New Roman"/>
-              </w:rPr>
-              <w:t>Password: T0034426A</w:t>
-            </w:r>
-          </w:p>
-          <w:p>
-            <w:pPr>
-              <w:rPr>
-                <w:rFonts w:ascii="Times New Roman" w:hAnsi="Times New Roman" w:cs="Times New Roman"/>
-                <w:lang w:val="en-US"/>
-              </w:rPr>
-            </w:pPr>
-            <w:r>
-              <w:rPr>
-                <w:rFonts w:ascii="Times New Roman" w:hAnsi="Times New Roman" w:cs="Times New Roman"/>
-                <w:lang w:val="en-US"/>
-              </w:rPr>
-              <w:t>Click Login / Hit Enter</w:t>
+              <w:t xml:space="preserve">Click on </w:t>
+            </w:r>
+            <w:r>
+              <w:rPr>
+                <w:rFonts w:ascii="Times New Roman" w:hAnsi="Times New Roman" w:cs="Times New Roman"/>
+                <w:u w:val="single"/>
+              </w:rPr>
+              <w:t>Users</w:t>
+            </w:r>
+            <w:r>
+              <w:rPr>
+                <w:rFonts w:ascii="Times New Roman" w:hAnsi="Times New Roman" w:cs="Times New Roman"/>
+              </w:rPr>
+              <w:t xml:space="preserve"> at Django admin</w:t>
             </w:r>
           </w:p>
         </w:tc>
@@ -2948,546 +4449,26 @@
                 <w:rFonts w:ascii="Times New Roman" w:hAnsi="Times New Roman" w:cs="Times New Roman"/>
               </w:rPr>
             </w:pPr>
-          </w:p>
-        </w:tc>
-      </w:tr>
-      <w:tr>
-        <w:trPr>
-          <w:trHeight w:val="582"/>
-        </w:trPr>
-        <w:tc>
-          <w:tcPr>
-            <w:tcW w:w="1271" w:type="dxa"/>
-          </w:tcPr>
-          <w:p>
-            <w:pPr>
-              <w:rPr>
-                <w:rFonts w:ascii="Times New Roman" w:hAnsi="Times New Roman" w:cs="Times New Roman"/>
-              </w:rPr>
-            </w:pPr>
-            <w:r>
-              <w:rPr>
-                <w:rFonts w:ascii="Times New Roman" w:hAnsi="Times New Roman" w:cs="Times New Roman"/>
-              </w:rPr>
-              <w:t>5</w:t>
-            </w:r>
-          </w:p>
-        </w:tc>
-        <w:tc>
-          <w:tcPr>
-            <w:tcW w:w="2410" w:type="dxa"/>
-          </w:tcPr>
-          <w:p>
-            <w:pPr>
-              <w:rPr>
-                <w:rFonts w:ascii="Times New Roman" w:hAnsi="Times New Roman" w:cs="Times New Roman"/>
-              </w:rPr>
-            </w:pPr>
-            <w:r>
-              <w:rPr>
-                <w:rFonts w:ascii="Times New Roman" w:hAnsi="Times New Roman" w:cs="Times New Roman"/>
-              </w:rPr>
-              <w:t>Verify login functionality with Invalid username &amp; pass</w:t>
-            </w:r>
-          </w:p>
-        </w:tc>
-        <w:tc>
-          <w:tcPr>
-            <w:tcW w:w="3144" w:type="dxa"/>
-          </w:tcPr>
-          <w:p>
-            <w:pPr>
-              <w:rPr>
-                <w:rFonts w:ascii="Times New Roman" w:hAnsi="Times New Roman" w:cs="Times New Roman"/>
-              </w:rPr>
-            </w:pPr>
-            <w:r>
-              <w:rPr>
-                <w:rFonts w:ascii="Times New Roman" w:hAnsi="Times New Roman" w:cs="Times New Roman"/>
-              </w:rPr>
-              <w:t>Username: hey12345</w:t>
-            </w:r>
-          </w:p>
-          <w:p>
-            <w:pPr>
-              <w:rPr>
-                <w:rFonts w:ascii="Times New Roman" w:hAnsi="Times New Roman" w:cs="Times New Roman"/>
-              </w:rPr>
-            </w:pPr>
-            <w:r>
-              <w:rPr>
-                <w:rFonts w:ascii="Times New Roman" w:hAnsi="Times New Roman" w:cs="Times New Roman"/>
-              </w:rPr>
-              <w:t>Password: peekaboo</w:t>
-            </w:r>
-          </w:p>
-          <w:p>
-            <w:pPr>
-              <w:rPr>
-                <w:rFonts w:ascii="Times New Roman" w:hAnsi="Times New Roman" w:cs="Times New Roman"/>
-              </w:rPr>
-            </w:pPr>
-            <w:r>
-              <w:rPr>
-                <w:rFonts w:ascii="Times New Roman" w:hAnsi="Times New Roman" w:cs="Times New Roman"/>
-              </w:rPr>
-              <w:t>Click Login / Hit Enter</w:t>
-            </w:r>
-          </w:p>
-        </w:tc>
-        <w:tc>
-          <w:tcPr>
-            <w:tcW w:w="2243" w:type="dxa"/>
-          </w:tcPr>
-          <w:p>
-            <w:pPr>
-              <w:rPr>
-                <w:rFonts w:ascii="Times New Roman" w:hAnsi="Times New Roman" w:cs="Times New Roman"/>
-              </w:rPr>
-            </w:pPr>
-          </w:p>
-        </w:tc>
-      </w:tr>
-      <w:tr>
-        <w:trPr>
-          <w:trHeight w:val="570"/>
-        </w:trPr>
-        <w:tc>
-          <w:tcPr>
-            <w:tcW w:w="1271" w:type="dxa"/>
-          </w:tcPr>
-          <w:p>
-            <w:pPr>
-              <w:rPr>
-                <w:rFonts w:ascii="Times New Roman" w:hAnsi="Times New Roman" w:cs="Times New Roman"/>
-              </w:rPr>
-            </w:pPr>
-            <w:r>
-              <w:rPr>
-                <w:rFonts w:ascii="Times New Roman" w:hAnsi="Times New Roman" w:cs="Times New Roman"/>
-              </w:rPr>
-              <w:t>6</w:t>
-            </w:r>
-          </w:p>
-        </w:tc>
-        <w:tc>
-          <w:tcPr>
-            <w:tcW w:w="2410" w:type="dxa"/>
-          </w:tcPr>
-          <w:p>
-            <w:pPr>
-              <w:rPr>
-                <w:rFonts w:ascii="Times New Roman" w:hAnsi="Times New Roman" w:cs="Times New Roman"/>
-              </w:rPr>
-            </w:pPr>
-            <w:r>
-              <w:rPr>
-                <w:rFonts w:ascii="Times New Roman" w:hAnsi="Times New Roman" w:cs="Times New Roman"/>
-              </w:rPr>
-              <w:t>Verify launch of adding new Group functionality page</w:t>
-            </w:r>
-          </w:p>
-        </w:tc>
-        <w:tc>
-          <w:tcPr>
-            <w:tcW w:w="3144" w:type="dxa"/>
-          </w:tcPr>
-          <w:p>
-            <w:pPr>
-              <w:rPr>
-                <w:rFonts w:ascii="Times New Roman" w:hAnsi="Times New Roman" w:cs="Times New Roman"/>
-              </w:rPr>
-            </w:pPr>
-          </w:p>
-        </w:tc>
-        <w:tc>
-          <w:tcPr>
-            <w:tcW w:w="2243" w:type="dxa"/>
-          </w:tcPr>
-          <w:p>
-            <w:pPr>
-              <w:rPr>
-                <w:rFonts w:ascii="Times New Roman" w:hAnsi="Times New Roman" w:cs="Times New Roman"/>
-              </w:rPr>
-            </w:pPr>
-          </w:p>
-        </w:tc>
-      </w:tr>
-      <w:tr>
-        <w:trPr>
-          <w:trHeight w:val="570"/>
-        </w:trPr>
-        <w:tc>
-          <w:tcPr>
-            <w:tcW w:w="1271" w:type="dxa"/>
-          </w:tcPr>
-          <w:p>
-            <w:pPr>
-              <w:rPr>
-                <w:rFonts w:ascii="Times New Roman" w:hAnsi="Times New Roman" w:cs="Times New Roman"/>
-              </w:rPr>
-            </w:pPr>
-            <w:r>
-              <w:rPr>
-                <w:rFonts w:ascii="Times New Roman" w:hAnsi="Times New Roman" w:cs="Times New Roman"/>
-              </w:rPr>
-              <w:t>7</w:t>
-            </w:r>
-          </w:p>
-        </w:tc>
-        <w:tc>
-          <w:tcPr>
-            <w:tcW w:w="2410" w:type="dxa"/>
-          </w:tcPr>
-          <w:p>
-            <w:pPr>
-              <w:rPr>
-                <w:rFonts w:ascii="Times New Roman" w:hAnsi="Times New Roman" w:cs="Times New Roman"/>
-              </w:rPr>
-            </w:pPr>
-            <w:r>
-              <w:rPr>
-                <w:rFonts w:ascii="Times New Roman" w:hAnsi="Times New Roman" w:cs="Times New Roman"/>
-              </w:rPr>
-              <w:t>Verify launch of adding new User functionality page</w:t>
-            </w:r>
-          </w:p>
-        </w:tc>
-        <w:tc>
-          <w:tcPr>
-            <w:tcW w:w="3144" w:type="dxa"/>
-          </w:tcPr>
-          <w:p>
-            <w:pPr>
-              <w:rPr>
-                <w:rFonts w:ascii="Times New Roman" w:hAnsi="Times New Roman" w:cs="Times New Roman"/>
-              </w:rPr>
-            </w:pPr>
-          </w:p>
-        </w:tc>
-        <w:tc>
-          <w:tcPr>
-            <w:tcW w:w="2243" w:type="dxa"/>
-          </w:tcPr>
-          <w:p>
-            <w:pPr>
-              <w:rPr>
-                <w:rFonts w:ascii="Times New Roman" w:hAnsi="Times New Roman" w:cs="Times New Roman"/>
-              </w:rPr>
-            </w:pPr>
-          </w:p>
-        </w:tc>
-      </w:tr>
-      <w:tr>
-        <w:trPr>
-          <w:trHeight w:val="570"/>
-        </w:trPr>
-        <w:tc>
-          <w:tcPr>
-            <w:tcW w:w="1271" w:type="dxa"/>
-          </w:tcPr>
-          <w:p>
-            <w:pPr>
-              <w:rPr>
-                <w:rFonts w:ascii="Times New Roman" w:hAnsi="Times New Roman" w:cs="Times New Roman"/>
-              </w:rPr>
-            </w:pPr>
-            <w:r>
-              <w:rPr>
-                <w:rFonts w:ascii="Times New Roman" w:hAnsi="Times New Roman" w:cs="Times New Roman"/>
-              </w:rPr>
-              <w:t>8</w:t>
-            </w:r>
-          </w:p>
-        </w:tc>
-        <w:tc>
-          <w:tcPr>
-            <w:tcW w:w="2410" w:type="dxa"/>
-          </w:tcPr>
-          <w:p>
-            <w:pPr>
-              <w:rPr>
-                <w:rFonts w:ascii="Times New Roman" w:hAnsi="Times New Roman" w:cs="Times New Roman"/>
-              </w:rPr>
-            </w:pPr>
-            <w:r>
-              <w:rPr>
-                <w:rFonts w:ascii="Times New Roman" w:hAnsi="Times New Roman" w:cs="Times New Roman"/>
-              </w:rPr>
-              <w:t>Verify adding new Group</w:t>
-            </w:r>
-          </w:p>
-        </w:tc>
-        <w:tc>
-          <w:tcPr>
-            <w:tcW w:w="3144" w:type="dxa"/>
-          </w:tcPr>
-          <w:p>
-            <w:pPr>
-              <w:rPr>
-                <w:rFonts w:ascii="Times New Roman" w:hAnsi="Times New Roman" w:cs="Times New Roman"/>
-              </w:rPr>
-            </w:pPr>
-          </w:p>
-        </w:tc>
-        <w:tc>
-          <w:tcPr>
-            <w:tcW w:w="2243" w:type="dxa"/>
-          </w:tcPr>
-          <w:p>
-            <w:pPr>
-              <w:rPr>
-                <w:rFonts w:ascii="Times New Roman" w:hAnsi="Times New Roman" w:cs="Times New Roman"/>
-              </w:rPr>
-            </w:pPr>
-          </w:p>
-        </w:tc>
-      </w:tr>
-      <w:tr>
-        <w:trPr>
-          <w:trHeight w:val="570"/>
-        </w:trPr>
-        <w:tc>
-          <w:tcPr>
-            <w:tcW w:w="1271" w:type="dxa"/>
-          </w:tcPr>
-          <w:p>
-            <w:pPr>
-              <w:rPr>
-                <w:rFonts w:ascii="Times New Roman" w:hAnsi="Times New Roman" w:cs="Times New Roman"/>
-              </w:rPr>
-            </w:pPr>
-            <w:r>
-              <w:rPr>
-                <w:rFonts w:ascii="Times New Roman" w:hAnsi="Times New Roman" w:cs="Times New Roman"/>
-              </w:rPr>
-              <w:t>9</w:t>
-            </w:r>
-          </w:p>
-        </w:tc>
-        <w:tc>
-          <w:tcPr>
-            <w:tcW w:w="2410" w:type="dxa"/>
-          </w:tcPr>
-          <w:p>
-            <w:pPr>
-              <w:rPr>
-                <w:rFonts w:ascii="Times New Roman" w:hAnsi="Times New Roman" w:cs="Times New Roman"/>
-              </w:rPr>
-            </w:pPr>
-            <w:r>
-              <w:rPr>
-                <w:rFonts w:ascii="Times New Roman" w:hAnsi="Times New Roman" w:cs="Times New Roman"/>
-              </w:rPr>
-              <w:t>Verify adding new user</w:t>
-            </w:r>
-          </w:p>
-        </w:tc>
-        <w:tc>
-          <w:tcPr>
-            <w:tcW w:w="3144" w:type="dxa"/>
-          </w:tcPr>
-          <w:p>
-            <w:pPr>
-              <w:rPr>
-                <w:rFonts w:ascii="Times New Roman" w:hAnsi="Times New Roman" w:cs="Times New Roman"/>
-              </w:rPr>
-            </w:pPr>
-          </w:p>
-        </w:tc>
-        <w:tc>
-          <w:tcPr>
-            <w:tcW w:w="2243" w:type="dxa"/>
-          </w:tcPr>
-          <w:p>
-            <w:pPr>
-              <w:rPr>
-                <w:rFonts w:ascii="Times New Roman" w:hAnsi="Times New Roman" w:cs="Times New Roman"/>
-              </w:rPr>
-            </w:pPr>
-          </w:p>
-        </w:tc>
-      </w:tr>
-      <w:tr>
-        <w:trPr>
-          <w:trHeight w:val="570"/>
-        </w:trPr>
-        <w:tc>
-          <w:tcPr>
-            <w:tcW w:w="1271" w:type="dxa"/>
-          </w:tcPr>
-          <w:p>
-            <w:pPr>
-              <w:rPr>
-                <w:rFonts w:ascii="Times New Roman" w:hAnsi="Times New Roman" w:cs="Times New Roman"/>
-              </w:rPr>
-            </w:pPr>
-            <w:r>
-              <w:rPr>
-                <w:rFonts w:ascii="Times New Roman" w:hAnsi="Times New Roman" w:cs="Times New Roman"/>
-              </w:rPr>
-              <w:t>10</w:t>
-            </w:r>
-          </w:p>
-        </w:tc>
-        <w:tc>
-          <w:tcPr>
-            <w:tcW w:w="2410" w:type="dxa"/>
-          </w:tcPr>
-          <w:p>
-            <w:pPr>
-              <w:rPr>
-                <w:rFonts w:ascii="Times New Roman" w:hAnsi="Times New Roman" w:cs="Times New Roman"/>
-              </w:rPr>
-            </w:pPr>
-            <w:r>
-              <w:rPr>
-                <w:rFonts w:ascii="Times New Roman" w:hAnsi="Times New Roman" w:cs="Times New Roman"/>
-              </w:rPr>
-              <w:t>Viewing list of valid usernames and password</w:t>
-            </w:r>
-          </w:p>
-        </w:tc>
-        <w:tc>
-          <w:tcPr>
-            <w:tcW w:w="3144" w:type="dxa"/>
-          </w:tcPr>
-          <w:p>
-            <w:pPr>
-              <w:rPr>
-                <w:rFonts w:ascii="Times New Roman" w:hAnsi="Times New Roman" w:cs="Times New Roman"/>
-              </w:rPr>
-            </w:pPr>
-          </w:p>
-        </w:tc>
-        <w:tc>
-          <w:tcPr>
-            <w:tcW w:w="2243" w:type="dxa"/>
-          </w:tcPr>
-          <w:p>
-            <w:pPr>
-              <w:rPr>
-                <w:rFonts w:ascii="Times New Roman" w:hAnsi="Times New Roman" w:cs="Times New Roman"/>
-              </w:rPr>
-            </w:pPr>
-          </w:p>
-        </w:tc>
-      </w:tr>
-      <w:tr>
-        <w:trPr>
-          <w:trHeight w:val="570"/>
-        </w:trPr>
-        <w:tc>
-          <w:tcPr>
-            <w:tcW w:w="1271" w:type="dxa"/>
-          </w:tcPr>
-          <w:p>
-            <w:pPr>
-              <w:rPr>
-                <w:rFonts w:ascii="Times New Roman" w:hAnsi="Times New Roman" w:cs="Times New Roman"/>
-              </w:rPr>
-            </w:pPr>
-            <w:r>
-              <w:rPr>
-                <w:rFonts w:ascii="Times New Roman" w:hAnsi="Times New Roman" w:cs="Times New Roman"/>
-              </w:rPr>
-              <w:t>11</w:t>
-            </w:r>
-          </w:p>
-        </w:tc>
-        <w:tc>
-          <w:tcPr>
-            <w:tcW w:w="2410" w:type="dxa"/>
-          </w:tcPr>
-          <w:p>
-            <w:pPr>
-              <w:rPr>
-                <w:rFonts w:ascii="Times New Roman" w:hAnsi="Times New Roman" w:cs="Times New Roman"/>
-              </w:rPr>
-            </w:pPr>
-          </w:p>
-        </w:tc>
-        <w:tc>
-          <w:tcPr>
-            <w:tcW w:w="3144" w:type="dxa"/>
-          </w:tcPr>
-          <w:p>
-            <w:pPr>
-              <w:rPr>
-                <w:rFonts w:ascii="Times New Roman" w:hAnsi="Times New Roman" w:cs="Times New Roman"/>
-              </w:rPr>
-            </w:pPr>
-          </w:p>
-        </w:tc>
-        <w:tc>
-          <w:tcPr>
-            <w:tcW w:w="2243" w:type="dxa"/>
-          </w:tcPr>
-          <w:p>
-            <w:pPr>
-              <w:rPr>
-                <w:rFonts w:ascii="Times New Roman" w:hAnsi="Times New Roman" w:cs="Times New Roman"/>
-              </w:rPr>
-            </w:pPr>
-          </w:p>
-        </w:tc>
-      </w:tr>
-      <w:tr>
-        <w:trPr>
-          <w:trHeight w:val="570"/>
-        </w:trPr>
-        <w:tc>
-          <w:tcPr>
-            <w:tcW w:w="1271" w:type="dxa"/>
-          </w:tcPr>
-          <w:p>
-            <w:pPr>
-              <w:rPr>
-                <w:rFonts w:ascii="Times New Roman" w:hAnsi="Times New Roman" w:cs="Times New Roman"/>
-              </w:rPr>
-            </w:pPr>
-            <w:r>
-              <w:rPr>
-                <w:rFonts w:ascii="Times New Roman" w:hAnsi="Times New Roman" w:cs="Times New Roman"/>
-              </w:rPr>
-              <w:t>12</w:t>
-            </w:r>
-          </w:p>
-        </w:tc>
-        <w:tc>
-          <w:tcPr>
-            <w:tcW w:w="2410" w:type="dxa"/>
-          </w:tcPr>
-          <w:p>
-            <w:pPr>
-              <w:rPr>
-                <w:rFonts w:ascii="Times New Roman" w:hAnsi="Times New Roman" w:cs="Times New Roman"/>
-              </w:rPr>
-            </w:pPr>
-          </w:p>
-        </w:tc>
-        <w:tc>
-          <w:tcPr>
-            <w:tcW w:w="3144" w:type="dxa"/>
-          </w:tcPr>
-          <w:p>
-            <w:pPr>
-              <w:rPr>
-                <w:rFonts w:ascii="Times New Roman" w:hAnsi="Times New Roman" w:cs="Times New Roman"/>
-              </w:rPr>
-            </w:pPr>
-          </w:p>
-        </w:tc>
-        <w:tc>
-          <w:tcPr>
-            <w:tcW w:w="2243" w:type="dxa"/>
-          </w:tcPr>
-          <w:p>
-            <w:pPr>
-              <w:rPr>
-                <w:rFonts w:ascii="Times New Roman" w:hAnsi="Times New Roman" w:cs="Times New Roman"/>
-              </w:rPr>
-            </w:pPr>
+            <w:r>
+              <w:rPr>
+                <w:rFonts w:ascii="Times New Roman" w:hAnsi="Times New Roman" w:cs="Times New Roman"/>
+              </w:rPr>
+              <w:t>List of Users shown</w:t>
+            </w:r>
+          </w:p>
+          <w:p>
+            <w:pPr>
+              <w:rPr>
+                <w:rFonts w:ascii="Times New Roman" w:hAnsi="Times New Roman" w:cs="Times New Roman"/>
+              </w:rPr>
+            </w:pPr>
+            <w:r>
+              <w:rPr>
+                <w:rFonts w:ascii="Times New Roman" w:hAnsi="Times New Roman" w:cs="Times New Roman"/>
+                <w:color w:val="70AD47" w:themeColor="accent6"/>
+              </w:rPr>
+              <w:t>Pass</w:t>
+            </w:r>
           </w:p>
         </w:tc>
       </w:tr>
@@ -3496,6 +4477,8 @@
       <w:pPr>
         <w:rPr>
           <w:rFonts w:ascii="Times New Roman" w:hAnsi="Times New Roman" w:cs="Times New Roman"/>
+          <w:b/>
+          <w:bCs/>
           <w:sz w:val="32"/>
           <w:szCs w:val="32"/>
         </w:rPr>
@@ -3507,6 +4490,152 @@
           <w:rFonts w:ascii="Times New Roman" w:hAnsi="Times New Roman" w:cs="Times New Roman"/>
           <w:b/>
           <w:bCs/>
+          <w:sz w:val="32"/>
+          <w:szCs w:val="32"/>
+        </w:rPr>
+      </w:pPr>
+      <w:bookmarkStart w:id="0" w:name="_GoBack"/>
+      <w:bookmarkEnd w:id="0"/>
+    </w:p>
+    <w:p>
+      <w:pPr>
+        <w:rPr>
+          <w:rFonts w:ascii="Times New Roman" w:hAnsi="Times New Roman" w:cs="Times New Roman"/>
+          <w:b/>
+          <w:bCs/>
+          <w:sz w:val="32"/>
+          <w:szCs w:val="32"/>
+        </w:rPr>
+      </w:pPr>
+      <w:r>
+        <w:rPr>
+          <w:rFonts w:ascii="Times New Roman" w:hAnsi="Times New Roman" w:cs="Times New Roman"/>
+          <w:b/>
+          <w:bCs/>
+          <w:sz w:val="32"/>
+          <w:szCs w:val="32"/>
+        </w:rPr>
+        <w:lastRenderedPageBreak/>
+        <w:t xml:space="preserve">Test Case 20 </w:t>
+      </w:r>
+    </w:p>
+    <w:p>
+      <w:pPr>
+        <w:rPr>
+          <w:rFonts w:ascii="Times New Roman" w:hAnsi="Times New Roman" w:cs="Times New Roman"/>
+          <w:sz w:val="32"/>
+          <w:szCs w:val="32"/>
+        </w:rPr>
+      </w:pPr>
+      <w:r>
+        <w:rPr>
+          <w:rFonts w:ascii="Times New Roman" w:hAnsi="Times New Roman" w:cs="Times New Roman"/>
+          <w:sz w:val="32"/>
+          <w:szCs w:val="32"/>
+        </w:rPr>
+        <w:t>Coverage 87%</w:t>
+      </w:r>
+    </w:p>
+    <w:p>
+      <w:pPr>
+        <w:rPr>
+          <w:rFonts w:ascii="Times New Roman" w:hAnsi="Times New Roman" w:cs="Times New Roman"/>
+          <w:sz w:val="32"/>
+          <w:szCs w:val="32"/>
+        </w:rPr>
+      </w:pPr>
+      <w:r>
+        <w:rPr>
+          <w:rFonts w:ascii="Times New Roman" w:hAnsi="Times New Roman" w:cs="Times New Roman"/>
+          <w:sz w:val="32"/>
+          <w:szCs w:val="32"/>
+        </w:rPr>
+        <w:t>Results: Failed</w:t>
+      </w:r>
+    </w:p>
+    <w:p>
+      <w:pPr>
+        <w:rPr>
+          <w:rFonts w:ascii="Times New Roman" w:hAnsi="Times New Roman" w:cs="Times New Roman"/>
+          <w:sz w:val="32"/>
+          <w:szCs w:val="32"/>
+        </w:rPr>
+      </w:pPr>
+      <w:r>
+        <w:rPr>
+          <w:rFonts w:ascii="Times New Roman" w:hAnsi="Times New Roman" w:cs="Times New Roman"/>
+          <w:sz w:val="32"/>
+          <w:szCs w:val="32"/>
+        </w:rPr>
+        <w:t>Reason of Failure: I tried testing inputting Emojis but Selenium couldn’t accept it as input.</w:t>
+      </w:r>
+    </w:p>
+    <w:p>
+      <w:pPr>
+        <w:rPr>
+          <w:rFonts w:ascii="Times New Roman" w:hAnsi="Times New Roman" w:cs="Times New Roman"/>
+          <w:sz w:val="32"/>
+          <w:szCs w:val="32"/>
+        </w:rPr>
+      </w:pPr>
+      <w:proofErr w:type="spellStart"/>
+      <w:r>
+        <w:rPr>
+          <w:rFonts w:ascii="Times New Roman" w:hAnsi="Times New Roman" w:cs="Times New Roman"/>
+          <w:sz w:val="32"/>
+          <w:szCs w:val="32"/>
+        </w:rPr>
+        <w:t>selenium.common.exceptions.WebDriverException</w:t>
+      </w:r>
+      <w:proofErr w:type="spellEnd"/>
+      <w:r>
+        <w:rPr>
+          <w:rFonts w:ascii="Times New Roman" w:hAnsi="Times New Roman" w:cs="Times New Roman"/>
+          <w:sz w:val="32"/>
+          <w:szCs w:val="32"/>
+        </w:rPr>
+        <w:t xml:space="preserve">: Message: unknown error: </w:t>
+      </w:r>
+      <w:proofErr w:type="spellStart"/>
+      <w:r>
+        <w:rPr>
+          <w:rFonts w:ascii="Times New Roman" w:hAnsi="Times New Roman" w:cs="Times New Roman"/>
+          <w:sz w:val="32"/>
+          <w:szCs w:val="32"/>
+        </w:rPr>
+        <w:t>ChromeDriver</w:t>
+      </w:r>
+      <w:proofErr w:type="spellEnd"/>
+      <w:r>
+        <w:rPr>
+          <w:rFonts w:ascii="Times New Roman" w:hAnsi="Times New Roman" w:cs="Times New Roman"/>
+          <w:sz w:val="32"/>
+          <w:szCs w:val="32"/>
+        </w:rPr>
+        <w:t xml:space="preserve"> only supports characters in the BMP</w:t>
+      </w:r>
+    </w:p>
+    <w:p>
+      <w:pPr>
+        <w:rPr>
+          <w:rFonts w:ascii="Times New Roman" w:hAnsi="Times New Roman" w:cs="Times New Roman"/>
+          <w:sz w:val="32"/>
+          <w:szCs w:val="32"/>
+        </w:rPr>
+      </w:pPr>
+      <w:r>
+        <w:rPr>
+          <w:rFonts w:ascii="Times New Roman" w:hAnsi="Times New Roman" w:cs="Times New Roman"/>
+          <w:sz w:val="32"/>
+          <w:szCs w:val="32"/>
+        </w:rPr>
+        <w:t>E         (Session info: chrome=78.0.3904.108)</w:t>
+      </w:r>
+    </w:p>
+    <w:p>
+      <w:pPr>
+        <w:rPr>
+          <w:rFonts w:ascii="Times New Roman" w:hAnsi="Times New Roman" w:cs="Times New Roman"/>
           <w:sz w:val="32"/>
           <w:szCs w:val="32"/>
         </w:rPr>
@@ -3976,6 +5105,36 @@
       </w:tblBorders>
     </w:tblPr>
   </w:style>
+  <w:style w:type="paragraph" w:styleId="BalloonText">
+    <w:name w:val="Balloon Text"/>
+    <w:basedOn w:val="Normal"/>
+    <w:link w:val="BalloonTextChar"/>
+    <w:uiPriority w:val="99"/>
+    <w:semiHidden/>
+    <w:unhideWhenUsed/>
+    <w:rsid w:val="00345323"/>
+    <w:pPr>
+      <w:spacing w:after="0" w:line="240" w:lineRule="auto"/>
+    </w:pPr>
+    <w:rPr>
+      <w:rFonts w:ascii="Segoe UI" w:hAnsi="Segoe UI" w:cs="Segoe UI"/>
+      <w:sz w:val="18"/>
+      <w:szCs w:val="18"/>
+    </w:rPr>
+  </w:style>
+  <w:style w:type="character" w:customStyle="1" w:styleId="BalloonTextChar">
+    <w:name w:val="Balloon Text Char"/>
+    <w:basedOn w:val="DefaultParagraphFont"/>
+    <w:link w:val="BalloonText"/>
+    <w:uiPriority w:val="99"/>
+    <w:semiHidden/>
+    <w:rsid w:val="00345323"/>
+    <w:rPr>
+      <w:rFonts w:ascii="Segoe UI" w:hAnsi="Segoe UI" w:cs="Segoe UI"/>
+      <w:sz w:val="18"/>
+      <w:szCs w:val="18"/>
+    </w:rPr>
+  </w:style>
 </w:styles>
 </file>
 

</xml_diff>

<commit_message>
Completed Test cases and update document
</commit_message>
<xml_diff>
--- a/CA Test Document.docx
+++ b/CA Test Document.docx
@@ -835,7 +835,7 @@
       </w:tr>
       <w:tr>
         <w:trPr>
-          <w:trHeight w:val="582"/>
+          <w:trHeight w:val="1398"/>
         </w:trPr>
         <w:tc>
           <w:tcPr>
@@ -916,6 +916,39 @@
                 <w:rFonts w:ascii="Times New Roman" w:hAnsi="Times New Roman" w:cs="Times New Roman"/>
               </w:rPr>
             </w:pPr>
+            <w:r>
+              <w:rPr>
+                <w:rFonts w:ascii="Times New Roman" w:hAnsi="Times New Roman" w:cs="Times New Roman"/>
+              </w:rPr>
+              <w:t>Failed cause of Django Error</w:t>
+            </w:r>
+          </w:p>
+          <w:p>
+            <w:pPr>
+              <w:rPr>
+                <w:rFonts w:ascii="Times New Roman" w:hAnsi="Times New Roman" w:cs="Times New Roman"/>
+              </w:rPr>
+            </w:pPr>
+            <w:r>
+              <w:rPr>
+                <w:rFonts w:ascii="Times New Roman" w:hAnsi="Times New Roman" w:cs="Times New Roman"/>
+              </w:rPr>
+              <w:t>Refer to justification</w:t>
+            </w:r>
+          </w:p>
+          <w:p>
+            <w:pPr>
+              <w:rPr>
+                <w:rFonts w:ascii="Times New Roman" w:hAnsi="Times New Roman" w:cs="Times New Roman"/>
+              </w:rPr>
+            </w:pPr>
+            <w:r>
+              <w:rPr>
+                <w:rFonts w:ascii="Times New Roman" w:hAnsi="Times New Roman" w:cs="Times New Roman"/>
+                <w:color w:val="FF0000"/>
+              </w:rPr>
+              <w:t>Failed</w:t>
+            </w:r>
           </w:p>
         </w:tc>
       </w:tr>
@@ -1013,6 +1046,39 @@
                 <w:rFonts w:ascii="Times New Roman" w:hAnsi="Times New Roman" w:cs="Times New Roman"/>
               </w:rPr>
             </w:pPr>
+            <w:r>
+              <w:rPr>
+                <w:rFonts w:ascii="Times New Roman" w:hAnsi="Times New Roman" w:cs="Times New Roman"/>
+              </w:rPr>
+              <w:t>Failed cause of Django Error</w:t>
+            </w:r>
+          </w:p>
+          <w:p>
+            <w:pPr>
+              <w:rPr>
+                <w:rFonts w:ascii="Times New Roman" w:hAnsi="Times New Roman" w:cs="Times New Roman"/>
+              </w:rPr>
+            </w:pPr>
+            <w:r>
+              <w:rPr>
+                <w:rFonts w:ascii="Times New Roman" w:hAnsi="Times New Roman" w:cs="Times New Roman"/>
+              </w:rPr>
+              <w:t>Refer to justification</w:t>
+            </w:r>
+          </w:p>
+          <w:p>
+            <w:pPr>
+              <w:rPr>
+                <w:rFonts w:ascii="Times New Roman" w:hAnsi="Times New Roman" w:cs="Times New Roman"/>
+              </w:rPr>
+            </w:pPr>
+            <w:r>
+              <w:rPr>
+                <w:rFonts w:ascii="Times New Roman" w:hAnsi="Times New Roman" w:cs="Times New Roman"/>
+                <w:color w:val="FF0000"/>
+              </w:rPr>
+              <w:t>Failed</w:t>
+            </w:r>
           </w:p>
         </w:tc>
       </w:tr>
@@ -1092,6 +1158,39 @@
                 <w:rFonts w:ascii="Times New Roman" w:hAnsi="Times New Roman" w:cs="Times New Roman"/>
               </w:rPr>
             </w:pPr>
+            <w:r>
+              <w:rPr>
+                <w:rFonts w:ascii="Times New Roman" w:hAnsi="Times New Roman" w:cs="Times New Roman"/>
+              </w:rPr>
+              <w:t>Failed cause of Django Error</w:t>
+            </w:r>
+          </w:p>
+          <w:p>
+            <w:pPr>
+              <w:rPr>
+                <w:rFonts w:ascii="Times New Roman" w:hAnsi="Times New Roman" w:cs="Times New Roman"/>
+              </w:rPr>
+            </w:pPr>
+            <w:r>
+              <w:rPr>
+                <w:rFonts w:ascii="Times New Roman" w:hAnsi="Times New Roman" w:cs="Times New Roman"/>
+              </w:rPr>
+              <w:t>Refer to justification</w:t>
+            </w:r>
+          </w:p>
+          <w:p>
+            <w:pPr>
+              <w:rPr>
+                <w:rFonts w:ascii="Times New Roman" w:hAnsi="Times New Roman" w:cs="Times New Roman"/>
+              </w:rPr>
+            </w:pPr>
+            <w:r>
+              <w:rPr>
+                <w:rFonts w:ascii="Times New Roman" w:hAnsi="Times New Roman" w:cs="Times New Roman"/>
+                <w:color w:val="FF0000"/>
+              </w:rPr>
+              <w:t>Failed</w:t>
+            </w:r>
           </w:p>
         </w:tc>
       </w:tr>
@@ -1183,6 +1282,39 @@
                 <w:rFonts w:ascii="Times New Roman" w:hAnsi="Times New Roman" w:cs="Times New Roman"/>
               </w:rPr>
             </w:pPr>
+            <w:r>
+              <w:rPr>
+                <w:rFonts w:ascii="Times New Roman" w:hAnsi="Times New Roman" w:cs="Times New Roman"/>
+              </w:rPr>
+              <w:t>Failed cause of Django Error</w:t>
+            </w:r>
+          </w:p>
+          <w:p>
+            <w:pPr>
+              <w:rPr>
+                <w:rFonts w:ascii="Times New Roman" w:hAnsi="Times New Roman" w:cs="Times New Roman"/>
+              </w:rPr>
+            </w:pPr>
+            <w:r>
+              <w:rPr>
+                <w:rFonts w:ascii="Times New Roman" w:hAnsi="Times New Roman" w:cs="Times New Roman"/>
+              </w:rPr>
+              <w:t>Refer to justification</w:t>
+            </w:r>
+          </w:p>
+          <w:p>
+            <w:pPr>
+              <w:rPr>
+                <w:rFonts w:ascii="Times New Roman" w:hAnsi="Times New Roman" w:cs="Times New Roman"/>
+              </w:rPr>
+            </w:pPr>
+            <w:r>
+              <w:rPr>
+                <w:rFonts w:ascii="Times New Roman" w:hAnsi="Times New Roman" w:cs="Times New Roman"/>
+                <w:color w:val="FF0000"/>
+              </w:rPr>
+              <w:t>Failed</w:t>
+            </w:r>
           </w:p>
         </w:tc>
       </w:tr>
@@ -1222,7 +1354,14 @@
               <w:rPr>
                 <w:rFonts w:ascii="Times New Roman" w:hAnsi="Times New Roman" w:cs="Times New Roman"/>
               </w:rPr>
-              <w:t>Read more functionality of project and page should be redirected to project details</w:t>
+              <w:t xml:space="preserve">Read more functionality of project and page should be </w:t>
+            </w:r>
+            <w:r>
+              <w:rPr>
+                <w:rFonts w:ascii="Times New Roman" w:hAnsi="Times New Roman" w:cs="Times New Roman"/>
+              </w:rPr>
+              <w:lastRenderedPageBreak/>
+              <w:t>redirected to project details</w:t>
             </w:r>
           </w:p>
         </w:tc>
@@ -1240,6 +1379,7 @@
               <w:rPr>
                 <w:rFonts w:ascii="Times New Roman" w:hAnsi="Times New Roman" w:cs="Times New Roman"/>
               </w:rPr>
+              <w:lastRenderedPageBreak/>
               <w:t>Click on ‘Read More’ button of a project</w:t>
             </w:r>
           </w:p>
@@ -1258,7 +1398,14 @@
               <w:rPr>
                 <w:rFonts w:ascii="Times New Roman" w:hAnsi="Times New Roman" w:cs="Times New Roman"/>
               </w:rPr>
-              <w:t xml:space="preserve">Read More button able to be clicked and page redirected. </w:t>
+              <w:t xml:space="preserve">Read More button able to be clicked and </w:t>
+            </w:r>
+            <w:r>
+              <w:rPr>
+                <w:rFonts w:ascii="Times New Roman" w:hAnsi="Times New Roman" w:cs="Times New Roman"/>
+              </w:rPr>
+              <w:lastRenderedPageBreak/>
+              <w:t xml:space="preserve">page redirected. </w:t>
             </w:r>
             <w:r>
               <w:rPr>
@@ -1288,6 +1435,7 @@
               <w:rPr>
                 <w:rFonts w:ascii="Times New Roman" w:hAnsi="Times New Roman" w:cs="Times New Roman"/>
               </w:rPr>
+              <w:lastRenderedPageBreak/>
               <w:t>6</w:t>
             </w:r>
           </w:p>
@@ -1320,14 +1468,7 @@
               <w:rPr>
                 <w:rFonts w:ascii="Times New Roman" w:hAnsi="Times New Roman" w:cs="Times New Roman"/>
               </w:rPr>
-              <w:t xml:space="preserve"> Header redirects back to </w:t>
-            </w:r>
-            <w:r>
-              <w:rPr>
-                <w:rFonts w:ascii="Times New Roman" w:hAnsi="Times New Roman" w:cs="Times New Roman"/>
-              </w:rPr>
-              <w:lastRenderedPageBreak/>
-              <w:t>homepage when clicked</w:t>
+              <w:t xml:space="preserve"> Header redirects back to homepage when clicked</w:t>
             </w:r>
           </w:p>
         </w:tc>
@@ -1345,7 +1486,6 @@
               <w:rPr>
                 <w:rFonts w:ascii="Times New Roman" w:hAnsi="Times New Roman" w:cs="Times New Roman"/>
               </w:rPr>
-              <w:lastRenderedPageBreak/>
               <w:t>Click on ‘</w:t>
             </w:r>
             <w:proofErr w:type="spellStart"/>
@@ -1404,6 +1544,12 @@
                 <w:rFonts w:ascii="Times New Roman" w:hAnsi="Times New Roman" w:cs="Times New Roman"/>
               </w:rPr>
             </w:pPr>
+            <w:r>
+              <w:rPr>
+                <w:rFonts w:ascii="Times New Roman" w:hAnsi="Times New Roman" w:cs="Times New Roman"/>
+              </w:rPr>
+              <w:t>7</w:t>
+            </w:r>
           </w:p>
         </w:tc>
         <w:tc>
@@ -1416,6 +1562,12 @@
                 <w:rFonts w:ascii="Times New Roman" w:hAnsi="Times New Roman" w:cs="Times New Roman"/>
               </w:rPr>
             </w:pPr>
+            <w:r>
+              <w:rPr>
+                <w:rFonts w:ascii="Times New Roman" w:hAnsi="Times New Roman" w:cs="Times New Roman"/>
+              </w:rPr>
+              <w:t xml:space="preserve">Test Read more button when spam click 5 times. </w:t>
+            </w:r>
           </w:p>
         </w:tc>
         <w:tc>
@@ -1428,6 +1580,12 @@
                 <w:rFonts w:ascii="Times New Roman" w:hAnsi="Times New Roman" w:cs="Times New Roman"/>
               </w:rPr>
             </w:pPr>
+            <w:r>
+              <w:rPr>
+                <w:rFonts w:ascii="Times New Roman" w:hAnsi="Times New Roman" w:cs="Times New Roman"/>
+              </w:rPr>
+              <w:t>Click Read more button 5 times</w:t>
+            </w:r>
           </w:p>
         </w:tc>
         <w:tc>
@@ -1440,6 +1598,19 @@
                 <w:rFonts w:ascii="Times New Roman" w:hAnsi="Times New Roman" w:cs="Times New Roman"/>
               </w:rPr>
             </w:pPr>
+            <w:r>
+              <w:rPr>
+                <w:rFonts w:ascii="Times New Roman" w:hAnsi="Times New Roman" w:cs="Times New Roman"/>
+              </w:rPr>
+              <w:t xml:space="preserve">App didn’t crash and it just redirected to projects page </w:t>
+            </w:r>
+            <w:r>
+              <w:rPr>
+                <w:rFonts w:ascii="Times New Roman" w:hAnsi="Times New Roman" w:cs="Times New Roman"/>
+                <w:color w:val="70AD47" w:themeColor="accent6"/>
+              </w:rPr>
+              <w:t>Pass</w:t>
+            </w:r>
           </w:p>
         </w:tc>
       </w:tr>
@@ -1447,15 +1618,15 @@
     <w:tbl>
       <w:tblPr>
         <w:tblStyle w:val="TableGrid"/>
-        <w:tblpPr w:leftFromText="180" w:rightFromText="180" w:vertAnchor="page" w:horzAnchor="margin" w:tblpY="3221"/>
-        <w:tblW w:w="9068" w:type="dxa"/>
+        <w:tblpPr w:leftFromText="180" w:rightFromText="180" w:vertAnchor="page" w:horzAnchor="page" w:tblpX="1" w:tblpY="661"/>
+        <w:tblW w:w="10201" w:type="dxa"/>
         <w:tblLook w:val="04A0" w:firstRow="1" w:lastRow="0" w:firstColumn="1" w:lastColumn="0" w:noHBand="0" w:noVBand="1"/>
       </w:tblPr>
       <w:tblGrid>
-        <w:gridCol w:w="1244"/>
-        <w:gridCol w:w="2364"/>
-        <w:gridCol w:w="3900"/>
-        <w:gridCol w:w="1560"/>
+        <w:gridCol w:w="1179"/>
+        <w:gridCol w:w="3717"/>
+        <w:gridCol w:w="3265"/>
+        <w:gridCol w:w="2040"/>
       </w:tblGrid>
       <w:tr>
         <w:trPr>
@@ -1479,13 +1650,14 @@
                 <w:b/>
                 <w:bCs/>
               </w:rPr>
+              <w:lastRenderedPageBreak/>
               <w:t>Test No.</w:t>
             </w:r>
           </w:p>
         </w:tc>
         <w:tc>
           <w:tcPr>
-            <w:tcW w:w="2364" w:type="dxa"/>
+            <w:tcW w:w="3996" w:type="dxa"/>
           </w:tcPr>
           <w:p>
             <w:pPr>
@@ -1507,7 +1679,7 @@
         </w:tc>
         <w:tc>
           <w:tcPr>
-            <w:tcW w:w="3900" w:type="dxa"/>
+            <w:tcW w:w="2835" w:type="dxa"/>
           </w:tcPr>
           <w:p>
             <w:pPr>
@@ -1529,7 +1701,7 @@
         </w:tc>
         <w:tc>
           <w:tcPr>
-            <w:tcW w:w="1560" w:type="dxa"/>
+            <w:tcW w:w="2126" w:type="dxa"/>
           </w:tcPr>
           <w:p>
             <w:pPr>
@@ -1584,7 +1756,7 @@
         </w:tc>
         <w:tc>
           <w:tcPr>
-            <w:tcW w:w="2364" w:type="dxa"/>
+            <w:tcW w:w="3996" w:type="dxa"/>
           </w:tcPr>
           <w:p>
             <w:pPr>
@@ -1602,7 +1774,7 @@
         </w:tc>
         <w:tc>
           <w:tcPr>
-            <w:tcW w:w="3900" w:type="dxa"/>
+            <w:tcW w:w="2835" w:type="dxa"/>
           </w:tcPr>
           <w:p>
             <w:pPr>
@@ -1620,7 +1792,7 @@
         </w:tc>
         <w:tc>
           <w:tcPr>
-            <w:tcW w:w="1560" w:type="dxa"/>
+            <w:tcW w:w="2126" w:type="dxa"/>
           </w:tcPr>
           <w:p>
             <w:pPr>
@@ -1675,7 +1847,7 @@
         </w:tc>
         <w:tc>
           <w:tcPr>
-            <w:tcW w:w="2364" w:type="dxa"/>
+            <w:tcW w:w="3996" w:type="dxa"/>
           </w:tcPr>
           <w:p>
             <w:pPr>
@@ -1693,7 +1865,7 @@
         </w:tc>
         <w:tc>
           <w:tcPr>
-            <w:tcW w:w="3900" w:type="dxa"/>
+            <w:tcW w:w="2835" w:type="dxa"/>
           </w:tcPr>
           <w:p>
             <w:pPr>
@@ -1719,14 +1891,47 @@
         </w:tc>
         <w:tc>
           <w:tcPr>
-            <w:tcW w:w="1560" w:type="dxa"/>
-          </w:tcPr>
-          <w:p>
-            <w:pPr>
-              <w:rPr>
-                <w:rFonts w:ascii="Times New Roman" w:hAnsi="Times New Roman" w:cs="Times New Roman"/>
-              </w:rPr>
-            </w:pPr>
+            <w:tcW w:w="2126" w:type="dxa"/>
+          </w:tcPr>
+          <w:p>
+            <w:pPr>
+              <w:rPr>
+                <w:rFonts w:ascii="Times New Roman" w:hAnsi="Times New Roman" w:cs="Times New Roman"/>
+              </w:rPr>
+            </w:pPr>
+            <w:r>
+              <w:rPr>
+                <w:rFonts w:ascii="Times New Roman" w:hAnsi="Times New Roman" w:cs="Times New Roman"/>
+              </w:rPr>
+              <w:t>Failed cause of Django Error</w:t>
+            </w:r>
+          </w:p>
+          <w:p>
+            <w:pPr>
+              <w:rPr>
+                <w:rFonts w:ascii="Times New Roman" w:hAnsi="Times New Roman" w:cs="Times New Roman"/>
+              </w:rPr>
+            </w:pPr>
+            <w:r>
+              <w:rPr>
+                <w:rFonts w:ascii="Times New Roman" w:hAnsi="Times New Roman" w:cs="Times New Roman"/>
+              </w:rPr>
+              <w:t>Refer to justification</w:t>
+            </w:r>
+          </w:p>
+          <w:p>
+            <w:pPr>
+              <w:rPr>
+                <w:rFonts w:ascii="Times New Roman" w:hAnsi="Times New Roman" w:cs="Times New Roman"/>
+              </w:rPr>
+            </w:pPr>
+            <w:r>
+              <w:rPr>
+                <w:rFonts w:ascii="Times New Roman" w:hAnsi="Times New Roman" w:cs="Times New Roman"/>
+                <w:color w:val="FF0000"/>
+              </w:rPr>
+              <w:t>Failed</w:t>
+            </w:r>
           </w:p>
         </w:tc>
       </w:tr>
@@ -1754,7 +1959,7 @@
         </w:tc>
         <w:tc>
           <w:tcPr>
-            <w:tcW w:w="2364" w:type="dxa"/>
+            <w:tcW w:w="3996" w:type="dxa"/>
           </w:tcPr>
           <w:p>
             <w:pPr>
@@ -1772,7 +1977,7 @@
         </w:tc>
         <w:tc>
           <w:tcPr>
-            <w:tcW w:w="3900" w:type="dxa"/>
+            <w:tcW w:w="2835" w:type="dxa"/>
           </w:tcPr>
           <w:p>
             <w:pPr>
@@ -1792,20 +1997,67 @@
               <w:rPr>
                 <w:rFonts w:ascii="Times New Roman" w:hAnsi="Times New Roman" w:cs="Times New Roman"/>
               </w:rPr>
-              <w:t>(localhost:8000/blog,-1)</w:t>
-            </w:r>
-          </w:p>
-        </w:tc>
-        <w:tc>
-          <w:tcPr>
-            <w:tcW w:w="1560" w:type="dxa"/>
-          </w:tcPr>
-          <w:p>
-            <w:pPr>
-              <w:rPr>
-                <w:rFonts w:ascii="Times New Roman" w:hAnsi="Times New Roman" w:cs="Times New Roman"/>
-              </w:rPr>
-            </w:pPr>
+              <w:t>(localhost:8000/</w:t>
+            </w:r>
+            <w:proofErr w:type="gramStart"/>
+            <w:r>
+              <w:rPr>
+                <w:rFonts w:ascii="Times New Roman" w:hAnsi="Times New Roman" w:cs="Times New Roman"/>
+              </w:rPr>
+              <w:t>blog,-</w:t>
+            </w:r>
+            <w:proofErr w:type="gramEnd"/>
+            <w:r>
+              <w:rPr>
+                <w:rFonts w:ascii="Times New Roman" w:hAnsi="Times New Roman" w:cs="Times New Roman"/>
+              </w:rPr>
+              <w:t>1)</w:t>
+            </w:r>
+          </w:p>
+        </w:tc>
+        <w:tc>
+          <w:tcPr>
+            <w:tcW w:w="2126" w:type="dxa"/>
+          </w:tcPr>
+          <w:p>
+            <w:pPr>
+              <w:rPr>
+                <w:rFonts w:ascii="Times New Roman" w:hAnsi="Times New Roman" w:cs="Times New Roman"/>
+              </w:rPr>
+            </w:pPr>
+            <w:r>
+              <w:rPr>
+                <w:rFonts w:ascii="Times New Roman" w:hAnsi="Times New Roman" w:cs="Times New Roman"/>
+              </w:rPr>
+              <w:t>Failed cause of Django Error</w:t>
+            </w:r>
+          </w:p>
+          <w:p>
+            <w:pPr>
+              <w:rPr>
+                <w:rFonts w:ascii="Times New Roman" w:hAnsi="Times New Roman" w:cs="Times New Roman"/>
+              </w:rPr>
+            </w:pPr>
+            <w:r>
+              <w:rPr>
+                <w:rFonts w:ascii="Times New Roman" w:hAnsi="Times New Roman" w:cs="Times New Roman"/>
+              </w:rPr>
+              <w:t>Refer to justification</w:t>
+            </w:r>
+          </w:p>
+          <w:p>
+            <w:pPr>
+              <w:rPr>
+                <w:rFonts w:ascii="Times New Roman" w:hAnsi="Times New Roman" w:cs="Times New Roman"/>
+              </w:rPr>
+            </w:pPr>
+            <w:r>
+              <w:rPr>
+                <w:rFonts w:ascii="Times New Roman" w:hAnsi="Times New Roman" w:cs="Times New Roman"/>
+                <w:color w:val="FF0000"/>
+              </w:rPr>
+              <w:t>Failed</w:t>
+            </w:r>
           </w:p>
         </w:tc>
       </w:tr>
@@ -1833,7 +2085,7 @@
         </w:tc>
         <w:tc>
           <w:tcPr>
-            <w:tcW w:w="2364" w:type="dxa"/>
+            <w:tcW w:w="3996" w:type="dxa"/>
           </w:tcPr>
           <w:p>
             <w:pPr>
@@ -1851,7 +2103,7 @@
         </w:tc>
         <w:tc>
           <w:tcPr>
-            <w:tcW w:w="3900" w:type="dxa"/>
+            <w:tcW w:w="2835" w:type="dxa"/>
           </w:tcPr>
           <w:p>
             <w:pPr>
@@ -1869,7 +2121,7 @@
         </w:tc>
         <w:tc>
           <w:tcPr>
-            <w:tcW w:w="1560" w:type="dxa"/>
+            <w:tcW w:w="2126" w:type="dxa"/>
           </w:tcPr>
           <w:p>
             <w:pPr>
@@ -1929,7 +2181,7 @@
         </w:tc>
         <w:tc>
           <w:tcPr>
-            <w:tcW w:w="2364" w:type="dxa"/>
+            <w:tcW w:w="3996" w:type="dxa"/>
           </w:tcPr>
           <w:p>
             <w:pPr>
@@ -1947,7 +2199,7 @@
         </w:tc>
         <w:tc>
           <w:tcPr>
-            <w:tcW w:w="3900" w:type="dxa"/>
+            <w:tcW w:w="2835" w:type="dxa"/>
           </w:tcPr>
           <w:p>
             <w:pPr>
@@ -1985,7 +2237,7 @@
         </w:tc>
         <w:tc>
           <w:tcPr>
-            <w:tcW w:w="1560" w:type="dxa"/>
+            <w:tcW w:w="2126" w:type="dxa"/>
           </w:tcPr>
           <w:p>
             <w:pPr>
@@ -2040,7 +2292,7 @@
         </w:tc>
         <w:tc>
           <w:tcPr>
-            <w:tcW w:w="2364" w:type="dxa"/>
+            <w:tcW w:w="3996" w:type="dxa"/>
           </w:tcPr>
           <w:p>
             <w:pPr>
@@ -2058,7 +2310,7 @@
         </w:tc>
         <w:tc>
           <w:tcPr>
-            <w:tcW w:w="3900" w:type="dxa"/>
+            <w:tcW w:w="2835" w:type="dxa"/>
           </w:tcPr>
           <w:p>
             <w:pPr>
@@ -2089,19 +2341,33 @@
         </w:tc>
         <w:tc>
           <w:tcPr>
-            <w:tcW w:w="1560" w:type="dxa"/>
-          </w:tcPr>
-          <w:p>
-            <w:pPr>
-              <w:rPr>
-                <w:rFonts w:ascii="Times New Roman" w:hAnsi="Times New Roman" w:cs="Times New Roman"/>
-              </w:rPr>
-            </w:pPr>
-            <w:r>
-              <w:rPr>
-                <w:rFonts w:ascii="Times New Roman" w:hAnsi="Times New Roman" w:cs="Times New Roman"/>
-              </w:rPr>
-              <w:t xml:space="preserve">Comment was still able to post, no error message. However at blog page you </w:t>
+            <w:tcW w:w="2126" w:type="dxa"/>
+          </w:tcPr>
+          <w:p>
+            <w:pPr>
+              <w:rPr>
+                <w:rFonts w:ascii="Times New Roman" w:hAnsi="Times New Roman" w:cs="Times New Roman"/>
+              </w:rPr>
+            </w:pPr>
+            <w:r>
+              <w:rPr>
+                <w:rFonts w:ascii="Times New Roman" w:hAnsi="Times New Roman" w:cs="Times New Roman"/>
+              </w:rPr>
+              <w:t xml:space="preserve">Comment was still able to post, no error message. </w:t>
+            </w:r>
+            <w:proofErr w:type="gramStart"/>
+            <w:r>
+              <w:rPr>
+                <w:rFonts w:ascii="Times New Roman" w:hAnsi="Times New Roman" w:cs="Times New Roman"/>
+              </w:rPr>
+              <w:t>However</w:t>
+            </w:r>
+            <w:proofErr w:type="gramEnd"/>
+            <w:r>
+              <w:rPr>
+                <w:rFonts w:ascii="Times New Roman" w:hAnsi="Times New Roman" w:cs="Times New Roman"/>
+              </w:rPr>
+              <w:t xml:space="preserve"> at blog page you </w:t>
             </w:r>
             <w:proofErr w:type="spellStart"/>
             <w:r>
@@ -2172,7 +2438,7 @@
         </w:tc>
         <w:tc>
           <w:tcPr>
-            <w:tcW w:w="2364" w:type="dxa"/>
+            <w:tcW w:w="3996" w:type="dxa"/>
           </w:tcPr>
           <w:p>
             <w:pPr>
@@ -2190,7 +2456,7 @@
         </w:tc>
         <w:tc>
           <w:tcPr>
-            <w:tcW w:w="3900" w:type="dxa"/>
+            <w:tcW w:w="2835" w:type="dxa"/>
           </w:tcPr>
           <w:p>
             <w:pPr>
@@ -2229,7 +2495,7 @@
         </w:tc>
         <w:tc>
           <w:tcPr>
-            <w:tcW w:w="1560" w:type="dxa"/>
+            <w:tcW w:w="2126" w:type="dxa"/>
           </w:tcPr>
           <w:p>
             <w:pPr>
@@ -2284,7 +2550,7 @@
         </w:tc>
         <w:tc>
           <w:tcPr>
-            <w:tcW w:w="2364" w:type="dxa"/>
+            <w:tcW w:w="3996" w:type="dxa"/>
           </w:tcPr>
           <w:p>
             <w:pPr>
@@ -2302,7 +2568,7 @@
         </w:tc>
         <w:tc>
           <w:tcPr>
-            <w:tcW w:w="3900" w:type="dxa"/>
+            <w:tcW w:w="2835" w:type="dxa"/>
           </w:tcPr>
           <w:p>
             <w:pPr>
@@ -2333,7 +2599,7 @@
         </w:tc>
         <w:tc>
           <w:tcPr>
-            <w:tcW w:w="1560" w:type="dxa"/>
+            <w:tcW w:w="2126" w:type="dxa"/>
           </w:tcPr>
           <w:p>
             <w:pPr>
@@ -2388,7 +2654,7 @@
         </w:tc>
         <w:tc>
           <w:tcPr>
-            <w:tcW w:w="2364" w:type="dxa"/>
+            <w:tcW w:w="3996" w:type="dxa"/>
           </w:tcPr>
           <w:p>
             <w:pPr>
@@ -2406,7 +2672,7 @@
         </w:tc>
         <w:tc>
           <w:tcPr>
-            <w:tcW w:w="3900" w:type="dxa"/>
+            <w:tcW w:w="2835" w:type="dxa"/>
           </w:tcPr>
           <w:p>
             <w:pPr>
@@ -2465,7 +2731,7 @@
         </w:tc>
         <w:tc>
           <w:tcPr>
-            <w:tcW w:w="1560" w:type="dxa"/>
+            <w:tcW w:w="2126" w:type="dxa"/>
           </w:tcPr>
           <w:p>
             <w:pPr>
@@ -2515,88 +2781,205 @@
               <w:rPr>
                 <w:rFonts w:ascii="Times New Roman" w:hAnsi="Times New Roman" w:cs="Times New Roman"/>
               </w:rPr>
+              <w:t>10</w:t>
+            </w:r>
+          </w:p>
+        </w:tc>
+        <w:tc>
+          <w:tcPr>
+            <w:tcW w:w="3996" w:type="dxa"/>
+          </w:tcPr>
+          <w:p>
+            <w:pPr>
+              <w:rPr>
+                <w:rFonts w:ascii="Times New Roman" w:hAnsi="Times New Roman" w:cs="Times New Roman"/>
+              </w:rPr>
+            </w:pPr>
+            <w:r>
+              <w:rPr>
+                <w:rFonts w:ascii="Times New Roman" w:hAnsi="Times New Roman" w:cs="Times New Roman"/>
+              </w:rPr>
+              <w:t>Verify valid input</w:t>
+            </w:r>
+          </w:p>
+          <w:p>
+            <w:pPr>
+              <w:rPr>
+                <w:rFonts w:ascii="Times New Roman" w:hAnsi="Times New Roman" w:cs="Times New Roman"/>
+              </w:rPr>
+            </w:pPr>
+            <w:r>
+              <w:rPr>
+                <w:rFonts w:ascii="Times New Roman" w:hAnsi="Times New Roman" w:cs="Times New Roman"/>
+              </w:rPr>
+              <w:t>(assuming valid means a normal name like ‘John’ and the type of comments usually posted online)</w:t>
+            </w:r>
+          </w:p>
+        </w:tc>
+        <w:tc>
+          <w:tcPr>
+            <w:tcW w:w="2835" w:type="dxa"/>
+          </w:tcPr>
+          <w:p>
+            <w:pPr>
+              <w:rPr>
+                <w:rFonts w:ascii="Times New Roman" w:hAnsi="Times New Roman" w:cs="Times New Roman"/>
+              </w:rPr>
+            </w:pPr>
+            <w:r>
+              <w:rPr>
+                <w:rFonts w:ascii="Times New Roman" w:hAnsi="Times New Roman" w:cs="Times New Roman"/>
+              </w:rPr>
+              <w:t xml:space="preserve">Name: John </w:t>
+            </w:r>
+          </w:p>
+          <w:p>
+            <w:pPr>
+              <w:rPr>
+                <w:rFonts w:ascii="Times New Roman" w:hAnsi="Times New Roman" w:cs="Times New Roman"/>
+              </w:rPr>
+            </w:pPr>
+            <w:r>
+              <w:rPr>
+                <w:rFonts w:ascii="Times New Roman" w:hAnsi="Times New Roman" w:cs="Times New Roman"/>
+              </w:rPr>
+              <w:t xml:space="preserve">Leave a comment: Wow, I heard React is a good framework for developing web applications. It is far better than Django. Anyways awesome project! </w:t>
+            </w:r>
+          </w:p>
+        </w:tc>
+        <w:tc>
+          <w:tcPr>
+            <w:tcW w:w="2126" w:type="dxa"/>
+          </w:tcPr>
+          <w:p>
+            <w:pPr>
+              <w:rPr>
+                <w:rFonts w:ascii="Times New Roman" w:hAnsi="Times New Roman" w:cs="Times New Roman"/>
+              </w:rPr>
+            </w:pPr>
+            <w:r>
+              <w:rPr>
+                <w:rFonts w:ascii="Times New Roman" w:hAnsi="Times New Roman" w:cs="Times New Roman"/>
+              </w:rPr>
+              <w:t>Post Successful</w:t>
+            </w:r>
+          </w:p>
+          <w:p>
+            <w:pPr>
+              <w:rPr>
+                <w:rFonts w:ascii="Times New Roman" w:hAnsi="Times New Roman" w:cs="Times New Roman"/>
+              </w:rPr>
+            </w:pPr>
+            <w:r>
+              <w:rPr>
+                <w:rFonts w:ascii="Times New Roman" w:hAnsi="Times New Roman" w:cs="Times New Roman"/>
+                <w:color w:val="70AD47" w:themeColor="accent6"/>
+              </w:rPr>
+              <w:t>Pass</w:t>
+            </w:r>
+          </w:p>
+        </w:tc>
+      </w:tr>
+      <w:tr>
+        <w:trPr>
+          <w:trHeight w:val="1727"/>
+        </w:trPr>
+        <w:tc>
+          <w:tcPr>
+            <w:tcW w:w="1244" w:type="dxa"/>
+          </w:tcPr>
+          <w:p>
+            <w:pPr>
+              <w:rPr>
+                <w:rFonts w:ascii="Times New Roman" w:hAnsi="Times New Roman" w:cs="Times New Roman"/>
+              </w:rPr>
+            </w:pPr>
+            <w:r>
+              <w:rPr>
+                <w:rFonts w:ascii="Times New Roman" w:hAnsi="Times New Roman" w:cs="Times New Roman"/>
+              </w:rPr>
               <w:lastRenderedPageBreak/>
-              <w:t>10</w:t>
-            </w:r>
-          </w:p>
-        </w:tc>
-        <w:tc>
-          <w:tcPr>
-            <w:tcW w:w="2364" w:type="dxa"/>
-          </w:tcPr>
-          <w:p>
-            <w:pPr>
-              <w:rPr>
-                <w:rFonts w:ascii="Times New Roman" w:hAnsi="Times New Roman" w:cs="Times New Roman"/>
-              </w:rPr>
-            </w:pPr>
-            <w:r>
-              <w:rPr>
-                <w:rFonts w:ascii="Times New Roman" w:hAnsi="Times New Roman" w:cs="Times New Roman"/>
-              </w:rPr>
-              <w:t>Verify valid input</w:t>
-            </w:r>
-          </w:p>
-          <w:p>
-            <w:pPr>
-              <w:rPr>
-                <w:rFonts w:ascii="Times New Roman" w:hAnsi="Times New Roman" w:cs="Times New Roman"/>
-              </w:rPr>
-            </w:pPr>
-            <w:r>
-              <w:rPr>
-                <w:rFonts w:ascii="Times New Roman" w:hAnsi="Times New Roman" w:cs="Times New Roman"/>
-              </w:rPr>
-              <w:t>(assuming valid means a normal name like ‘John’ and the type of comments usually posted online)</w:t>
-            </w:r>
-          </w:p>
-        </w:tc>
-        <w:tc>
-          <w:tcPr>
-            <w:tcW w:w="3900" w:type="dxa"/>
-          </w:tcPr>
-          <w:p>
-            <w:pPr>
-              <w:rPr>
-                <w:rFonts w:ascii="Times New Roman" w:hAnsi="Times New Roman" w:cs="Times New Roman"/>
-              </w:rPr>
-            </w:pPr>
-            <w:r>
-              <w:rPr>
-                <w:rFonts w:ascii="Times New Roman" w:hAnsi="Times New Roman" w:cs="Times New Roman"/>
-              </w:rPr>
-              <w:t xml:space="preserve">Name: John </w:t>
-            </w:r>
-          </w:p>
-          <w:p>
-            <w:pPr>
-              <w:rPr>
-                <w:rFonts w:ascii="Times New Roman" w:hAnsi="Times New Roman" w:cs="Times New Roman"/>
-              </w:rPr>
-            </w:pPr>
-            <w:r>
-              <w:rPr>
-                <w:rFonts w:ascii="Times New Roman" w:hAnsi="Times New Roman" w:cs="Times New Roman"/>
-              </w:rPr>
-              <w:t xml:space="preserve">Leave a comment: Wow, I heard React is a good framework for developing web applications. It is far better than Django. Anyways awesome project! </w:t>
-            </w:r>
-          </w:p>
-        </w:tc>
-        <w:tc>
-          <w:tcPr>
-            <w:tcW w:w="1560" w:type="dxa"/>
-          </w:tcPr>
-          <w:p>
-            <w:pPr>
-              <w:rPr>
-                <w:rFonts w:ascii="Times New Roman" w:hAnsi="Times New Roman" w:cs="Times New Roman"/>
-              </w:rPr>
-            </w:pPr>
-            <w:r>
-              <w:rPr>
-                <w:rFonts w:ascii="Times New Roman" w:hAnsi="Times New Roman" w:cs="Times New Roman"/>
-              </w:rPr>
-              <w:t>Post Successful</w:t>
+              <w:t>11</w:t>
+            </w:r>
+          </w:p>
+        </w:tc>
+        <w:tc>
+          <w:tcPr>
+            <w:tcW w:w="3996" w:type="dxa"/>
+          </w:tcPr>
+          <w:p>
+            <w:pPr>
+              <w:rPr>
+                <w:rFonts w:ascii="Times New Roman" w:hAnsi="Times New Roman" w:cs="Times New Roman"/>
+              </w:rPr>
+            </w:pPr>
+            <w:r>
+              <w:rPr>
+                <w:rFonts w:ascii="Times New Roman" w:hAnsi="Times New Roman" w:cs="Times New Roman"/>
+              </w:rPr>
+              <w:t>Verify if program wil crash if submit button is clicked twice</w:t>
+            </w:r>
+          </w:p>
+        </w:tc>
+        <w:tc>
+          <w:tcPr>
+            <w:tcW w:w="2835" w:type="dxa"/>
+          </w:tcPr>
+          <w:p>
+            <w:pPr>
+              <w:rPr>
+                <w:rFonts w:ascii="Times New Roman" w:hAnsi="Times New Roman" w:cs="Times New Roman"/>
+              </w:rPr>
+            </w:pPr>
+            <w:r>
+              <w:rPr>
+                <w:rFonts w:ascii="Times New Roman" w:hAnsi="Times New Roman" w:cs="Times New Roman"/>
+              </w:rPr>
+              <w:t>Name: Felix</w:t>
+            </w:r>
+          </w:p>
+          <w:p>
+            <w:pPr>
+              <w:rPr>
+                <w:rFonts w:ascii="Times New Roman" w:hAnsi="Times New Roman" w:cs="Times New Roman"/>
+              </w:rPr>
+            </w:pPr>
+            <w:r>
+              <w:rPr>
+                <w:rFonts w:ascii="Times New Roman" w:hAnsi="Times New Roman" w:cs="Times New Roman"/>
+              </w:rPr>
+              <w:t>Leave a comment: Awesome!</w:t>
+            </w:r>
+          </w:p>
+          <w:p>
+            <w:pPr>
+              <w:rPr>
+                <w:rFonts w:ascii="Times New Roman" w:hAnsi="Times New Roman" w:cs="Times New Roman"/>
+              </w:rPr>
+            </w:pPr>
+            <w:r>
+              <w:rPr>
+                <w:rFonts w:ascii="Times New Roman" w:hAnsi="Times New Roman" w:cs="Times New Roman"/>
+              </w:rPr>
+              <w:t>Click submit twice</w:t>
+            </w:r>
+          </w:p>
+        </w:tc>
+        <w:tc>
+          <w:tcPr>
+            <w:tcW w:w="2126" w:type="dxa"/>
+          </w:tcPr>
+          <w:p>
+            <w:pPr>
+              <w:rPr>
+                <w:rFonts w:ascii="Times New Roman" w:hAnsi="Times New Roman" w:cs="Times New Roman"/>
+              </w:rPr>
+            </w:pPr>
+            <w:r>
+              <w:rPr>
+                <w:rFonts w:ascii="Times New Roman" w:hAnsi="Times New Roman" w:cs="Times New Roman"/>
+              </w:rPr>
+              <w:t>Program did not crash but the same comment was posted twice</w:t>
             </w:r>
           </w:p>
           <w:p>
@@ -2690,27 +3073,6 @@
           <w:szCs w:val="32"/>
         </w:rPr>
       </w:pPr>
-    </w:p>
-    <w:p>
-      <w:pPr>
-        <w:rPr>
-          <w:rFonts w:ascii="Times New Roman" w:hAnsi="Times New Roman" w:cs="Times New Roman"/>
-          <w:b/>
-          <w:bCs/>
-          <w:sz w:val="32"/>
-          <w:szCs w:val="32"/>
-        </w:rPr>
-      </w:pPr>
-      <w:r>
-        <w:rPr>
-          <w:rFonts w:ascii="Times New Roman" w:hAnsi="Times New Roman" w:cs="Times New Roman"/>
-          <w:b/>
-          <w:bCs/>
-          <w:sz w:val="32"/>
-          <w:szCs w:val="32"/>
-        </w:rPr>
-        <w:t>Django Admin</w:t>
-      </w:r>
     </w:p>
     <w:p>
       <w:pPr>
@@ -3886,7 +4248,21 @@
               <w:rPr>
                 <w:rFonts w:ascii="Times New Roman" w:hAnsi="Times New Roman" w:cs="Times New Roman"/>
               </w:rPr>
-              <w:t>Add New User page Launch success</w:t>
+              <w:t xml:space="preserve">Add New User </w:t>
+            </w:r>
+            <w:proofErr w:type="gramStart"/>
+            <w:r>
+              <w:rPr>
+                <w:rFonts w:ascii="Times New Roman" w:hAnsi="Times New Roman" w:cs="Times New Roman"/>
+              </w:rPr>
+              <w:t>page</w:t>
+            </w:r>
+            <w:proofErr w:type="gramEnd"/>
+            <w:r>
+              <w:rPr>
+                <w:rFonts w:ascii="Times New Roman" w:hAnsi="Times New Roman" w:cs="Times New Roman"/>
+              </w:rPr>
+              <w:t xml:space="preserve"> Launch success</w:t>
             </w:r>
           </w:p>
           <w:p>
@@ -4477,12 +4853,18 @@
       <w:pPr>
         <w:rPr>
           <w:rFonts w:ascii="Times New Roman" w:hAnsi="Times New Roman" w:cs="Times New Roman"/>
-          <w:b/>
-          <w:bCs/>
-          <w:sz w:val="32"/>
-          <w:szCs w:val="32"/>
-        </w:rPr>
-      </w:pPr>
+          <w:sz w:val="24"/>
+          <w:szCs w:val="24"/>
+        </w:rPr>
+      </w:pPr>
+      <w:r>
+        <w:rPr>
+          <w:rFonts w:ascii="Times New Roman" w:hAnsi="Times New Roman" w:cs="Times New Roman"/>
+          <w:sz w:val="24"/>
+          <w:szCs w:val="24"/>
+        </w:rPr>
+        <w:t>Django Admin</w:t>
+      </w:r>
     </w:p>
     <w:p>
       <w:pPr>
@@ -4494,6 +4876,104 @@
           <w:szCs w:val="32"/>
         </w:rPr>
       </w:pPr>
+    </w:p>
+    <w:p>
+      <w:pPr>
+        <w:rPr>
+          <w:rFonts w:ascii="Times New Roman" w:hAnsi="Times New Roman" w:cs="Times New Roman"/>
+          <w:b/>
+          <w:bCs/>
+          <w:sz w:val="40"/>
+          <w:szCs w:val="40"/>
+        </w:rPr>
+      </w:pPr>
+      <w:r>
+        <w:rPr>
+          <w:rFonts w:ascii="Times New Roman" w:hAnsi="Times New Roman" w:cs="Times New Roman"/>
+          <w:b/>
+          <w:bCs/>
+          <w:sz w:val="40"/>
+          <w:szCs w:val="40"/>
+        </w:rPr>
+        <w:lastRenderedPageBreak/>
+        <w:t xml:space="preserve">Justification </w:t>
+      </w:r>
+    </w:p>
+    <w:p>
+      <w:pPr>
+        <w:rPr>
+          <w:rFonts w:ascii="Times New Roman" w:hAnsi="Times New Roman" w:cs="Times New Roman"/>
+          <w:b/>
+          <w:bCs/>
+          <w:sz w:val="40"/>
+          <w:szCs w:val="40"/>
+        </w:rPr>
+      </w:pPr>
+      <w:r>
+        <w:rPr>
+          <w:noProof/>
+        </w:rPr>
+        <w:drawing>
+          <wp:inline distT="0" distB="0" distL="0" distR="0" wp14:anchorId="4609A4DF" wp14:editId="4AF8232D">
+            <wp:extent cx="5731510" cy="921385"/>
+            <wp:effectExtent l="0" t="0" r="2540" b="0"/>
+            <wp:docPr id="1" name="Picture 1"/>
+            <wp:cNvGraphicFramePr>
+              <a:graphicFrameLocks xmlns:a="http://schemas.openxmlformats.org/drawingml/2006/main" noChangeAspect="1"/>
+            </wp:cNvGraphicFramePr>
+            <a:graphic xmlns:a="http://schemas.openxmlformats.org/drawingml/2006/main">
+              <a:graphicData uri="http://schemas.openxmlformats.org/drawingml/2006/picture">
+                <pic:pic xmlns:pic="http://schemas.openxmlformats.org/drawingml/2006/picture">
+                  <pic:nvPicPr>
+                    <pic:cNvPr id="1" name=""/>
+                    <pic:cNvPicPr/>
+                  </pic:nvPicPr>
+                  <pic:blipFill>
+                    <a:blip r:embed="rId4"/>
+                    <a:stretch>
+                      <a:fillRect/>
+                    </a:stretch>
+                  </pic:blipFill>
+                  <pic:spPr>
+                    <a:xfrm>
+                      <a:off x="0" y="0"/>
+                      <a:ext cx="5731510" cy="921385"/>
+                    </a:xfrm>
+                    <a:prstGeom prst="rect">
+                      <a:avLst/>
+                    </a:prstGeom>
+                  </pic:spPr>
+                </pic:pic>
+              </a:graphicData>
+            </a:graphic>
+          </wp:inline>
+        </w:drawing>
+      </w:r>
+    </w:p>
+    <w:p>
+      <w:pPr>
+        <w:rPr>
+          <w:rFonts w:ascii="Times New Roman" w:hAnsi="Times New Roman" w:cs="Times New Roman"/>
+          <w:sz w:val="40"/>
+          <w:szCs w:val="40"/>
+        </w:rPr>
+      </w:pPr>
+      <w:r>
+        <w:rPr>
+          <w:rFonts w:ascii="Times New Roman" w:hAnsi="Times New Roman" w:cs="Times New Roman"/>
+          <w:sz w:val="40"/>
+          <w:szCs w:val="40"/>
+        </w:rPr>
+        <w:t>26 Test cases passed and 8 failed. The 8 failed test cases are justified below. Unfortunately, testing such as latency/ load testing could not be done with selenium.</w:t>
+      </w:r>
+      <w:r>
+        <w:rPr>
+          <w:rFonts w:ascii="Times New Roman" w:hAnsi="Times New Roman" w:cs="Times New Roman"/>
+          <w:sz w:val="40"/>
+          <w:szCs w:val="40"/>
+        </w:rPr>
+        <w:t xml:space="preserve"> </w:t>
+      </w:r>
       <w:bookmarkStart w:id="0" w:name="_GoBack"/>
       <w:bookmarkEnd w:id="0"/>
     </w:p>
@@ -4505,35 +4985,59 @@
           <w:bCs/>
           <w:sz w:val="32"/>
           <w:szCs w:val="32"/>
-        </w:rPr>
-      </w:pPr>
-      <w:r>
-        <w:rPr>
-          <w:rFonts w:ascii="Times New Roman" w:hAnsi="Times New Roman" w:cs="Times New Roman"/>
-          <w:b/>
-          <w:bCs/>
-          <w:sz w:val="32"/>
-          <w:szCs w:val="32"/>
-        </w:rPr>
-        <w:lastRenderedPageBreak/>
-        <w:t xml:space="preserve">Test Case 20 </w:t>
+          <w:u w:val="single"/>
+        </w:rPr>
+      </w:pPr>
+      <w:r>
+        <w:rPr>
+          <w:rFonts w:ascii="Times New Roman" w:hAnsi="Times New Roman" w:cs="Times New Roman"/>
+          <w:b/>
+          <w:bCs/>
+          <w:sz w:val="32"/>
+          <w:szCs w:val="32"/>
+          <w:u w:val="single"/>
+        </w:rPr>
+        <w:t xml:space="preserve">Test Case </w:t>
+      </w:r>
+      <w:r>
+        <w:rPr>
+          <w:rFonts w:ascii="Times New Roman" w:hAnsi="Times New Roman" w:cs="Times New Roman"/>
+          <w:b/>
+          <w:bCs/>
+          <w:sz w:val="32"/>
+          <w:szCs w:val="32"/>
+          <w:u w:val="single"/>
+        </w:rPr>
+        <w:t>19</w:t>
       </w:r>
     </w:p>
     <w:p>
       <w:pPr>
         <w:rPr>
           <w:rFonts w:ascii="Times New Roman" w:hAnsi="Times New Roman" w:cs="Times New Roman"/>
-          <w:sz w:val="32"/>
-          <w:szCs w:val="32"/>
-        </w:rPr>
-      </w:pPr>
-      <w:r>
-        <w:rPr>
-          <w:rFonts w:ascii="Times New Roman" w:hAnsi="Times New Roman" w:cs="Times New Roman"/>
-          <w:sz w:val="32"/>
-          <w:szCs w:val="32"/>
-        </w:rPr>
-        <w:t>Coverage 87%</w:t>
+          <w:b/>
+          <w:bCs/>
+          <w:sz w:val="32"/>
+          <w:szCs w:val="32"/>
+        </w:rPr>
+      </w:pPr>
+      <w:r>
+        <w:rPr>
+          <w:rFonts w:ascii="Times New Roman" w:hAnsi="Times New Roman" w:cs="Times New Roman"/>
+          <w:b/>
+          <w:bCs/>
+          <w:sz w:val="32"/>
+          <w:szCs w:val="32"/>
+        </w:rPr>
+        <w:t xml:space="preserve">Results: </w:t>
+      </w:r>
+      <w:r>
+        <w:rPr>
+          <w:rFonts w:ascii="Times New Roman" w:hAnsi="Times New Roman" w:cs="Times New Roman"/>
+          <w:sz w:val="32"/>
+          <w:szCs w:val="32"/>
+        </w:rPr>
+        <w:t>Failed</w:t>
       </w:r>
     </w:p>
     <w:p>
@@ -4547,27 +5051,59 @@
       <w:r>
         <w:rPr>
           <w:rFonts w:ascii="Times New Roman" w:hAnsi="Times New Roman" w:cs="Times New Roman"/>
-          <w:sz w:val="32"/>
-          <w:szCs w:val="32"/>
-        </w:rPr>
-        <w:t>Results: Failed</w:t>
+          <w:b/>
+          <w:bCs/>
+          <w:sz w:val="32"/>
+          <w:szCs w:val="32"/>
+        </w:rPr>
+        <w:t>Reason of Failure</w:t>
+      </w:r>
+      <w:r>
+        <w:rPr>
+          <w:rFonts w:ascii="Times New Roman" w:hAnsi="Times New Roman" w:cs="Times New Roman"/>
+          <w:sz w:val="32"/>
+          <w:szCs w:val="32"/>
+        </w:rPr>
+        <w:t xml:space="preserve">: I tried testing inputting </w:t>
+      </w:r>
+      <w:proofErr w:type="gramStart"/>
+      <w:r>
+        <w:rPr>
+          <w:rFonts w:ascii="Times New Roman" w:hAnsi="Times New Roman" w:cs="Times New Roman"/>
+          <w:sz w:val="32"/>
+          <w:szCs w:val="32"/>
+        </w:rPr>
+        <w:t>Emojis</w:t>
+      </w:r>
+      <w:proofErr w:type="gramEnd"/>
+      <w:r>
+        <w:rPr>
+          <w:rFonts w:ascii="Times New Roman" w:hAnsi="Times New Roman" w:cs="Times New Roman"/>
+          <w:sz w:val="32"/>
+          <w:szCs w:val="32"/>
+        </w:rPr>
+        <w:t xml:space="preserve"> but Selenium couldn’t accept it as input.</w:t>
       </w:r>
     </w:p>
     <w:p>
       <w:pPr>
         <w:rPr>
           <w:rFonts w:ascii="Times New Roman" w:hAnsi="Times New Roman" w:cs="Times New Roman"/>
-          <w:sz w:val="32"/>
-          <w:szCs w:val="32"/>
-        </w:rPr>
-      </w:pPr>
-      <w:r>
-        <w:rPr>
-          <w:rFonts w:ascii="Times New Roman" w:hAnsi="Times New Roman" w:cs="Times New Roman"/>
-          <w:sz w:val="32"/>
-          <w:szCs w:val="32"/>
-        </w:rPr>
-        <w:t>Reason of Failure: I tried testing inputting Emojis but Selenium couldn’t accept it as input.</w:t>
+          <w:b/>
+          <w:bCs/>
+          <w:sz w:val="32"/>
+          <w:szCs w:val="32"/>
+        </w:rPr>
+      </w:pPr>
+      <w:r>
+        <w:rPr>
+          <w:rFonts w:ascii="Times New Roman" w:hAnsi="Times New Roman" w:cs="Times New Roman"/>
+          <w:b/>
+          <w:bCs/>
+          <w:sz w:val="32"/>
+          <w:szCs w:val="32"/>
+        </w:rPr>
+        <w:t>Error Message:</w:t>
       </w:r>
     </w:p>
     <w:p>
@@ -4579,13 +5115,23 @@
         </w:rPr>
       </w:pPr>
       <w:proofErr w:type="spellStart"/>
-      <w:r>
-        <w:rPr>
-          <w:rFonts w:ascii="Times New Roman" w:hAnsi="Times New Roman" w:cs="Times New Roman"/>
-          <w:sz w:val="32"/>
-          <w:szCs w:val="32"/>
-        </w:rPr>
-        <w:t>selenium.common.exceptions.WebDriverException</w:t>
+      <w:proofErr w:type="gramStart"/>
+      <w:r>
+        <w:rPr>
+          <w:rFonts w:ascii="Times New Roman" w:hAnsi="Times New Roman" w:cs="Times New Roman"/>
+          <w:sz w:val="32"/>
+          <w:szCs w:val="32"/>
+        </w:rPr>
+        <w:t>selenium.common</w:t>
+      </w:r>
+      <w:proofErr w:type="gramEnd"/>
+      <w:r>
+        <w:rPr>
+          <w:rFonts w:ascii="Times New Roman" w:hAnsi="Times New Roman" w:cs="Times New Roman"/>
+          <w:sz w:val="32"/>
+          <w:szCs w:val="32"/>
+        </w:rPr>
+        <w:t>.exceptions.WebDriverException</w:t>
       </w:r>
       <w:proofErr w:type="spellEnd"/>
       <w:r>
@@ -4623,13 +5169,23 @@
           <w:szCs w:val="32"/>
         </w:rPr>
       </w:pPr>
-      <w:r>
-        <w:rPr>
-          <w:rFonts w:ascii="Times New Roman" w:hAnsi="Times New Roman" w:cs="Times New Roman"/>
-          <w:sz w:val="32"/>
-          <w:szCs w:val="32"/>
-        </w:rPr>
-        <w:t>E         (Session info: chrome=78.0.3904.108)</w:t>
+      <w:proofErr w:type="gramStart"/>
+      <w:r>
+        <w:rPr>
+          <w:rFonts w:ascii="Times New Roman" w:hAnsi="Times New Roman" w:cs="Times New Roman"/>
+          <w:sz w:val="32"/>
+          <w:szCs w:val="32"/>
+        </w:rPr>
+        <w:t>E(</w:t>
+      </w:r>
+      <w:proofErr w:type="gramEnd"/>
+      <w:r>
+        <w:rPr>
+          <w:rFonts w:ascii="Times New Roman" w:hAnsi="Times New Roman" w:cs="Times New Roman"/>
+          <w:sz w:val="32"/>
+          <w:szCs w:val="32"/>
+        </w:rPr>
+        <w:t>Session info: chrome=78.0.3904.108)</w:t>
       </w:r>
     </w:p>
     <w:p>
@@ -4640,6 +5196,1611 @@
           <w:szCs w:val="32"/>
         </w:rPr>
       </w:pPr>
+    </w:p>
+    <w:p>
+      <w:pPr>
+        <w:rPr>
+          <w:rFonts w:ascii="Times New Roman" w:hAnsi="Times New Roman" w:cs="Times New Roman"/>
+          <w:b/>
+          <w:bCs/>
+          <w:sz w:val="32"/>
+          <w:szCs w:val="32"/>
+          <w:u w:val="single"/>
+        </w:rPr>
+      </w:pPr>
+      <w:r>
+        <w:rPr>
+          <w:rFonts w:ascii="Times New Roman" w:hAnsi="Times New Roman" w:cs="Times New Roman"/>
+          <w:b/>
+          <w:bCs/>
+          <w:sz w:val="32"/>
+          <w:szCs w:val="32"/>
+          <w:u w:val="single"/>
+        </w:rPr>
+        <w:t xml:space="preserve">Test Case </w:t>
+      </w:r>
+      <w:r>
+        <w:rPr>
+          <w:rFonts w:ascii="Times New Roman" w:hAnsi="Times New Roman" w:cs="Times New Roman"/>
+          <w:b/>
+          <w:bCs/>
+          <w:sz w:val="32"/>
+          <w:szCs w:val="32"/>
+          <w:u w:val="single"/>
+        </w:rPr>
+        <w:t>26</w:t>
+      </w:r>
+    </w:p>
+    <w:p>
+      <w:pPr>
+        <w:rPr>
+          <w:rFonts w:ascii="Times New Roman" w:hAnsi="Times New Roman" w:cs="Times New Roman"/>
+          <w:b/>
+          <w:bCs/>
+          <w:sz w:val="32"/>
+          <w:szCs w:val="32"/>
+        </w:rPr>
+      </w:pPr>
+      <w:r>
+        <w:rPr>
+          <w:rFonts w:ascii="Times New Roman" w:hAnsi="Times New Roman" w:cs="Times New Roman"/>
+          <w:b/>
+          <w:bCs/>
+          <w:sz w:val="32"/>
+          <w:szCs w:val="32"/>
+        </w:rPr>
+        <w:t xml:space="preserve">Results: </w:t>
+      </w:r>
+      <w:r>
+        <w:rPr>
+          <w:rFonts w:ascii="Times New Roman" w:hAnsi="Times New Roman" w:cs="Times New Roman"/>
+          <w:sz w:val="32"/>
+          <w:szCs w:val="32"/>
+        </w:rPr>
+        <w:t>Failed</w:t>
+      </w:r>
+    </w:p>
+    <w:p>
+      <w:pPr>
+        <w:rPr>
+          <w:rFonts w:ascii="Times New Roman" w:hAnsi="Times New Roman" w:cs="Times New Roman"/>
+          <w:sz w:val="32"/>
+          <w:szCs w:val="32"/>
+        </w:rPr>
+      </w:pPr>
+      <w:r>
+        <w:rPr>
+          <w:rFonts w:ascii="Times New Roman" w:hAnsi="Times New Roman" w:cs="Times New Roman"/>
+          <w:b/>
+          <w:bCs/>
+          <w:sz w:val="32"/>
+          <w:szCs w:val="32"/>
+        </w:rPr>
+        <w:t>Reason of Failure</w:t>
+      </w:r>
+      <w:r>
+        <w:rPr>
+          <w:rFonts w:ascii="Times New Roman" w:hAnsi="Times New Roman" w:cs="Times New Roman"/>
+          <w:sz w:val="32"/>
+          <w:szCs w:val="32"/>
+        </w:rPr>
+        <w:t>:  Selenium couldn’t accept it as input.</w:t>
+      </w:r>
+    </w:p>
+    <w:p>
+      <w:pPr>
+        <w:rPr>
+          <w:rFonts w:ascii="Times New Roman" w:hAnsi="Times New Roman" w:cs="Times New Roman"/>
+          <w:b/>
+          <w:bCs/>
+          <w:sz w:val="32"/>
+          <w:szCs w:val="32"/>
+        </w:rPr>
+      </w:pPr>
+      <w:r>
+        <w:rPr>
+          <w:rFonts w:ascii="Times New Roman" w:hAnsi="Times New Roman" w:cs="Times New Roman"/>
+          <w:b/>
+          <w:bCs/>
+          <w:sz w:val="32"/>
+          <w:szCs w:val="32"/>
+        </w:rPr>
+        <w:t>Error Message:</w:t>
+      </w:r>
+    </w:p>
+    <w:p>
+      <w:pPr>
+        <w:rPr>
+          <w:rFonts w:ascii="Times New Roman" w:hAnsi="Times New Roman" w:cs="Times New Roman"/>
+          <w:sz w:val="32"/>
+          <w:szCs w:val="32"/>
+        </w:rPr>
+      </w:pPr>
+      <w:proofErr w:type="spellStart"/>
+      <w:proofErr w:type="gramStart"/>
+      <w:r>
+        <w:rPr>
+          <w:rFonts w:ascii="Times New Roman" w:hAnsi="Times New Roman" w:cs="Times New Roman"/>
+          <w:sz w:val="32"/>
+          <w:szCs w:val="32"/>
+        </w:rPr>
+        <w:t>selenium.common</w:t>
+      </w:r>
+      <w:proofErr w:type="gramEnd"/>
+      <w:r>
+        <w:rPr>
+          <w:rFonts w:ascii="Times New Roman" w:hAnsi="Times New Roman" w:cs="Times New Roman"/>
+          <w:sz w:val="32"/>
+          <w:szCs w:val="32"/>
+        </w:rPr>
+        <w:t>.exceptions.WebDriverException</w:t>
+      </w:r>
+      <w:proofErr w:type="spellEnd"/>
+      <w:r>
+        <w:rPr>
+          <w:rFonts w:ascii="Times New Roman" w:hAnsi="Times New Roman" w:cs="Times New Roman"/>
+          <w:sz w:val="32"/>
+          <w:szCs w:val="32"/>
+        </w:rPr>
+        <w:t xml:space="preserve">: Message: unknown error: </w:t>
+      </w:r>
+      <w:proofErr w:type="spellStart"/>
+      <w:r>
+        <w:rPr>
+          <w:rFonts w:ascii="Times New Roman" w:hAnsi="Times New Roman" w:cs="Times New Roman"/>
+          <w:sz w:val="32"/>
+          <w:szCs w:val="32"/>
+        </w:rPr>
+        <w:t>ChromeDriver</w:t>
+      </w:r>
+      <w:proofErr w:type="spellEnd"/>
+      <w:r>
+        <w:rPr>
+          <w:rFonts w:ascii="Times New Roman" w:hAnsi="Times New Roman" w:cs="Times New Roman"/>
+          <w:sz w:val="32"/>
+          <w:szCs w:val="32"/>
+        </w:rPr>
+        <w:t xml:space="preserve"> only supports characters in the BMP</w:t>
+      </w:r>
+    </w:p>
+    <w:p>
+      <w:pPr>
+        <w:rPr>
+          <w:rFonts w:ascii="Times New Roman" w:hAnsi="Times New Roman" w:cs="Times New Roman"/>
+          <w:sz w:val="32"/>
+          <w:szCs w:val="32"/>
+        </w:rPr>
+      </w:pPr>
+      <w:proofErr w:type="gramStart"/>
+      <w:r>
+        <w:rPr>
+          <w:rFonts w:ascii="Times New Roman" w:hAnsi="Times New Roman" w:cs="Times New Roman"/>
+          <w:sz w:val="32"/>
+          <w:szCs w:val="32"/>
+        </w:rPr>
+        <w:t>E(</w:t>
+      </w:r>
+      <w:proofErr w:type="gramEnd"/>
+      <w:r>
+        <w:rPr>
+          <w:rFonts w:ascii="Times New Roman" w:hAnsi="Times New Roman" w:cs="Times New Roman"/>
+          <w:sz w:val="32"/>
+          <w:szCs w:val="32"/>
+        </w:rPr>
+        <w:t>Session info: chrome=78.0.3904.108)</w:t>
+      </w:r>
+    </w:p>
+    <w:p>
+      <w:pPr>
+        <w:rPr>
+          <w:rFonts w:ascii="Times New Roman" w:hAnsi="Times New Roman" w:cs="Times New Roman"/>
+          <w:b/>
+          <w:bCs/>
+          <w:sz w:val="32"/>
+          <w:szCs w:val="32"/>
+          <w:u w:val="single"/>
+        </w:rPr>
+      </w:pPr>
+      <w:r>
+        <w:rPr>
+          <w:rFonts w:ascii="Times New Roman" w:hAnsi="Times New Roman" w:cs="Times New Roman"/>
+          <w:b/>
+          <w:bCs/>
+          <w:sz w:val="32"/>
+          <w:szCs w:val="32"/>
+          <w:u w:val="single"/>
+        </w:rPr>
+        <w:t xml:space="preserve">Test Case </w:t>
+      </w:r>
+      <w:r>
+        <w:rPr>
+          <w:rFonts w:ascii="Times New Roman" w:hAnsi="Times New Roman" w:cs="Times New Roman"/>
+          <w:b/>
+          <w:bCs/>
+          <w:sz w:val="32"/>
+          <w:szCs w:val="32"/>
+          <w:u w:val="single"/>
+        </w:rPr>
+        <w:t>5</w:t>
+      </w:r>
+    </w:p>
+    <w:p>
+      <w:pPr>
+        <w:rPr>
+          <w:rFonts w:ascii="Times New Roman" w:hAnsi="Times New Roman" w:cs="Times New Roman"/>
+          <w:b/>
+          <w:bCs/>
+          <w:sz w:val="32"/>
+          <w:szCs w:val="32"/>
+        </w:rPr>
+      </w:pPr>
+      <w:r>
+        <w:rPr>
+          <w:rFonts w:ascii="Times New Roman" w:hAnsi="Times New Roman" w:cs="Times New Roman"/>
+          <w:b/>
+          <w:bCs/>
+          <w:sz w:val="32"/>
+          <w:szCs w:val="32"/>
+        </w:rPr>
+        <w:t xml:space="preserve">Results: </w:t>
+      </w:r>
+      <w:r>
+        <w:rPr>
+          <w:rFonts w:ascii="Times New Roman" w:hAnsi="Times New Roman" w:cs="Times New Roman"/>
+          <w:sz w:val="32"/>
+          <w:szCs w:val="32"/>
+        </w:rPr>
+        <w:t>Failed</w:t>
+      </w:r>
+    </w:p>
+    <w:p>
+      <w:pPr>
+        <w:rPr>
+          <w:rFonts w:ascii="Times New Roman" w:hAnsi="Times New Roman" w:cs="Times New Roman"/>
+          <w:sz w:val="32"/>
+          <w:szCs w:val="32"/>
+        </w:rPr>
+      </w:pPr>
+      <w:r>
+        <w:rPr>
+          <w:rFonts w:ascii="Times New Roman" w:hAnsi="Times New Roman" w:cs="Times New Roman"/>
+          <w:b/>
+          <w:bCs/>
+          <w:sz w:val="32"/>
+          <w:szCs w:val="32"/>
+        </w:rPr>
+        <w:lastRenderedPageBreak/>
+        <w:t>Reason of Failure</w:t>
+      </w:r>
+      <w:r>
+        <w:rPr>
+          <w:rFonts w:ascii="Times New Roman" w:hAnsi="Times New Roman" w:cs="Times New Roman"/>
+          <w:sz w:val="32"/>
+          <w:szCs w:val="32"/>
+        </w:rPr>
+        <w:t xml:space="preserve">:  </w:t>
+      </w:r>
+      <w:r>
+        <w:rPr>
+          <w:rFonts w:ascii="Times New Roman" w:hAnsi="Times New Roman" w:cs="Times New Roman"/>
+          <w:sz w:val="32"/>
+          <w:szCs w:val="32"/>
+        </w:rPr>
+        <w:t xml:space="preserve">Environment error. Spent 1 day searching for solution. Seen a video an Indian guy on </w:t>
+      </w:r>
+      <w:proofErr w:type="spellStart"/>
+      <w:r>
+        <w:rPr>
+          <w:rFonts w:ascii="Times New Roman" w:hAnsi="Times New Roman" w:cs="Times New Roman"/>
+          <w:sz w:val="32"/>
+          <w:szCs w:val="32"/>
+        </w:rPr>
+        <w:t>youtube</w:t>
+      </w:r>
+      <w:proofErr w:type="spellEnd"/>
+      <w:r>
+        <w:rPr>
+          <w:rFonts w:ascii="Times New Roman" w:hAnsi="Times New Roman" w:cs="Times New Roman"/>
+          <w:sz w:val="32"/>
+          <w:szCs w:val="32"/>
+        </w:rPr>
+        <w:t xml:space="preserve"> trying to fix the error but to no avail.</w:t>
+      </w:r>
+    </w:p>
+    <w:p>
+      <w:pPr>
+        <w:rPr>
+          <w:rFonts w:ascii="Times New Roman" w:hAnsi="Times New Roman" w:cs="Times New Roman"/>
+          <w:b/>
+          <w:bCs/>
+          <w:sz w:val="32"/>
+          <w:szCs w:val="32"/>
+        </w:rPr>
+      </w:pPr>
+      <w:r>
+        <w:rPr>
+          <w:rFonts w:ascii="Times New Roman" w:hAnsi="Times New Roman" w:cs="Times New Roman"/>
+          <w:b/>
+          <w:bCs/>
+          <w:sz w:val="32"/>
+          <w:szCs w:val="32"/>
+        </w:rPr>
+        <w:t>Error Message:</w:t>
+      </w:r>
+    </w:p>
+    <w:p>
+      <w:pPr>
+        <w:rPr>
+          <w:rFonts w:ascii="Times New Roman" w:hAnsi="Times New Roman" w:cs="Times New Roman"/>
+          <w:sz w:val="32"/>
+          <w:szCs w:val="32"/>
+        </w:rPr>
+      </w:pPr>
+      <w:r>
+        <w:rPr>
+          <w:rFonts w:ascii="Times New Roman" w:hAnsi="Times New Roman" w:cs="Times New Roman"/>
+          <w:sz w:val="32"/>
+          <w:szCs w:val="32"/>
+        </w:rPr>
+        <w:t>% (</w:t>
+      </w:r>
+      <w:proofErr w:type="spellStart"/>
+      <w:r>
+        <w:rPr>
+          <w:rFonts w:ascii="Times New Roman" w:hAnsi="Times New Roman" w:cs="Times New Roman"/>
+          <w:sz w:val="32"/>
+          <w:szCs w:val="32"/>
+        </w:rPr>
+        <w:t>desc</w:t>
+      </w:r>
+      <w:proofErr w:type="spellEnd"/>
+      <w:r>
+        <w:rPr>
+          <w:rFonts w:ascii="Times New Roman" w:hAnsi="Times New Roman" w:cs="Times New Roman"/>
+          <w:sz w:val="32"/>
+          <w:szCs w:val="32"/>
+        </w:rPr>
+        <w:t>, ENVIRONMENT_VARIABLE))</w:t>
+      </w:r>
+    </w:p>
+    <w:p>
+      <w:pPr>
+        <w:rPr>
+          <w:rFonts w:ascii="Times New Roman" w:hAnsi="Times New Roman" w:cs="Times New Roman"/>
+          <w:sz w:val="32"/>
+          <w:szCs w:val="32"/>
+        </w:rPr>
+      </w:pPr>
+      <w:r>
+        <w:rPr>
+          <w:rFonts w:ascii="Times New Roman" w:hAnsi="Times New Roman" w:cs="Times New Roman"/>
+          <w:sz w:val="32"/>
+          <w:szCs w:val="32"/>
+        </w:rPr>
+        <w:t xml:space="preserve">E   </w:t>
+      </w:r>
+      <w:proofErr w:type="spellStart"/>
+      <w:proofErr w:type="gramStart"/>
+      <w:r>
+        <w:rPr>
+          <w:rFonts w:ascii="Times New Roman" w:hAnsi="Times New Roman" w:cs="Times New Roman"/>
+          <w:sz w:val="32"/>
+          <w:szCs w:val="32"/>
+        </w:rPr>
+        <w:t>django.core</w:t>
+      </w:r>
+      <w:proofErr w:type="gramEnd"/>
+      <w:r>
+        <w:rPr>
+          <w:rFonts w:ascii="Times New Roman" w:hAnsi="Times New Roman" w:cs="Times New Roman"/>
+          <w:sz w:val="32"/>
+          <w:szCs w:val="32"/>
+        </w:rPr>
+        <w:t>.exceptions.ImproperlyConfigured</w:t>
+      </w:r>
+      <w:proofErr w:type="spellEnd"/>
+      <w:r>
+        <w:rPr>
+          <w:rFonts w:ascii="Times New Roman" w:hAnsi="Times New Roman" w:cs="Times New Roman"/>
+          <w:sz w:val="32"/>
+          <w:szCs w:val="32"/>
+        </w:rPr>
+        <w:t xml:space="preserve">: Requested setting INSTALLED_APPS, but settings are not configured. You must either define the environment variable DJANGO_SETTINGS_MODULE or call </w:t>
+      </w:r>
+      <w:proofErr w:type="spellStart"/>
+      <w:proofErr w:type="gramStart"/>
+      <w:r>
+        <w:rPr>
+          <w:rFonts w:ascii="Times New Roman" w:hAnsi="Times New Roman" w:cs="Times New Roman"/>
+          <w:sz w:val="32"/>
+          <w:szCs w:val="32"/>
+        </w:rPr>
+        <w:t>settings.configure</w:t>
+      </w:r>
+      <w:proofErr w:type="spellEnd"/>
+      <w:proofErr w:type="gramEnd"/>
+      <w:r>
+        <w:rPr>
+          <w:rFonts w:ascii="Times New Roman" w:hAnsi="Times New Roman" w:cs="Times New Roman"/>
+          <w:sz w:val="32"/>
+          <w:szCs w:val="32"/>
+        </w:rPr>
+        <w:t>() before accessing settings.</w:t>
+      </w:r>
+    </w:p>
+    <w:p>
+      <w:pPr>
+        <w:rPr>
+          <w:rFonts w:ascii="Times New Roman" w:hAnsi="Times New Roman" w:cs="Times New Roman"/>
+          <w:sz w:val="32"/>
+          <w:szCs w:val="32"/>
+        </w:rPr>
+      </w:pPr>
+    </w:p>
+    <w:p>
+      <w:pPr>
+        <w:rPr>
+          <w:rFonts w:ascii="Times New Roman" w:hAnsi="Times New Roman" w:cs="Times New Roman"/>
+          <w:b/>
+          <w:bCs/>
+          <w:sz w:val="32"/>
+          <w:szCs w:val="32"/>
+          <w:u w:val="single"/>
+        </w:rPr>
+      </w:pPr>
+      <w:r>
+        <w:rPr>
+          <w:rFonts w:ascii="Times New Roman" w:hAnsi="Times New Roman" w:cs="Times New Roman"/>
+          <w:b/>
+          <w:bCs/>
+          <w:sz w:val="32"/>
+          <w:szCs w:val="32"/>
+          <w:u w:val="single"/>
+        </w:rPr>
+        <w:t xml:space="preserve">Test Case </w:t>
+      </w:r>
+      <w:r>
+        <w:rPr>
+          <w:rFonts w:ascii="Times New Roman" w:hAnsi="Times New Roman" w:cs="Times New Roman"/>
+          <w:b/>
+          <w:bCs/>
+          <w:sz w:val="32"/>
+          <w:szCs w:val="32"/>
+          <w:u w:val="single"/>
+        </w:rPr>
+        <w:t>6</w:t>
+      </w:r>
+    </w:p>
+    <w:p>
+      <w:pPr>
+        <w:rPr>
+          <w:rFonts w:ascii="Times New Roman" w:hAnsi="Times New Roman" w:cs="Times New Roman"/>
+          <w:b/>
+          <w:bCs/>
+          <w:sz w:val="32"/>
+          <w:szCs w:val="32"/>
+        </w:rPr>
+      </w:pPr>
+      <w:r>
+        <w:rPr>
+          <w:rFonts w:ascii="Times New Roman" w:hAnsi="Times New Roman" w:cs="Times New Roman"/>
+          <w:b/>
+          <w:bCs/>
+          <w:sz w:val="32"/>
+          <w:szCs w:val="32"/>
+        </w:rPr>
+        <w:t xml:space="preserve">Results: </w:t>
+      </w:r>
+      <w:r>
+        <w:rPr>
+          <w:rFonts w:ascii="Times New Roman" w:hAnsi="Times New Roman" w:cs="Times New Roman"/>
+          <w:sz w:val="32"/>
+          <w:szCs w:val="32"/>
+        </w:rPr>
+        <w:t>Failed</w:t>
+      </w:r>
+    </w:p>
+    <w:p>
+      <w:pPr>
+        <w:rPr>
+          <w:rFonts w:ascii="Times New Roman" w:hAnsi="Times New Roman" w:cs="Times New Roman"/>
+          <w:sz w:val="32"/>
+          <w:szCs w:val="32"/>
+        </w:rPr>
+      </w:pPr>
+      <w:r>
+        <w:rPr>
+          <w:rFonts w:ascii="Times New Roman" w:hAnsi="Times New Roman" w:cs="Times New Roman"/>
+          <w:b/>
+          <w:bCs/>
+          <w:sz w:val="32"/>
+          <w:szCs w:val="32"/>
+        </w:rPr>
+        <w:t>Reason of Failure</w:t>
+      </w:r>
+      <w:r>
+        <w:rPr>
+          <w:rFonts w:ascii="Times New Roman" w:hAnsi="Times New Roman" w:cs="Times New Roman"/>
+          <w:sz w:val="32"/>
+          <w:szCs w:val="32"/>
+        </w:rPr>
+        <w:t xml:space="preserve">:  Environment error. Spent 1 day searching for solution. Seen a video an Indian guy on </w:t>
+      </w:r>
+      <w:proofErr w:type="spellStart"/>
+      <w:r>
+        <w:rPr>
+          <w:rFonts w:ascii="Times New Roman" w:hAnsi="Times New Roman" w:cs="Times New Roman"/>
+          <w:sz w:val="32"/>
+          <w:szCs w:val="32"/>
+        </w:rPr>
+        <w:t>youtube</w:t>
+      </w:r>
+      <w:proofErr w:type="spellEnd"/>
+      <w:r>
+        <w:rPr>
+          <w:rFonts w:ascii="Times New Roman" w:hAnsi="Times New Roman" w:cs="Times New Roman"/>
+          <w:sz w:val="32"/>
+          <w:szCs w:val="32"/>
+        </w:rPr>
+        <w:t xml:space="preserve"> trying to fix the error but to no avail.</w:t>
+      </w:r>
+    </w:p>
+    <w:p>
+      <w:pPr>
+        <w:rPr>
+          <w:rFonts w:ascii="Times New Roman" w:hAnsi="Times New Roman" w:cs="Times New Roman"/>
+          <w:b/>
+          <w:bCs/>
+          <w:sz w:val="32"/>
+          <w:szCs w:val="32"/>
+        </w:rPr>
+      </w:pPr>
+      <w:r>
+        <w:rPr>
+          <w:rFonts w:ascii="Times New Roman" w:hAnsi="Times New Roman" w:cs="Times New Roman"/>
+          <w:b/>
+          <w:bCs/>
+          <w:sz w:val="32"/>
+          <w:szCs w:val="32"/>
+        </w:rPr>
+        <w:t>Error Message:</w:t>
+      </w:r>
+    </w:p>
+    <w:p>
+      <w:pPr>
+        <w:rPr>
+          <w:rFonts w:ascii="Times New Roman" w:hAnsi="Times New Roman" w:cs="Times New Roman"/>
+          <w:sz w:val="32"/>
+          <w:szCs w:val="32"/>
+        </w:rPr>
+      </w:pPr>
+      <w:r>
+        <w:rPr>
+          <w:rFonts w:ascii="Times New Roman" w:hAnsi="Times New Roman" w:cs="Times New Roman"/>
+          <w:sz w:val="32"/>
+          <w:szCs w:val="32"/>
+        </w:rPr>
+        <w:t>% (</w:t>
+      </w:r>
+      <w:proofErr w:type="spellStart"/>
+      <w:r>
+        <w:rPr>
+          <w:rFonts w:ascii="Times New Roman" w:hAnsi="Times New Roman" w:cs="Times New Roman"/>
+          <w:sz w:val="32"/>
+          <w:szCs w:val="32"/>
+        </w:rPr>
+        <w:t>desc</w:t>
+      </w:r>
+      <w:proofErr w:type="spellEnd"/>
+      <w:r>
+        <w:rPr>
+          <w:rFonts w:ascii="Times New Roman" w:hAnsi="Times New Roman" w:cs="Times New Roman"/>
+          <w:sz w:val="32"/>
+          <w:szCs w:val="32"/>
+        </w:rPr>
+        <w:t>, ENVIRONMENT_VARIABLE))</w:t>
+      </w:r>
+    </w:p>
+    <w:p>
+      <w:pPr>
+        <w:rPr>
+          <w:rFonts w:ascii="Times New Roman" w:hAnsi="Times New Roman" w:cs="Times New Roman"/>
+          <w:sz w:val="32"/>
+          <w:szCs w:val="32"/>
+        </w:rPr>
+      </w:pPr>
+      <w:r>
+        <w:rPr>
+          <w:rFonts w:ascii="Times New Roman" w:hAnsi="Times New Roman" w:cs="Times New Roman"/>
+          <w:sz w:val="32"/>
+          <w:szCs w:val="32"/>
+        </w:rPr>
+        <w:t xml:space="preserve">E   </w:t>
+      </w:r>
+      <w:proofErr w:type="spellStart"/>
+      <w:proofErr w:type="gramStart"/>
+      <w:r>
+        <w:rPr>
+          <w:rFonts w:ascii="Times New Roman" w:hAnsi="Times New Roman" w:cs="Times New Roman"/>
+          <w:sz w:val="32"/>
+          <w:szCs w:val="32"/>
+        </w:rPr>
+        <w:t>django.core</w:t>
+      </w:r>
+      <w:proofErr w:type="gramEnd"/>
+      <w:r>
+        <w:rPr>
+          <w:rFonts w:ascii="Times New Roman" w:hAnsi="Times New Roman" w:cs="Times New Roman"/>
+          <w:sz w:val="32"/>
+          <w:szCs w:val="32"/>
+        </w:rPr>
+        <w:t>.exceptions.ImproperlyConfigured</w:t>
+      </w:r>
+      <w:proofErr w:type="spellEnd"/>
+      <w:r>
+        <w:rPr>
+          <w:rFonts w:ascii="Times New Roman" w:hAnsi="Times New Roman" w:cs="Times New Roman"/>
+          <w:sz w:val="32"/>
+          <w:szCs w:val="32"/>
+        </w:rPr>
+        <w:t xml:space="preserve">: Requested setting INSTALLED_APPS, but settings are not configured. You must either define the environment variable DJANGO_SETTINGS_MODULE or call </w:t>
+      </w:r>
+      <w:proofErr w:type="spellStart"/>
+      <w:proofErr w:type="gramStart"/>
+      <w:r>
+        <w:rPr>
+          <w:rFonts w:ascii="Times New Roman" w:hAnsi="Times New Roman" w:cs="Times New Roman"/>
+          <w:sz w:val="32"/>
+          <w:szCs w:val="32"/>
+        </w:rPr>
+        <w:t>settings.configure</w:t>
+      </w:r>
+      <w:proofErr w:type="spellEnd"/>
+      <w:proofErr w:type="gramEnd"/>
+      <w:r>
+        <w:rPr>
+          <w:rFonts w:ascii="Times New Roman" w:hAnsi="Times New Roman" w:cs="Times New Roman"/>
+          <w:sz w:val="32"/>
+          <w:szCs w:val="32"/>
+        </w:rPr>
+        <w:t>() before accessing settings.</w:t>
+      </w:r>
+    </w:p>
+    <w:p>
+      <w:pPr>
+        <w:rPr>
+          <w:rFonts w:ascii="Times New Roman" w:hAnsi="Times New Roman" w:cs="Times New Roman"/>
+          <w:b/>
+          <w:bCs/>
+          <w:sz w:val="32"/>
+          <w:szCs w:val="32"/>
+          <w:u w:val="single"/>
+        </w:rPr>
+      </w:pPr>
+      <w:r>
+        <w:rPr>
+          <w:rFonts w:ascii="Times New Roman" w:hAnsi="Times New Roman" w:cs="Times New Roman"/>
+          <w:b/>
+          <w:bCs/>
+          <w:sz w:val="32"/>
+          <w:szCs w:val="32"/>
+          <w:u w:val="single"/>
+        </w:rPr>
+        <w:t xml:space="preserve">Test Case </w:t>
+      </w:r>
+      <w:r>
+        <w:rPr>
+          <w:rFonts w:ascii="Times New Roman" w:hAnsi="Times New Roman" w:cs="Times New Roman"/>
+          <w:b/>
+          <w:bCs/>
+          <w:sz w:val="32"/>
+          <w:szCs w:val="32"/>
+          <w:u w:val="single"/>
+        </w:rPr>
+        <w:t>7</w:t>
+      </w:r>
+    </w:p>
+    <w:p>
+      <w:pPr>
+        <w:rPr>
+          <w:rFonts w:ascii="Times New Roman" w:hAnsi="Times New Roman" w:cs="Times New Roman"/>
+          <w:b/>
+          <w:bCs/>
+          <w:sz w:val="32"/>
+          <w:szCs w:val="32"/>
+        </w:rPr>
+      </w:pPr>
+      <w:r>
+        <w:rPr>
+          <w:rFonts w:ascii="Times New Roman" w:hAnsi="Times New Roman" w:cs="Times New Roman"/>
+          <w:b/>
+          <w:bCs/>
+          <w:sz w:val="32"/>
+          <w:szCs w:val="32"/>
+        </w:rPr>
+        <w:t xml:space="preserve">Results: </w:t>
+      </w:r>
+      <w:r>
+        <w:rPr>
+          <w:rFonts w:ascii="Times New Roman" w:hAnsi="Times New Roman" w:cs="Times New Roman"/>
+          <w:sz w:val="32"/>
+          <w:szCs w:val="32"/>
+        </w:rPr>
+        <w:t>Failed</w:t>
+      </w:r>
+    </w:p>
+    <w:p>
+      <w:pPr>
+        <w:rPr>
+          <w:rFonts w:ascii="Times New Roman" w:hAnsi="Times New Roman" w:cs="Times New Roman"/>
+          <w:sz w:val="32"/>
+          <w:szCs w:val="32"/>
+        </w:rPr>
+      </w:pPr>
+      <w:r>
+        <w:rPr>
+          <w:rFonts w:ascii="Times New Roman" w:hAnsi="Times New Roman" w:cs="Times New Roman"/>
+          <w:b/>
+          <w:bCs/>
+          <w:sz w:val="32"/>
+          <w:szCs w:val="32"/>
+        </w:rPr>
+        <w:t>Reason of Failure</w:t>
+      </w:r>
+      <w:r>
+        <w:rPr>
+          <w:rFonts w:ascii="Times New Roman" w:hAnsi="Times New Roman" w:cs="Times New Roman"/>
+          <w:sz w:val="32"/>
+          <w:szCs w:val="32"/>
+        </w:rPr>
+        <w:t xml:space="preserve">:  Environment error. Spent 1 day searching for solution. Seen a video an Indian guy on </w:t>
+      </w:r>
+      <w:proofErr w:type="spellStart"/>
+      <w:r>
+        <w:rPr>
+          <w:rFonts w:ascii="Times New Roman" w:hAnsi="Times New Roman" w:cs="Times New Roman"/>
+          <w:sz w:val="32"/>
+          <w:szCs w:val="32"/>
+        </w:rPr>
+        <w:t>youtube</w:t>
+      </w:r>
+      <w:proofErr w:type="spellEnd"/>
+      <w:r>
+        <w:rPr>
+          <w:rFonts w:ascii="Times New Roman" w:hAnsi="Times New Roman" w:cs="Times New Roman"/>
+          <w:sz w:val="32"/>
+          <w:szCs w:val="32"/>
+        </w:rPr>
+        <w:t xml:space="preserve"> trying to fix the error but to no avail.</w:t>
+      </w:r>
+    </w:p>
+    <w:p>
+      <w:pPr>
+        <w:rPr>
+          <w:rFonts w:ascii="Times New Roman" w:hAnsi="Times New Roman" w:cs="Times New Roman"/>
+          <w:b/>
+          <w:bCs/>
+          <w:sz w:val="32"/>
+          <w:szCs w:val="32"/>
+        </w:rPr>
+      </w:pPr>
+      <w:r>
+        <w:rPr>
+          <w:rFonts w:ascii="Times New Roman" w:hAnsi="Times New Roman" w:cs="Times New Roman"/>
+          <w:b/>
+          <w:bCs/>
+          <w:sz w:val="32"/>
+          <w:szCs w:val="32"/>
+        </w:rPr>
+        <w:t>Error Message:</w:t>
+      </w:r>
+    </w:p>
+    <w:p>
+      <w:pPr>
+        <w:rPr>
+          <w:rFonts w:ascii="Times New Roman" w:hAnsi="Times New Roman" w:cs="Times New Roman"/>
+          <w:sz w:val="32"/>
+          <w:szCs w:val="32"/>
+        </w:rPr>
+      </w:pPr>
+      <w:r>
+        <w:rPr>
+          <w:rFonts w:ascii="Times New Roman" w:hAnsi="Times New Roman" w:cs="Times New Roman"/>
+          <w:sz w:val="32"/>
+          <w:szCs w:val="32"/>
+        </w:rPr>
+        <w:t>% (</w:t>
+      </w:r>
+      <w:proofErr w:type="spellStart"/>
+      <w:r>
+        <w:rPr>
+          <w:rFonts w:ascii="Times New Roman" w:hAnsi="Times New Roman" w:cs="Times New Roman"/>
+          <w:sz w:val="32"/>
+          <w:szCs w:val="32"/>
+        </w:rPr>
+        <w:t>desc</w:t>
+      </w:r>
+      <w:proofErr w:type="spellEnd"/>
+      <w:r>
+        <w:rPr>
+          <w:rFonts w:ascii="Times New Roman" w:hAnsi="Times New Roman" w:cs="Times New Roman"/>
+          <w:sz w:val="32"/>
+          <w:szCs w:val="32"/>
+        </w:rPr>
+        <w:t>, ENVIRONMENT_VARIABLE))</w:t>
+      </w:r>
+    </w:p>
+    <w:p>
+      <w:pPr>
+        <w:rPr>
+          <w:rFonts w:ascii="Times New Roman" w:hAnsi="Times New Roman" w:cs="Times New Roman"/>
+          <w:sz w:val="32"/>
+          <w:szCs w:val="32"/>
+        </w:rPr>
+      </w:pPr>
+      <w:r>
+        <w:rPr>
+          <w:rFonts w:ascii="Times New Roman" w:hAnsi="Times New Roman" w:cs="Times New Roman"/>
+          <w:sz w:val="32"/>
+          <w:szCs w:val="32"/>
+        </w:rPr>
+        <w:lastRenderedPageBreak/>
+        <w:t xml:space="preserve">E   </w:t>
+      </w:r>
+      <w:proofErr w:type="spellStart"/>
+      <w:proofErr w:type="gramStart"/>
+      <w:r>
+        <w:rPr>
+          <w:rFonts w:ascii="Times New Roman" w:hAnsi="Times New Roman" w:cs="Times New Roman"/>
+          <w:sz w:val="32"/>
+          <w:szCs w:val="32"/>
+        </w:rPr>
+        <w:t>django.core</w:t>
+      </w:r>
+      <w:proofErr w:type="gramEnd"/>
+      <w:r>
+        <w:rPr>
+          <w:rFonts w:ascii="Times New Roman" w:hAnsi="Times New Roman" w:cs="Times New Roman"/>
+          <w:sz w:val="32"/>
+          <w:szCs w:val="32"/>
+        </w:rPr>
+        <w:t>.exceptions.ImproperlyConfigured</w:t>
+      </w:r>
+      <w:proofErr w:type="spellEnd"/>
+      <w:r>
+        <w:rPr>
+          <w:rFonts w:ascii="Times New Roman" w:hAnsi="Times New Roman" w:cs="Times New Roman"/>
+          <w:sz w:val="32"/>
+          <w:szCs w:val="32"/>
+        </w:rPr>
+        <w:t xml:space="preserve">: Requested setting INSTALLED_APPS, but settings are not configured. You must either define the environment variable DJANGO_SETTINGS_MODULE or call </w:t>
+      </w:r>
+      <w:proofErr w:type="spellStart"/>
+      <w:proofErr w:type="gramStart"/>
+      <w:r>
+        <w:rPr>
+          <w:rFonts w:ascii="Times New Roman" w:hAnsi="Times New Roman" w:cs="Times New Roman"/>
+          <w:sz w:val="32"/>
+          <w:szCs w:val="32"/>
+        </w:rPr>
+        <w:t>settings.configure</w:t>
+      </w:r>
+      <w:proofErr w:type="spellEnd"/>
+      <w:proofErr w:type="gramEnd"/>
+      <w:r>
+        <w:rPr>
+          <w:rFonts w:ascii="Times New Roman" w:hAnsi="Times New Roman" w:cs="Times New Roman"/>
+          <w:sz w:val="32"/>
+          <w:szCs w:val="32"/>
+        </w:rPr>
+        <w:t>() before accessing settings.</w:t>
+      </w:r>
+    </w:p>
+    <w:p>
+      <w:pPr>
+        <w:rPr>
+          <w:rFonts w:ascii="Times New Roman" w:hAnsi="Times New Roman" w:cs="Times New Roman"/>
+          <w:sz w:val="32"/>
+          <w:szCs w:val="32"/>
+        </w:rPr>
+      </w:pPr>
+    </w:p>
+    <w:p>
+      <w:pPr>
+        <w:rPr>
+          <w:rFonts w:ascii="Times New Roman" w:hAnsi="Times New Roman" w:cs="Times New Roman"/>
+          <w:sz w:val="32"/>
+          <w:szCs w:val="32"/>
+        </w:rPr>
+      </w:pPr>
+    </w:p>
+    <w:p>
+      <w:pPr>
+        <w:rPr>
+          <w:rFonts w:ascii="Times New Roman" w:hAnsi="Times New Roman" w:cs="Times New Roman"/>
+          <w:b/>
+          <w:bCs/>
+          <w:sz w:val="32"/>
+          <w:szCs w:val="32"/>
+          <w:u w:val="single"/>
+        </w:rPr>
+      </w:pPr>
+      <w:r>
+        <w:rPr>
+          <w:rFonts w:ascii="Times New Roman" w:hAnsi="Times New Roman" w:cs="Times New Roman"/>
+          <w:b/>
+          <w:bCs/>
+          <w:sz w:val="32"/>
+          <w:szCs w:val="32"/>
+          <w:u w:val="single"/>
+        </w:rPr>
+        <w:t xml:space="preserve">Test Case </w:t>
+      </w:r>
+      <w:r>
+        <w:rPr>
+          <w:rFonts w:ascii="Times New Roman" w:hAnsi="Times New Roman" w:cs="Times New Roman"/>
+          <w:b/>
+          <w:bCs/>
+          <w:sz w:val="32"/>
+          <w:szCs w:val="32"/>
+          <w:u w:val="single"/>
+        </w:rPr>
+        <w:t>8</w:t>
+      </w:r>
+    </w:p>
+    <w:p>
+      <w:pPr>
+        <w:rPr>
+          <w:rFonts w:ascii="Times New Roman" w:hAnsi="Times New Roman" w:cs="Times New Roman"/>
+          <w:b/>
+          <w:bCs/>
+          <w:sz w:val="32"/>
+          <w:szCs w:val="32"/>
+        </w:rPr>
+      </w:pPr>
+      <w:r>
+        <w:rPr>
+          <w:rFonts w:ascii="Times New Roman" w:hAnsi="Times New Roman" w:cs="Times New Roman"/>
+          <w:b/>
+          <w:bCs/>
+          <w:sz w:val="32"/>
+          <w:szCs w:val="32"/>
+        </w:rPr>
+        <w:t xml:space="preserve">Results: </w:t>
+      </w:r>
+      <w:r>
+        <w:rPr>
+          <w:rFonts w:ascii="Times New Roman" w:hAnsi="Times New Roman" w:cs="Times New Roman"/>
+          <w:sz w:val="32"/>
+          <w:szCs w:val="32"/>
+        </w:rPr>
+        <w:t>Failed</w:t>
+      </w:r>
+    </w:p>
+    <w:p>
+      <w:pPr>
+        <w:rPr>
+          <w:rFonts w:ascii="Times New Roman" w:hAnsi="Times New Roman" w:cs="Times New Roman"/>
+          <w:sz w:val="32"/>
+          <w:szCs w:val="32"/>
+        </w:rPr>
+      </w:pPr>
+      <w:r>
+        <w:rPr>
+          <w:rFonts w:ascii="Times New Roman" w:hAnsi="Times New Roman" w:cs="Times New Roman"/>
+          <w:b/>
+          <w:bCs/>
+          <w:sz w:val="32"/>
+          <w:szCs w:val="32"/>
+        </w:rPr>
+        <w:t>Reason of Failure</w:t>
+      </w:r>
+      <w:r>
+        <w:rPr>
+          <w:rFonts w:ascii="Times New Roman" w:hAnsi="Times New Roman" w:cs="Times New Roman"/>
+          <w:sz w:val="32"/>
+          <w:szCs w:val="32"/>
+        </w:rPr>
+        <w:t xml:space="preserve">:  Environment error. Spent 1 day searching for solution. Seen a video an Indian guy on </w:t>
+      </w:r>
+      <w:proofErr w:type="spellStart"/>
+      <w:r>
+        <w:rPr>
+          <w:rFonts w:ascii="Times New Roman" w:hAnsi="Times New Roman" w:cs="Times New Roman"/>
+          <w:sz w:val="32"/>
+          <w:szCs w:val="32"/>
+        </w:rPr>
+        <w:t>youtube</w:t>
+      </w:r>
+      <w:proofErr w:type="spellEnd"/>
+      <w:r>
+        <w:rPr>
+          <w:rFonts w:ascii="Times New Roman" w:hAnsi="Times New Roman" w:cs="Times New Roman"/>
+          <w:sz w:val="32"/>
+          <w:szCs w:val="32"/>
+        </w:rPr>
+        <w:t xml:space="preserve"> trying to fix the error but to no avail.</w:t>
+      </w:r>
+    </w:p>
+    <w:p>
+      <w:pPr>
+        <w:rPr>
+          <w:rFonts w:ascii="Times New Roman" w:hAnsi="Times New Roman" w:cs="Times New Roman"/>
+          <w:b/>
+          <w:bCs/>
+          <w:sz w:val="32"/>
+          <w:szCs w:val="32"/>
+        </w:rPr>
+      </w:pPr>
+      <w:r>
+        <w:rPr>
+          <w:rFonts w:ascii="Times New Roman" w:hAnsi="Times New Roman" w:cs="Times New Roman"/>
+          <w:b/>
+          <w:bCs/>
+          <w:sz w:val="32"/>
+          <w:szCs w:val="32"/>
+        </w:rPr>
+        <w:t>Error Message:</w:t>
+      </w:r>
+    </w:p>
+    <w:p>
+      <w:pPr>
+        <w:rPr>
+          <w:rFonts w:ascii="Times New Roman" w:hAnsi="Times New Roman" w:cs="Times New Roman"/>
+          <w:sz w:val="32"/>
+          <w:szCs w:val="32"/>
+        </w:rPr>
+      </w:pPr>
+      <w:r>
+        <w:rPr>
+          <w:rFonts w:ascii="Times New Roman" w:hAnsi="Times New Roman" w:cs="Times New Roman"/>
+          <w:sz w:val="32"/>
+          <w:szCs w:val="32"/>
+        </w:rPr>
+        <w:t>% (</w:t>
+      </w:r>
+      <w:proofErr w:type="spellStart"/>
+      <w:r>
+        <w:rPr>
+          <w:rFonts w:ascii="Times New Roman" w:hAnsi="Times New Roman" w:cs="Times New Roman"/>
+          <w:sz w:val="32"/>
+          <w:szCs w:val="32"/>
+        </w:rPr>
+        <w:t>desc</w:t>
+      </w:r>
+      <w:proofErr w:type="spellEnd"/>
+      <w:r>
+        <w:rPr>
+          <w:rFonts w:ascii="Times New Roman" w:hAnsi="Times New Roman" w:cs="Times New Roman"/>
+          <w:sz w:val="32"/>
+          <w:szCs w:val="32"/>
+        </w:rPr>
+        <w:t>, ENVIRONMENT_VARIABLE))</w:t>
+      </w:r>
+    </w:p>
+    <w:p>
+      <w:pPr>
+        <w:rPr>
+          <w:rFonts w:ascii="Times New Roman" w:hAnsi="Times New Roman" w:cs="Times New Roman"/>
+          <w:sz w:val="32"/>
+          <w:szCs w:val="32"/>
+        </w:rPr>
+      </w:pPr>
+      <w:r>
+        <w:rPr>
+          <w:rFonts w:ascii="Times New Roman" w:hAnsi="Times New Roman" w:cs="Times New Roman"/>
+          <w:sz w:val="32"/>
+          <w:szCs w:val="32"/>
+        </w:rPr>
+        <w:t xml:space="preserve">E   </w:t>
+      </w:r>
+      <w:proofErr w:type="spellStart"/>
+      <w:proofErr w:type="gramStart"/>
+      <w:r>
+        <w:rPr>
+          <w:rFonts w:ascii="Times New Roman" w:hAnsi="Times New Roman" w:cs="Times New Roman"/>
+          <w:sz w:val="32"/>
+          <w:szCs w:val="32"/>
+        </w:rPr>
+        <w:t>django.core</w:t>
+      </w:r>
+      <w:proofErr w:type="gramEnd"/>
+      <w:r>
+        <w:rPr>
+          <w:rFonts w:ascii="Times New Roman" w:hAnsi="Times New Roman" w:cs="Times New Roman"/>
+          <w:sz w:val="32"/>
+          <w:szCs w:val="32"/>
+        </w:rPr>
+        <w:t>.exceptions.ImproperlyConfigured</w:t>
+      </w:r>
+      <w:proofErr w:type="spellEnd"/>
+      <w:r>
+        <w:rPr>
+          <w:rFonts w:ascii="Times New Roman" w:hAnsi="Times New Roman" w:cs="Times New Roman"/>
+          <w:sz w:val="32"/>
+          <w:szCs w:val="32"/>
+        </w:rPr>
+        <w:t xml:space="preserve">: Requested setting INSTALLED_APPS, but settings are not configured. You must either define the environment variable DJANGO_SETTINGS_MODULE or call </w:t>
+      </w:r>
+      <w:proofErr w:type="spellStart"/>
+      <w:proofErr w:type="gramStart"/>
+      <w:r>
+        <w:rPr>
+          <w:rFonts w:ascii="Times New Roman" w:hAnsi="Times New Roman" w:cs="Times New Roman"/>
+          <w:sz w:val="32"/>
+          <w:szCs w:val="32"/>
+        </w:rPr>
+        <w:t>settings.configure</w:t>
+      </w:r>
+      <w:proofErr w:type="spellEnd"/>
+      <w:proofErr w:type="gramEnd"/>
+      <w:r>
+        <w:rPr>
+          <w:rFonts w:ascii="Times New Roman" w:hAnsi="Times New Roman" w:cs="Times New Roman"/>
+          <w:sz w:val="32"/>
+          <w:szCs w:val="32"/>
+        </w:rPr>
+        <w:t>() before accessing settings.</w:t>
+      </w:r>
+    </w:p>
+    <w:p>
+      <w:pPr>
+        <w:rPr>
+          <w:rFonts w:ascii="Times New Roman" w:hAnsi="Times New Roman" w:cs="Times New Roman"/>
+          <w:b/>
+          <w:bCs/>
+          <w:sz w:val="32"/>
+          <w:szCs w:val="32"/>
+          <w:u w:val="single"/>
+        </w:rPr>
+      </w:pPr>
+      <w:r>
+        <w:rPr>
+          <w:rFonts w:ascii="Times New Roman" w:hAnsi="Times New Roman" w:cs="Times New Roman"/>
+          <w:b/>
+          <w:bCs/>
+          <w:sz w:val="32"/>
+          <w:szCs w:val="32"/>
+          <w:u w:val="single"/>
+        </w:rPr>
+        <w:t xml:space="preserve">Test Case </w:t>
+      </w:r>
+      <w:r>
+        <w:rPr>
+          <w:rFonts w:ascii="Times New Roman" w:hAnsi="Times New Roman" w:cs="Times New Roman"/>
+          <w:b/>
+          <w:bCs/>
+          <w:sz w:val="32"/>
+          <w:szCs w:val="32"/>
+          <w:u w:val="single"/>
+        </w:rPr>
+        <w:t>12</w:t>
+      </w:r>
+    </w:p>
+    <w:p>
+      <w:pPr>
+        <w:rPr>
+          <w:rFonts w:ascii="Times New Roman" w:hAnsi="Times New Roman" w:cs="Times New Roman"/>
+          <w:b/>
+          <w:bCs/>
+          <w:sz w:val="32"/>
+          <w:szCs w:val="32"/>
+        </w:rPr>
+      </w:pPr>
+      <w:r>
+        <w:rPr>
+          <w:rFonts w:ascii="Times New Roman" w:hAnsi="Times New Roman" w:cs="Times New Roman"/>
+          <w:b/>
+          <w:bCs/>
+          <w:sz w:val="32"/>
+          <w:szCs w:val="32"/>
+        </w:rPr>
+        <w:t xml:space="preserve">Results: </w:t>
+      </w:r>
+      <w:r>
+        <w:rPr>
+          <w:rFonts w:ascii="Times New Roman" w:hAnsi="Times New Roman" w:cs="Times New Roman"/>
+          <w:sz w:val="32"/>
+          <w:szCs w:val="32"/>
+        </w:rPr>
+        <w:t>Failed</w:t>
+      </w:r>
+    </w:p>
+    <w:p>
+      <w:pPr>
+        <w:rPr>
+          <w:rFonts w:ascii="Times New Roman" w:hAnsi="Times New Roman" w:cs="Times New Roman"/>
+          <w:sz w:val="32"/>
+          <w:szCs w:val="32"/>
+        </w:rPr>
+      </w:pPr>
+      <w:r>
+        <w:rPr>
+          <w:rFonts w:ascii="Times New Roman" w:hAnsi="Times New Roman" w:cs="Times New Roman"/>
+          <w:b/>
+          <w:bCs/>
+          <w:sz w:val="32"/>
+          <w:szCs w:val="32"/>
+        </w:rPr>
+        <w:t>Reason of Failure</w:t>
+      </w:r>
+      <w:r>
+        <w:rPr>
+          <w:rFonts w:ascii="Times New Roman" w:hAnsi="Times New Roman" w:cs="Times New Roman"/>
+          <w:sz w:val="32"/>
+          <w:szCs w:val="32"/>
+        </w:rPr>
+        <w:t xml:space="preserve">:  Environment error. Spent 1 day searching for solution. Seen a video an Indian guy on </w:t>
+      </w:r>
+      <w:proofErr w:type="spellStart"/>
+      <w:r>
+        <w:rPr>
+          <w:rFonts w:ascii="Times New Roman" w:hAnsi="Times New Roman" w:cs="Times New Roman"/>
+          <w:sz w:val="32"/>
+          <w:szCs w:val="32"/>
+        </w:rPr>
+        <w:t>youtube</w:t>
+      </w:r>
+      <w:proofErr w:type="spellEnd"/>
+      <w:r>
+        <w:rPr>
+          <w:rFonts w:ascii="Times New Roman" w:hAnsi="Times New Roman" w:cs="Times New Roman"/>
+          <w:sz w:val="32"/>
+          <w:szCs w:val="32"/>
+        </w:rPr>
+        <w:t xml:space="preserve"> trying to fix the error but to no avail.</w:t>
+      </w:r>
+    </w:p>
+    <w:p>
+      <w:pPr>
+        <w:rPr>
+          <w:rFonts w:ascii="Times New Roman" w:hAnsi="Times New Roman" w:cs="Times New Roman"/>
+          <w:b/>
+          <w:bCs/>
+          <w:sz w:val="32"/>
+          <w:szCs w:val="32"/>
+        </w:rPr>
+      </w:pPr>
+      <w:r>
+        <w:rPr>
+          <w:rFonts w:ascii="Times New Roman" w:hAnsi="Times New Roman" w:cs="Times New Roman"/>
+          <w:b/>
+          <w:bCs/>
+          <w:sz w:val="32"/>
+          <w:szCs w:val="32"/>
+        </w:rPr>
+        <w:t>Error Message:</w:t>
+      </w:r>
+    </w:p>
+    <w:p>
+      <w:pPr>
+        <w:rPr>
+          <w:rFonts w:ascii="Times New Roman" w:hAnsi="Times New Roman" w:cs="Times New Roman"/>
+          <w:sz w:val="32"/>
+          <w:szCs w:val="32"/>
+        </w:rPr>
+      </w:pPr>
+      <w:r>
+        <w:rPr>
+          <w:rFonts w:ascii="Times New Roman" w:hAnsi="Times New Roman" w:cs="Times New Roman"/>
+          <w:sz w:val="32"/>
+          <w:szCs w:val="32"/>
+        </w:rPr>
+        <w:t>% (</w:t>
+      </w:r>
+      <w:proofErr w:type="spellStart"/>
+      <w:r>
+        <w:rPr>
+          <w:rFonts w:ascii="Times New Roman" w:hAnsi="Times New Roman" w:cs="Times New Roman"/>
+          <w:sz w:val="32"/>
+          <w:szCs w:val="32"/>
+        </w:rPr>
+        <w:t>desc</w:t>
+      </w:r>
+      <w:proofErr w:type="spellEnd"/>
+      <w:r>
+        <w:rPr>
+          <w:rFonts w:ascii="Times New Roman" w:hAnsi="Times New Roman" w:cs="Times New Roman"/>
+          <w:sz w:val="32"/>
+          <w:szCs w:val="32"/>
+        </w:rPr>
+        <w:t>, ENVIRONMENT_VARIABLE))</w:t>
+      </w:r>
+    </w:p>
+    <w:p>
+      <w:pPr>
+        <w:rPr>
+          <w:rFonts w:ascii="Times New Roman" w:hAnsi="Times New Roman" w:cs="Times New Roman"/>
+          <w:sz w:val="32"/>
+          <w:szCs w:val="32"/>
+        </w:rPr>
+      </w:pPr>
+      <w:r>
+        <w:rPr>
+          <w:rFonts w:ascii="Times New Roman" w:hAnsi="Times New Roman" w:cs="Times New Roman"/>
+          <w:sz w:val="32"/>
+          <w:szCs w:val="32"/>
+        </w:rPr>
+        <w:t xml:space="preserve">E   </w:t>
+      </w:r>
+      <w:proofErr w:type="spellStart"/>
+      <w:proofErr w:type="gramStart"/>
+      <w:r>
+        <w:rPr>
+          <w:rFonts w:ascii="Times New Roman" w:hAnsi="Times New Roman" w:cs="Times New Roman"/>
+          <w:sz w:val="32"/>
+          <w:szCs w:val="32"/>
+        </w:rPr>
+        <w:t>django.core</w:t>
+      </w:r>
+      <w:proofErr w:type="gramEnd"/>
+      <w:r>
+        <w:rPr>
+          <w:rFonts w:ascii="Times New Roman" w:hAnsi="Times New Roman" w:cs="Times New Roman"/>
+          <w:sz w:val="32"/>
+          <w:szCs w:val="32"/>
+        </w:rPr>
+        <w:t>.exceptions.ImproperlyConfigured</w:t>
+      </w:r>
+      <w:proofErr w:type="spellEnd"/>
+      <w:r>
+        <w:rPr>
+          <w:rFonts w:ascii="Times New Roman" w:hAnsi="Times New Roman" w:cs="Times New Roman"/>
+          <w:sz w:val="32"/>
+          <w:szCs w:val="32"/>
+        </w:rPr>
+        <w:t xml:space="preserve">: Requested setting INSTALLED_APPS, but settings are not configured. You must either define the environment variable DJANGO_SETTINGS_MODULE or call </w:t>
+      </w:r>
+      <w:proofErr w:type="spellStart"/>
+      <w:proofErr w:type="gramStart"/>
+      <w:r>
+        <w:rPr>
+          <w:rFonts w:ascii="Times New Roman" w:hAnsi="Times New Roman" w:cs="Times New Roman"/>
+          <w:sz w:val="32"/>
+          <w:szCs w:val="32"/>
+        </w:rPr>
+        <w:t>settings.configure</w:t>
+      </w:r>
+      <w:proofErr w:type="spellEnd"/>
+      <w:proofErr w:type="gramEnd"/>
+      <w:r>
+        <w:rPr>
+          <w:rFonts w:ascii="Times New Roman" w:hAnsi="Times New Roman" w:cs="Times New Roman"/>
+          <w:sz w:val="32"/>
+          <w:szCs w:val="32"/>
+        </w:rPr>
+        <w:t>() before accessing settings.</w:t>
+      </w:r>
+    </w:p>
+    <w:p>
+      <w:pPr>
+        <w:rPr>
+          <w:rFonts w:ascii="Times New Roman" w:hAnsi="Times New Roman" w:cs="Times New Roman"/>
+          <w:b/>
+          <w:bCs/>
+          <w:sz w:val="32"/>
+          <w:szCs w:val="32"/>
+          <w:u w:val="single"/>
+        </w:rPr>
+      </w:pPr>
+      <w:r>
+        <w:rPr>
+          <w:rFonts w:ascii="Times New Roman" w:hAnsi="Times New Roman" w:cs="Times New Roman"/>
+          <w:b/>
+          <w:bCs/>
+          <w:sz w:val="32"/>
+          <w:szCs w:val="32"/>
+          <w:u w:val="single"/>
+        </w:rPr>
+        <w:t xml:space="preserve">Test Case </w:t>
+      </w:r>
+      <w:r>
+        <w:rPr>
+          <w:rFonts w:ascii="Times New Roman" w:hAnsi="Times New Roman" w:cs="Times New Roman"/>
+          <w:b/>
+          <w:bCs/>
+          <w:sz w:val="32"/>
+          <w:szCs w:val="32"/>
+          <w:u w:val="single"/>
+        </w:rPr>
+        <w:t>13</w:t>
+      </w:r>
+    </w:p>
+    <w:p>
+      <w:pPr>
+        <w:rPr>
+          <w:rFonts w:ascii="Times New Roman" w:hAnsi="Times New Roman" w:cs="Times New Roman"/>
+          <w:b/>
+          <w:bCs/>
+          <w:sz w:val="32"/>
+          <w:szCs w:val="32"/>
+        </w:rPr>
+      </w:pPr>
+      <w:r>
+        <w:rPr>
+          <w:rFonts w:ascii="Times New Roman" w:hAnsi="Times New Roman" w:cs="Times New Roman"/>
+          <w:b/>
+          <w:bCs/>
+          <w:sz w:val="32"/>
+          <w:szCs w:val="32"/>
+        </w:rPr>
+        <w:lastRenderedPageBreak/>
+        <w:t xml:space="preserve">Results: </w:t>
+      </w:r>
+      <w:r>
+        <w:rPr>
+          <w:rFonts w:ascii="Times New Roman" w:hAnsi="Times New Roman" w:cs="Times New Roman"/>
+          <w:sz w:val="32"/>
+          <w:szCs w:val="32"/>
+        </w:rPr>
+        <w:t>Failed</w:t>
+      </w:r>
+    </w:p>
+    <w:p>
+      <w:pPr>
+        <w:rPr>
+          <w:rFonts w:ascii="Times New Roman" w:hAnsi="Times New Roman" w:cs="Times New Roman"/>
+          <w:sz w:val="32"/>
+          <w:szCs w:val="32"/>
+        </w:rPr>
+      </w:pPr>
+      <w:r>
+        <w:rPr>
+          <w:rFonts w:ascii="Times New Roman" w:hAnsi="Times New Roman" w:cs="Times New Roman"/>
+          <w:b/>
+          <w:bCs/>
+          <w:sz w:val="32"/>
+          <w:szCs w:val="32"/>
+        </w:rPr>
+        <w:t>Reason of Failure</w:t>
+      </w:r>
+      <w:r>
+        <w:rPr>
+          <w:rFonts w:ascii="Times New Roman" w:hAnsi="Times New Roman" w:cs="Times New Roman"/>
+          <w:sz w:val="32"/>
+          <w:szCs w:val="32"/>
+        </w:rPr>
+        <w:t xml:space="preserve">:  Environment error. Spent 1 day searching for solution. Seen a video an Indian guy on </w:t>
+      </w:r>
+      <w:proofErr w:type="spellStart"/>
+      <w:r>
+        <w:rPr>
+          <w:rFonts w:ascii="Times New Roman" w:hAnsi="Times New Roman" w:cs="Times New Roman"/>
+          <w:sz w:val="32"/>
+          <w:szCs w:val="32"/>
+        </w:rPr>
+        <w:t>youtube</w:t>
+      </w:r>
+      <w:proofErr w:type="spellEnd"/>
+      <w:r>
+        <w:rPr>
+          <w:rFonts w:ascii="Times New Roman" w:hAnsi="Times New Roman" w:cs="Times New Roman"/>
+          <w:sz w:val="32"/>
+          <w:szCs w:val="32"/>
+        </w:rPr>
+        <w:t xml:space="preserve"> trying to fix the error but to no avail.</w:t>
+      </w:r>
+    </w:p>
+    <w:p>
+      <w:pPr>
+        <w:rPr>
+          <w:rFonts w:ascii="Times New Roman" w:hAnsi="Times New Roman" w:cs="Times New Roman"/>
+          <w:b/>
+          <w:bCs/>
+          <w:sz w:val="32"/>
+          <w:szCs w:val="32"/>
+        </w:rPr>
+      </w:pPr>
+      <w:r>
+        <w:rPr>
+          <w:rFonts w:ascii="Times New Roman" w:hAnsi="Times New Roman" w:cs="Times New Roman"/>
+          <w:b/>
+          <w:bCs/>
+          <w:sz w:val="32"/>
+          <w:szCs w:val="32"/>
+        </w:rPr>
+        <w:t>Error Message:</w:t>
+      </w:r>
+    </w:p>
+    <w:p>
+      <w:pPr>
+        <w:rPr>
+          <w:rFonts w:ascii="Times New Roman" w:hAnsi="Times New Roman" w:cs="Times New Roman"/>
+          <w:sz w:val="32"/>
+          <w:szCs w:val="32"/>
+        </w:rPr>
+      </w:pPr>
+      <w:r>
+        <w:rPr>
+          <w:rFonts w:ascii="Times New Roman" w:hAnsi="Times New Roman" w:cs="Times New Roman"/>
+          <w:sz w:val="32"/>
+          <w:szCs w:val="32"/>
+        </w:rPr>
+        <w:t>% (</w:t>
+      </w:r>
+      <w:proofErr w:type="spellStart"/>
+      <w:r>
+        <w:rPr>
+          <w:rFonts w:ascii="Times New Roman" w:hAnsi="Times New Roman" w:cs="Times New Roman"/>
+          <w:sz w:val="32"/>
+          <w:szCs w:val="32"/>
+        </w:rPr>
+        <w:t>desc</w:t>
+      </w:r>
+      <w:proofErr w:type="spellEnd"/>
+      <w:r>
+        <w:rPr>
+          <w:rFonts w:ascii="Times New Roman" w:hAnsi="Times New Roman" w:cs="Times New Roman"/>
+          <w:sz w:val="32"/>
+          <w:szCs w:val="32"/>
+        </w:rPr>
+        <w:t>, ENVIRONMENT_VARIABLE))</w:t>
+      </w:r>
+    </w:p>
+    <w:p>
+      <w:pPr>
+        <w:rPr>
+          <w:rFonts w:ascii="Times New Roman" w:hAnsi="Times New Roman" w:cs="Times New Roman"/>
+          <w:sz w:val="32"/>
+          <w:szCs w:val="32"/>
+        </w:rPr>
+      </w:pPr>
+      <w:r>
+        <w:rPr>
+          <w:rFonts w:ascii="Times New Roman" w:hAnsi="Times New Roman" w:cs="Times New Roman"/>
+          <w:sz w:val="32"/>
+          <w:szCs w:val="32"/>
+        </w:rPr>
+        <w:t xml:space="preserve">E   </w:t>
+      </w:r>
+      <w:proofErr w:type="spellStart"/>
+      <w:proofErr w:type="gramStart"/>
+      <w:r>
+        <w:rPr>
+          <w:rFonts w:ascii="Times New Roman" w:hAnsi="Times New Roman" w:cs="Times New Roman"/>
+          <w:sz w:val="32"/>
+          <w:szCs w:val="32"/>
+        </w:rPr>
+        <w:t>django.core</w:t>
+      </w:r>
+      <w:proofErr w:type="gramEnd"/>
+      <w:r>
+        <w:rPr>
+          <w:rFonts w:ascii="Times New Roman" w:hAnsi="Times New Roman" w:cs="Times New Roman"/>
+          <w:sz w:val="32"/>
+          <w:szCs w:val="32"/>
+        </w:rPr>
+        <w:t>.exceptions.ImproperlyConfigured</w:t>
+      </w:r>
+      <w:proofErr w:type="spellEnd"/>
+      <w:r>
+        <w:rPr>
+          <w:rFonts w:ascii="Times New Roman" w:hAnsi="Times New Roman" w:cs="Times New Roman"/>
+          <w:sz w:val="32"/>
+          <w:szCs w:val="32"/>
+        </w:rPr>
+        <w:t xml:space="preserve">: Requested setting INSTALLED_APPS, but settings are not configured. You must either define the environment variable DJANGO_SETTINGS_MODULE or call </w:t>
+      </w:r>
+      <w:proofErr w:type="spellStart"/>
+      <w:proofErr w:type="gramStart"/>
+      <w:r>
+        <w:rPr>
+          <w:rFonts w:ascii="Times New Roman" w:hAnsi="Times New Roman" w:cs="Times New Roman"/>
+          <w:sz w:val="32"/>
+          <w:szCs w:val="32"/>
+        </w:rPr>
+        <w:t>settings.configure</w:t>
+      </w:r>
+      <w:proofErr w:type="spellEnd"/>
+      <w:proofErr w:type="gramEnd"/>
+      <w:r>
+        <w:rPr>
+          <w:rFonts w:ascii="Times New Roman" w:hAnsi="Times New Roman" w:cs="Times New Roman"/>
+          <w:sz w:val="32"/>
+          <w:szCs w:val="32"/>
+        </w:rPr>
+        <w:t>() before accessing settings.</w:t>
+      </w:r>
     </w:p>
     <w:p>
       <w:pPr>

</xml_diff>